<commit_message>
updated by the big man
i love you guys a little more than beef burgers
</commit_message>
<xml_diff>
--- a/Submit 2/Use-Cases-v0.2.docx
+++ b/Submit 2/Use-Cases-v0.2.docx
@@ -745,13 +745,82 @@
           <w:szCs w:val="40"/>
         </w:rPr>
       </w:pPr>
+      <w:proofErr w:type="spellStart"/>
       <w:r>
         <w:rPr>
           <w:rFonts w:ascii="Aptos" w:hAnsi="Aptos"/>
           <w:sz w:val="40"/>
           <w:szCs w:val="40"/>
         </w:rPr>
-        <w:t>Καρεσίου Ανδρέας</w:t>
+        <w:t>Καρεσίου</w:t>
+      </w:r>
+      <w:proofErr w:type="spellEnd"/>
+      <w:r>
+        <w:rPr>
+          <w:rFonts w:ascii="Aptos" w:hAnsi="Aptos"/>
+          <w:sz w:val="40"/>
+          <w:szCs w:val="40"/>
+        </w:rPr>
+        <w:t xml:space="preserve"> Ανδρέας</w:t>
+      </w:r>
+      <w:r>
+        <w:rPr>
+          <w:rFonts w:ascii="Aptos" w:hAnsi="Aptos"/>
+          <w:sz w:val="40"/>
+          <w:szCs w:val="40"/>
+        </w:rPr>
+        <w:t>-</w:t>
+      </w:r>
+      <w:r>
+        <w:rPr>
+          <w:rFonts w:ascii="Aptos" w:hAnsi="Aptos"/>
+          <w:sz w:val="40"/>
+          <w:szCs w:val="40"/>
+        </w:rPr>
+        <w:t>ΤΗΕ ΚΙΝ</w:t>
+      </w:r>
+      <w:r>
+        <w:rPr>
+          <w:rFonts w:ascii="Aptos" w:hAnsi="Aptos"/>
+          <w:sz w:val="40"/>
+          <w:szCs w:val="40"/>
+          <w:lang w:val="en-US"/>
+        </w:rPr>
+        <w:t>G</w:t>
+      </w:r>
+      <w:r>
+        <w:rPr>
+          <w:rFonts w:ascii="Aptos" w:hAnsi="Aptos"/>
+          <w:sz w:val="40"/>
+          <w:szCs w:val="40"/>
+        </w:rPr>
+        <w:t xml:space="preserve"> </w:t>
+      </w:r>
+      <w:r>
+        <w:rPr>
+          <w:rFonts w:ascii="Aptos" w:hAnsi="Aptos"/>
+          <w:sz w:val="40"/>
+          <w:szCs w:val="40"/>
+          <w:lang w:val="en-US"/>
+        </w:rPr>
+        <w:t>THE</w:t>
+      </w:r>
+      <w:r>
+        <w:rPr>
+          <w:rFonts w:ascii="Aptos" w:hAnsi="Aptos"/>
+          <w:sz w:val="40"/>
+          <w:szCs w:val="40"/>
+        </w:rPr>
+        <w:t xml:space="preserve"> </w:t>
+      </w:r>
+      <w:r>
+        <w:rPr>
+          <w:rFonts w:ascii="Aptos" w:hAnsi="Aptos"/>
+          <w:sz w:val="40"/>
+          <w:szCs w:val="40"/>
+          <w:lang w:val="en-US"/>
+        </w:rPr>
+        <w:t>LORD</w:t>
       </w:r>
     </w:p>
     <w:p>
@@ -2555,7 +2624,7 @@
     </w:p>
     <w:p>
       <w:pPr>
-        <w:pStyle w:val="ListParagraph"/>
+        <w:pStyle w:val="a6"/>
         <w:numPr>
           <w:ilvl w:val="0"/>
           <w:numId w:val="4"/>
@@ -2597,7 +2666,7 @@
     </w:p>
     <w:p>
       <w:pPr>
-        <w:pStyle w:val="ListParagraph"/>
+        <w:pStyle w:val="a6"/>
         <w:numPr>
           <w:ilvl w:val="0"/>
           <w:numId w:val="4"/>
@@ -2639,7 +2708,7 @@
     </w:p>
     <w:p>
       <w:pPr>
-        <w:pStyle w:val="ListParagraph"/>
+        <w:pStyle w:val="a6"/>
         <w:numPr>
           <w:ilvl w:val="0"/>
           <w:numId w:val="4"/>
@@ -2701,7 +2770,7 @@
     </w:p>
     <w:p>
       <w:pPr>
-        <w:pStyle w:val="ListParagraph"/>
+        <w:pStyle w:val="a6"/>
         <w:rPr>
           <w:rFonts w:ascii="Aptos" w:hAnsi="Aptos"/>
           <w:sz w:val="28"/>
@@ -2712,7 +2781,7 @@
     </w:p>
     <w:p>
       <w:pPr>
-        <w:pStyle w:val="ListParagraph"/>
+        <w:pStyle w:val="a6"/>
         <w:numPr>
           <w:ilvl w:val="0"/>
           <w:numId w:val="4"/>
@@ -2745,7 +2814,7 @@
     </w:p>
     <w:p>
       <w:pPr>
-        <w:pStyle w:val="ListParagraph"/>
+        <w:pStyle w:val="a6"/>
         <w:rPr>
           <w:rFonts w:ascii="Aptos" w:hAnsi="Aptos"/>
           <w:sz w:val="28"/>
@@ -2756,7 +2825,7 @@
     </w:p>
     <w:p>
       <w:pPr>
-        <w:pStyle w:val="ListParagraph"/>
+        <w:pStyle w:val="a6"/>
         <w:numPr>
           <w:ilvl w:val="0"/>
           <w:numId w:val="4"/>
@@ -2789,7 +2858,7 @@
     </w:p>
     <w:p>
       <w:pPr>
-        <w:pStyle w:val="ListParagraph"/>
+        <w:pStyle w:val="a6"/>
         <w:rPr>
           <w:rFonts w:ascii="Aptos" w:hAnsi="Aptos"/>
           <w:sz w:val="28"/>
@@ -2800,7 +2869,7 @@
     </w:p>
     <w:p>
       <w:pPr>
-        <w:pStyle w:val="ListParagraph"/>
+        <w:pStyle w:val="a6"/>
         <w:numPr>
           <w:ilvl w:val="0"/>
           <w:numId w:val="4"/>
@@ -2824,7 +2893,7 @@
     </w:p>
     <w:p>
       <w:pPr>
-        <w:pStyle w:val="ListParagraph"/>
+        <w:pStyle w:val="a6"/>
         <w:rPr>
           <w:rFonts w:ascii="Aptos" w:hAnsi="Aptos"/>
           <w:sz w:val="28"/>
@@ -2884,7 +2953,7 @@
     </w:p>
     <w:p>
       <w:pPr>
-        <w:pStyle w:val="ListParagraph"/>
+        <w:pStyle w:val="a6"/>
         <w:numPr>
           <w:ilvl w:val="0"/>
           <w:numId w:val="4"/>
@@ -2926,7 +2995,7 @@
     </w:p>
     <w:p>
       <w:pPr>
-        <w:pStyle w:val="ListParagraph"/>
+        <w:pStyle w:val="a6"/>
         <w:rPr>
           <w:rFonts w:ascii="Aptos" w:hAnsi="Aptos"/>
           <w:sz w:val="28"/>
@@ -2937,7 +3006,7 @@
     </w:p>
     <w:p>
       <w:pPr>
-        <w:pStyle w:val="ListParagraph"/>
+        <w:pStyle w:val="a6"/>
         <w:numPr>
           <w:ilvl w:val="0"/>
           <w:numId w:val="4"/>
@@ -2979,7 +3048,7 @@
     </w:p>
     <w:p>
       <w:pPr>
-        <w:pStyle w:val="ListParagraph"/>
+        <w:pStyle w:val="a6"/>
         <w:numPr>
           <w:ilvl w:val="0"/>
           <w:numId w:val="4"/>
@@ -3138,7 +3207,7 @@
     </w:p>
     <w:p>
       <w:pPr>
-        <w:pStyle w:val="ListParagraph"/>
+        <w:pStyle w:val="a6"/>
         <w:numPr>
           <w:ilvl w:val="0"/>
           <w:numId w:val="4"/>
@@ -3171,7 +3240,7 @@
     </w:p>
     <w:p>
       <w:pPr>
-        <w:pStyle w:val="ListParagraph"/>
+        <w:pStyle w:val="a6"/>
         <w:numPr>
           <w:ilvl w:val="0"/>
           <w:numId w:val="4"/>
@@ -9052,13 +9121,71 @@
       <w:pPr>
         <w:rPr>
           <w:rFonts w:ascii="Aptos" w:hAnsi="Aptos"/>
-        </w:rPr>
-      </w:pPr>
-    </w:p>
-    <w:p>
-      <w:pPr>
-        <w:rPr>
-          <w:rFonts w:ascii="Aptos" w:hAnsi="Aptos"/>
+          <w:lang w:val="en-US"/>
+        </w:rPr>
+      </w:pPr>
+    </w:p>
+    <w:p>
+      <w:pPr>
+        <w:rPr>
+          <w:rFonts w:ascii="Aptos" w:hAnsi="Aptos"/>
+          <w:lang w:val="en-US"/>
+        </w:rPr>
+      </w:pPr>
+    </w:p>
+    <w:p>
+      <w:pPr>
+        <w:rPr>
+          <w:rFonts w:ascii="Aptos" w:hAnsi="Aptos"/>
+          <w:lang w:val="en-US"/>
+        </w:rPr>
+      </w:pPr>
+    </w:p>
+    <w:p>
+      <w:pPr>
+        <w:rPr>
+          <w:rFonts w:ascii="Aptos" w:hAnsi="Aptos"/>
+          <w:lang w:val="en-US"/>
+        </w:rPr>
+      </w:pPr>
+    </w:p>
+    <w:p>
+      <w:pPr>
+        <w:rPr>
+          <w:rFonts w:ascii="Aptos" w:hAnsi="Aptos"/>
+          <w:lang w:val="en-US"/>
+        </w:rPr>
+      </w:pPr>
+    </w:p>
+    <w:p>
+      <w:pPr>
+        <w:rPr>
+          <w:rFonts w:ascii="Aptos" w:hAnsi="Aptos"/>
+          <w:lang w:val="en-US"/>
+        </w:rPr>
+      </w:pPr>
+    </w:p>
+    <w:p>
+      <w:pPr>
+        <w:rPr>
+          <w:rFonts w:ascii="Aptos" w:hAnsi="Aptos"/>
+          <w:lang w:val="en-US"/>
+        </w:rPr>
+      </w:pPr>
+    </w:p>
+    <w:p>
+      <w:pPr>
+        <w:rPr>
+          <w:rFonts w:ascii="Aptos" w:hAnsi="Aptos"/>
+          <w:lang w:val="en-US"/>
+        </w:rPr>
+      </w:pPr>
+    </w:p>
+    <w:p>
+      <w:pPr>
+        <w:rPr>
+          <w:rFonts w:ascii="Aptos" w:hAnsi="Aptos"/>
+          <w:lang w:val="en-US"/>
         </w:rPr>
       </w:pPr>
     </w:p>
@@ -9099,7 +9226,46 @@
           <w:sz w:val="28"/>
           <w:szCs w:val="28"/>
         </w:rPr>
-        <w:t>1.  Ο πολίτης επιλέγει να εισέλθει στο περιβάλλον αγοράς εισιτηρίου για χώρο στάθμευσης.</w:t>
+        <w:t xml:space="preserve">1. O πολίτης επιλέγει να εισέλθει στο </w:t>
+      </w:r>
+      <w:proofErr w:type="spellStart"/>
+      <w:r>
+        <w:rPr>
+          <w:rFonts w:ascii="Aptos" w:eastAsia="Times New Roman" w:hAnsi="Aptos" w:cs="Times New Roman"/>
+          <w:color w:val="000000"/>
+          <w:sz w:val="28"/>
+          <w:szCs w:val="28"/>
+        </w:rPr>
+        <w:t>menu</w:t>
+      </w:r>
+      <w:proofErr w:type="spellEnd"/>
+      <w:r>
+        <w:rPr>
+          <w:rFonts w:ascii="Aptos" w:eastAsia="Times New Roman" w:hAnsi="Aptos" w:cs="Times New Roman"/>
+          <w:color w:val="000000"/>
+          <w:sz w:val="28"/>
+          <w:szCs w:val="28"/>
+        </w:rPr>
+        <w:t xml:space="preserve"> αγοράς εισιτηρίων για </w:t>
+      </w:r>
+      <w:r>
+        <w:rPr>
+          <w:rFonts w:ascii="Aptos" w:eastAsia="Times New Roman" w:hAnsi="Aptos" w:cs="Times New Roman"/>
+          <w:color w:val="000000"/>
+          <w:sz w:val="28"/>
+          <w:szCs w:val="28"/>
+          <w:lang w:val="en-US"/>
+        </w:rPr>
+        <w:t>parking</w:t>
+      </w:r>
+      <w:r>
+        <w:rPr>
+          <w:rFonts w:ascii="Aptos" w:eastAsia="Times New Roman" w:hAnsi="Aptos" w:cs="Times New Roman"/>
+          <w:color w:val="000000"/>
+          <w:sz w:val="28"/>
+          <w:szCs w:val="28"/>
+        </w:rPr>
+        <w:t>.</w:t>
       </w:r>
       <w:r>
         <w:rPr>
@@ -9109,7 +9275,45 @@
           <w:szCs w:val="28"/>
         </w:rPr>
         <w:br/>
-        <w:t>2. Το σύστημα εμφανίζει λίστα με τους χώρους στάθμευσης του δήμου.</w:t>
+        <w:t>2.</w:t>
+      </w:r>
+      <w:r>
+        <w:rPr>
+          <w:rFonts w:ascii="Aptos" w:eastAsia="Times New Roman" w:hAnsi="Aptos" w:cs="Times New Roman"/>
+          <w:color w:val="000000"/>
+          <w:sz w:val="28"/>
+          <w:szCs w:val="28"/>
+          <w:lang w:val="en-US"/>
+        </w:rPr>
+        <w:t>To</w:t>
+      </w:r>
+      <w:r>
+        <w:rPr>
+          <w:rFonts w:ascii="Aptos" w:eastAsia="Times New Roman" w:hAnsi="Aptos" w:cs="Times New Roman"/>
+          <w:color w:val="000000"/>
+          <w:sz w:val="28"/>
+          <w:szCs w:val="28"/>
+        </w:rPr>
+        <w:t xml:space="preserve"> </w:t>
+      </w:r>
+      <w:r>
+        <w:rPr>
+          <w:rFonts w:ascii="Aptos" w:eastAsia="Times New Roman" w:hAnsi="Aptos" w:cs="Times New Roman"/>
+          <w:color w:val="000000"/>
+          <w:sz w:val="28"/>
+          <w:szCs w:val="28"/>
+        </w:rPr>
+        <w:t xml:space="preserve">σύστημα φορτώνει την αρχική σελίδα με τα </w:t>
+      </w:r>
+      <w:r>
+        <w:rPr>
+          <w:rFonts w:ascii="Aptos" w:eastAsia="Times New Roman" w:hAnsi="Aptos" w:cs="Times New Roman"/>
+          <w:color w:val="000000"/>
+          <w:sz w:val="28"/>
+          <w:szCs w:val="28"/>
+          <w:lang w:val="en-US"/>
+        </w:rPr>
+        <w:t>parking</w:t>
       </w:r>
       <w:r>
         <w:rPr>
@@ -9119,17 +9323,482 @@
           <w:szCs w:val="28"/>
         </w:rPr>
         <w:br/>
-        <w:t>3. Ο πολίτης επιλέγει τον χώρο στάθμευσης που θέλει.</w:t>
-      </w:r>
-      <w:r>
-        <w:rPr>
-          <w:rFonts w:ascii="Aptos" w:eastAsia="Times New Roman" w:hAnsi="Aptos" w:cs="Times New Roman"/>
-          <w:color w:val="000000"/>
+        <w:t>3.</w:t>
+      </w:r>
+      <w:r>
+        <w:rPr>
+          <w:rFonts w:ascii="Aptos" w:eastAsia="Times New Roman" w:hAnsi="Aptos" w:cs="Times New Roman"/>
+          <w:color w:val="000000"/>
+          <w:sz w:val="28"/>
+          <w:szCs w:val="28"/>
+          <w:lang w:val="en-US"/>
+        </w:rPr>
+        <w:t>O</w:t>
+      </w:r>
+      <w:r>
+        <w:rPr>
+          <w:rFonts w:ascii="Aptos" w:eastAsia="Times New Roman" w:hAnsi="Aptos" w:cs="Times New Roman"/>
+          <w:color w:val="000000"/>
+          <w:sz w:val="28"/>
+          <w:szCs w:val="28"/>
+        </w:rPr>
+        <w:t xml:space="preserve"> </w:t>
+      </w:r>
+      <w:r>
+        <w:rPr>
+          <w:rFonts w:ascii="Aptos" w:eastAsia="Times New Roman" w:hAnsi="Aptos" w:cs="Times New Roman"/>
+          <w:color w:val="000000"/>
+          <w:sz w:val="28"/>
+          <w:szCs w:val="28"/>
+        </w:rPr>
+        <w:t xml:space="preserve">πολίτης επιλέγει το </w:t>
+      </w:r>
+      <w:r>
+        <w:rPr>
+          <w:rFonts w:ascii="Aptos" w:eastAsia="Times New Roman" w:hAnsi="Aptos" w:cs="Times New Roman"/>
+          <w:color w:val="000000"/>
+          <w:sz w:val="28"/>
+          <w:szCs w:val="28"/>
+          <w:lang w:val="en-US"/>
+        </w:rPr>
+        <w:t>parking</w:t>
+      </w:r>
+      <w:r>
+        <w:rPr>
+          <w:rFonts w:ascii="Aptos" w:eastAsia="Times New Roman" w:hAnsi="Aptos" w:cs="Times New Roman"/>
+          <w:color w:val="000000"/>
+          <w:sz w:val="28"/>
+          <w:szCs w:val="28"/>
+        </w:rPr>
+        <w:t xml:space="preserve"> </w:t>
+      </w:r>
+      <w:r>
+        <w:rPr>
+          <w:rFonts w:ascii="Aptos" w:eastAsia="Times New Roman" w:hAnsi="Aptos" w:cs="Times New Roman"/>
+          <w:color w:val="000000"/>
+          <w:sz w:val="28"/>
+          <w:szCs w:val="28"/>
+        </w:rPr>
+        <w:t xml:space="preserve">για το οποίο </w:t>
+      </w:r>
+      <w:proofErr w:type="spellStart"/>
+      <w:r>
+        <w:rPr>
+          <w:rFonts w:ascii="Aptos" w:eastAsia="Times New Roman" w:hAnsi="Aptos" w:cs="Times New Roman"/>
+          <w:color w:val="000000"/>
+          <w:sz w:val="28"/>
+          <w:szCs w:val="28"/>
+        </w:rPr>
+        <w:t>επιθημεί</w:t>
+      </w:r>
+      <w:proofErr w:type="spellEnd"/>
+      <w:r>
+        <w:rPr>
+          <w:rFonts w:ascii="Aptos" w:eastAsia="Times New Roman" w:hAnsi="Aptos" w:cs="Times New Roman"/>
+          <w:color w:val="000000"/>
+          <w:sz w:val="28"/>
+          <w:szCs w:val="28"/>
+        </w:rPr>
+        <w:t xml:space="preserve"> να αγοράσει </w:t>
+      </w:r>
+      <w:proofErr w:type="spellStart"/>
+      <w:r>
+        <w:rPr>
+          <w:rFonts w:ascii="Aptos" w:eastAsia="Times New Roman" w:hAnsi="Aptos" w:cs="Times New Roman"/>
+          <w:color w:val="000000"/>
+          <w:sz w:val="28"/>
+          <w:szCs w:val="28"/>
+        </w:rPr>
+        <w:t>εισητήρια</w:t>
+      </w:r>
+      <w:proofErr w:type="spellEnd"/>
+      <w:r>
+        <w:rPr>
+          <w:rFonts w:ascii="Aptos" w:eastAsia="Times New Roman" w:hAnsi="Aptos" w:cs="Times New Roman"/>
+          <w:color w:val="000000"/>
+          <w:sz w:val="28"/>
+          <w:szCs w:val="28"/>
+        </w:rPr>
+        <w:t>.</w:t>
+      </w:r>
+      <w:r>
+        <w:rPr>
+          <w:rFonts w:ascii="Aptos" w:eastAsia="Times New Roman" w:hAnsi="Aptos" w:cs="Times New Roman"/>
+          <w:color w:val="0070C0"/>
           <w:sz w:val="28"/>
           <w:szCs w:val="28"/>
         </w:rPr>
         <w:br/>
-        <w:t>4. Το σύστημα ελέγχει εάν ο πολίτης έχει ήδη αγορασμένο κάποιο εισιτήριο.</w:t>
+      </w:r>
+      <w:r>
+        <w:rPr>
+          <w:rFonts w:ascii="Aptos" w:eastAsia="Times New Roman" w:hAnsi="Aptos" w:cs="Times New Roman"/>
+          <w:sz w:val="28"/>
+          <w:szCs w:val="28"/>
+        </w:rPr>
+        <w:t>4</w:t>
+      </w:r>
+      <w:r>
+        <w:rPr>
+          <w:rFonts w:ascii="Aptos" w:eastAsia="Times New Roman" w:hAnsi="Aptos" w:cs="Times New Roman"/>
+          <w:sz w:val="28"/>
+          <w:szCs w:val="28"/>
+        </w:rPr>
+        <w:t>. Το σύστημα ελέγχει την οικονομικό/ηλικιακή κατάσταση του πολίτη και εμφανίζει την τιμή της επιλεγμένης κατηγορίας.</w:t>
+      </w:r>
+      <w:r>
+        <w:rPr>
+          <w:rFonts w:ascii="Aptos" w:eastAsia="Times New Roman" w:hAnsi="Aptos" w:cs="Times New Roman"/>
+          <w:sz w:val="28"/>
+          <w:szCs w:val="28"/>
+        </w:rPr>
+        <w:br/>
+      </w:r>
+      <w:r>
+        <w:rPr>
+          <w:rFonts w:ascii="Aptos" w:eastAsia="Times New Roman" w:hAnsi="Aptos" w:cs="Times New Roman"/>
+          <w:sz w:val="28"/>
+          <w:szCs w:val="28"/>
+        </w:rPr>
+        <w:t>5</w:t>
+      </w:r>
+      <w:r>
+        <w:rPr>
+          <w:rFonts w:ascii="Aptos" w:eastAsia="Times New Roman" w:hAnsi="Aptos" w:cs="Times New Roman"/>
+          <w:sz w:val="28"/>
+          <w:szCs w:val="28"/>
+        </w:rPr>
+        <w:t>. Το σύστημα εμφανίζει την σελίδα αγοράς εισιτηρίων για την επιλεγμένη κατηγορία</w:t>
+      </w:r>
+      <w:r>
+        <w:rPr>
+          <w:rFonts w:ascii="Aptos" w:eastAsia="Times New Roman" w:hAnsi="Aptos" w:cs="Times New Roman"/>
+          <w:sz w:val="24"/>
+          <w:szCs w:val="24"/>
+        </w:rPr>
+        <w:t>.</w:t>
+      </w:r>
+      <w:r>
+        <w:rPr>
+          <w:rFonts w:ascii="Aptos" w:eastAsia="Times New Roman" w:hAnsi="Aptos" w:cs="Times New Roman"/>
+          <w:sz w:val="28"/>
+          <w:szCs w:val="28"/>
+        </w:rPr>
+        <w:br/>
+      </w:r>
+      <w:r>
+        <w:rPr>
+          <w:rFonts w:ascii="Aptos" w:eastAsia="Times New Roman" w:hAnsi="Aptos" w:cs="Times New Roman"/>
+          <w:color w:val="000000"/>
+          <w:sz w:val="28"/>
+          <w:szCs w:val="28"/>
+        </w:rPr>
+        <w:t>6</w:t>
+      </w:r>
+      <w:r>
+        <w:rPr>
+          <w:rFonts w:ascii="Aptos" w:eastAsia="Times New Roman" w:hAnsi="Aptos" w:cs="Times New Roman"/>
+          <w:color w:val="000000"/>
+          <w:sz w:val="28"/>
+          <w:szCs w:val="28"/>
+        </w:rPr>
+        <w:t>. Το σύστημα εμφανίζει τις κατηγορίες εισιτηρίων</w:t>
+      </w:r>
+      <w:r>
+        <w:rPr>
+          <w:rFonts w:ascii="Aptos" w:eastAsia="Times New Roman" w:hAnsi="Aptos" w:cs="Times New Roman"/>
+          <w:color w:val="000000"/>
+          <w:sz w:val="28"/>
+          <w:szCs w:val="28"/>
+        </w:rPr>
+        <w:br/>
+      </w:r>
+      <w:r>
+        <w:rPr>
+          <w:rFonts w:ascii="Aptos" w:eastAsia="Times New Roman" w:hAnsi="Aptos" w:cs="Times New Roman"/>
+          <w:color w:val="000000"/>
+          <w:sz w:val="28"/>
+          <w:szCs w:val="28"/>
+        </w:rPr>
+        <w:t>(</w:t>
+      </w:r>
+      <w:r>
+        <w:rPr>
+          <w:rFonts w:ascii="Aptos" w:eastAsia="Times New Roman" w:hAnsi="Aptos" w:cs="Times New Roman"/>
+          <w:color w:val="000000"/>
+          <w:sz w:val="28"/>
+          <w:szCs w:val="28"/>
+        </w:rPr>
+        <w:t>1 ώρας,3ωρών,</w:t>
+      </w:r>
+      <w:r>
+        <w:rPr>
+          <w:rFonts w:ascii="Aptos" w:eastAsia="Times New Roman" w:hAnsi="Aptos" w:cs="Times New Roman"/>
+          <w:color w:val="000000"/>
+          <w:sz w:val="28"/>
+          <w:szCs w:val="28"/>
+        </w:rPr>
+        <w:t>ημερήσιο,</w:t>
+      </w:r>
+      <w:r>
+        <w:rPr>
+          <w:rFonts w:ascii="Aptos" w:eastAsia="Times New Roman" w:hAnsi="Aptos" w:cs="Times New Roman"/>
+          <w:color w:val="000000"/>
+          <w:sz w:val="28"/>
+          <w:szCs w:val="28"/>
+        </w:rPr>
+        <w:t xml:space="preserve"> </w:t>
+      </w:r>
+      <w:r>
+        <w:rPr>
+          <w:rFonts w:ascii="Aptos" w:eastAsia="Times New Roman" w:hAnsi="Aptos" w:cs="Times New Roman"/>
+          <w:color w:val="000000"/>
+          <w:sz w:val="28"/>
+          <w:szCs w:val="28"/>
+        </w:rPr>
+        <w:t>εβδομαδιαίο)</w:t>
+      </w:r>
+      <w:r>
+        <w:rPr>
+          <w:rFonts w:ascii="Aptos" w:eastAsia="Times New Roman" w:hAnsi="Aptos" w:cs="Times New Roman"/>
+          <w:color w:val="000000"/>
+          <w:sz w:val="28"/>
+          <w:szCs w:val="28"/>
+        </w:rPr>
+        <w:t xml:space="preserve"> καθώς και τις τιμές τους.</w:t>
+      </w:r>
+      <w:r>
+        <w:rPr>
+          <w:rFonts w:ascii="Aptos" w:eastAsia="Times New Roman" w:hAnsi="Aptos" w:cs="Times New Roman"/>
+          <w:color w:val="000000"/>
+          <w:sz w:val="28"/>
+          <w:szCs w:val="28"/>
+        </w:rPr>
+        <w:br/>
+      </w:r>
+      <w:r>
+        <w:rPr>
+          <w:rFonts w:ascii="Aptos" w:eastAsia="Times New Roman" w:hAnsi="Aptos" w:cs="Times New Roman"/>
+          <w:color w:val="000000"/>
+          <w:sz w:val="28"/>
+          <w:szCs w:val="28"/>
+        </w:rPr>
+        <w:t>7</w:t>
+      </w:r>
+      <w:r>
+        <w:rPr>
+          <w:rFonts w:ascii="Aptos" w:eastAsia="Times New Roman" w:hAnsi="Aptos" w:cs="Times New Roman"/>
+          <w:color w:val="000000"/>
+          <w:sz w:val="28"/>
+          <w:szCs w:val="28"/>
+        </w:rPr>
+        <w:t>. O πολίτης επιλέγει τον αριθμό εισιτήριών που επιθυμεί να αγοράσει</w:t>
+      </w:r>
+      <w:r>
+        <w:rPr>
+          <w:rFonts w:ascii="Aptos" w:eastAsia="Times New Roman" w:hAnsi="Aptos" w:cs="Times New Roman"/>
+          <w:color w:val="000000"/>
+          <w:sz w:val="28"/>
+          <w:szCs w:val="28"/>
+        </w:rPr>
+        <w:t xml:space="preserve"> για κάθε κατηγορία</w:t>
+      </w:r>
+      <w:r>
+        <w:rPr>
+          <w:rFonts w:ascii="Aptos" w:eastAsia="Times New Roman" w:hAnsi="Aptos" w:cs="Times New Roman"/>
+          <w:color w:val="000000"/>
+          <w:sz w:val="28"/>
+          <w:szCs w:val="28"/>
+        </w:rPr>
+        <w:t>.</w:t>
+      </w:r>
+      <w:r>
+        <w:rPr>
+          <w:rFonts w:ascii="Aptos" w:eastAsia="Times New Roman" w:hAnsi="Aptos" w:cs="Times New Roman"/>
+          <w:color w:val="000000"/>
+          <w:sz w:val="28"/>
+          <w:szCs w:val="28"/>
+        </w:rPr>
+        <w:br/>
+      </w:r>
+      <w:r>
+        <w:rPr>
+          <w:rFonts w:ascii="Aptos" w:eastAsia="Times New Roman" w:hAnsi="Aptos" w:cs="Times New Roman"/>
+          <w:color w:val="000000"/>
+          <w:sz w:val="28"/>
+          <w:szCs w:val="28"/>
+        </w:rPr>
+        <w:t>8</w:t>
+      </w:r>
+      <w:r>
+        <w:rPr>
+          <w:rFonts w:ascii="Aptos" w:eastAsia="Times New Roman" w:hAnsi="Aptos" w:cs="Times New Roman"/>
+          <w:color w:val="000000"/>
+          <w:sz w:val="28"/>
+          <w:szCs w:val="28"/>
+        </w:rPr>
+        <w:t xml:space="preserve">. Το σύστημα εμφανίζει το συνολικό ποσό  </w:t>
+      </w:r>
+      <w:r>
+        <w:rPr>
+          <w:rFonts w:ascii="Aptos" w:eastAsia="Times New Roman" w:hAnsi="Aptos" w:cs="Times New Roman"/>
+          <w:color w:val="000000"/>
+          <w:sz w:val="28"/>
+          <w:szCs w:val="28"/>
+        </w:rPr>
+        <w:t>καθώς και το κουμπί επιλογής πληρωμής</w:t>
+      </w:r>
+      <w:r>
+        <w:rPr>
+          <w:rFonts w:ascii="Aptos" w:eastAsia="Times New Roman" w:hAnsi="Aptos" w:cs="Times New Roman"/>
+          <w:color w:val="000000"/>
+          <w:sz w:val="28"/>
+          <w:szCs w:val="28"/>
+        </w:rPr>
+        <w:t>.</w:t>
+      </w:r>
+      <w:r>
+        <w:rPr>
+          <w:rFonts w:ascii="Aptos" w:eastAsia="Times New Roman" w:hAnsi="Aptos" w:cs="Times New Roman"/>
+          <w:color w:val="000000"/>
+          <w:sz w:val="28"/>
+          <w:szCs w:val="28"/>
+        </w:rPr>
+        <w:br/>
+        <w:t>9.Ο πολίτης επιλέγει να πληρώσει.</w:t>
+      </w:r>
+      <w:r>
+        <w:rPr>
+          <w:rFonts w:ascii="Aptos" w:eastAsia="Times New Roman" w:hAnsi="Aptos" w:cs="Times New Roman"/>
+          <w:color w:val="000000"/>
+          <w:sz w:val="28"/>
+          <w:szCs w:val="28"/>
+        </w:rPr>
+        <w:br/>
+        <w:t>10.Το σύστημα φορτώνει την σελίδα πληρωμών.</w:t>
+      </w:r>
+      <w:r>
+        <w:rPr>
+          <w:rFonts w:ascii="Aptos" w:eastAsia="Times New Roman" w:hAnsi="Aptos" w:cs="Times New Roman"/>
+          <w:color w:val="0070C0"/>
+          <w:sz w:val="24"/>
+          <w:szCs w:val="24"/>
+        </w:rPr>
+        <w:br/>
+      </w:r>
+      <w:r>
+        <w:rPr>
+          <w:rFonts w:ascii="Aptos" w:eastAsia="Times New Roman" w:hAnsi="Aptos" w:cs="Times New Roman"/>
+          <w:color w:val="000000"/>
+          <w:sz w:val="28"/>
+          <w:szCs w:val="28"/>
+        </w:rPr>
+        <w:t>11</w:t>
+      </w:r>
+      <w:r>
+        <w:rPr>
+          <w:rFonts w:ascii="Aptos" w:eastAsia="Times New Roman" w:hAnsi="Aptos" w:cs="Times New Roman"/>
+          <w:color w:val="000000"/>
+          <w:sz w:val="28"/>
+          <w:szCs w:val="28"/>
+        </w:rPr>
+        <w:t>. Ο πολίτης επιλέγει τον τρόπο πληρωμής</w:t>
+      </w:r>
+      <w:r>
+        <w:rPr>
+          <w:rFonts w:ascii="Aptos" w:eastAsia="Times New Roman" w:hAnsi="Aptos" w:cs="Times New Roman"/>
+          <w:color w:val="000000"/>
+          <w:sz w:val="28"/>
+          <w:szCs w:val="28"/>
+        </w:rPr>
+        <w:t>- πληρωμή με κάρτα</w:t>
+      </w:r>
+      <w:r>
+        <w:rPr>
+          <w:rFonts w:ascii="Aptos" w:eastAsia="Times New Roman" w:hAnsi="Aptos" w:cs="Times New Roman"/>
+          <w:color w:val="000000"/>
+          <w:sz w:val="28"/>
+          <w:szCs w:val="28"/>
+        </w:rPr>
+        <w:t>.</w:t>
+      </w:r>
+      <w:r>
+        <w:rPr>
+          <w:rFonts w:ascii="Aptos" w:eastAsia="Times New Roman" w:hAnsi="Aptos" w:cs="Times New Roman"/>
+          <w:color w:val="000000"/>
+          <w:sz w:val="28"/>
+          <w:szCs w:val="28"/>
+        </w:rPr>
+        <w:br/>
+        <w:t>12.Το σύστημα φορτώνει την σελίδα πληρωμών με κάρτα</w:t>
+      </w:r>
+      <w:r>
+        <w:rPr>
+          <w:rFonts w:ascii="Aptos" w:eastAsia="Times New Roman" w:hAnsi="Aptos" w:cs="Times New Roman"/>
+          <w:color w:val="000000"/>
+          <w:sz w:val="28"/>
+          <w:szCs w:val="28"/>
+        </w:rPr>
+        <w:br/>
+        <w:t xml:space="preserve">13.Ο πολίτης συμπληρώνει τα στοιχεία </w:t>
+      </w:r>
+      <w:r>
+        <w:rPr>
+          <w:rFonts w:ascii="Aptos" w:eastAsia="Times New Roman" w:hAnsi="Aptos" w:cs="Times New Roman"/>
+          <w:color w:val="000000"/>
+          <w:sz w:val="28"/>
+          <w:szCs w:val="28"/>
+        </w:rPr>
+        <w:br/>
+        <w:t>14.Το σύστημα ελέγχει αν τα στοιχεία είναι ορθά</w:t>
+      </w:r>
+      <w:r>
+        <w:rPr>
+          <w:rFonts w:ascii="Aptos" w:eastAsia="Times New Roman" w:hAnsi="Aptos" w:cs="Times New Roman"/>
+          <w:color w:val="000000"/>
+          <w:sz w:val="28"/>
+          <w:szCs w:val="28"/>
+        </w:rPr>
+        <w:br/>
+        <w:t>15.Εαν τα στοιχεία ήταν ορθά το σύστημα ελέγχει αν το υπόλοιπο είναι επαρκή</w:t>
+      </w:r>
+      <w:r>
+        <w:rPr>
+          <w:rFonts w:ascii="Aptos" w:eastAsia="Times New Roman" w:hAnsi="Aptos" w:cs="Times New Roman"/>
+          <w:color w:val="000000"/>
+          <w:sz w:val="28"/>
+          <w:szCs w:val="28"/>
+        </w:rPr>
+        <w:br/>
+        <w:t xml:space="preserve">16.Εαν το υπόλοιπο ήταν επαρκή η αγορά ολοκληρώνεται και </w:t>
+      </w:r>
+      <w:r>
+        <w:rPr>
+          <w:rFonts w:ascii="Aptos" w:eastAsia="Times New Roman" w:hAnsi="Aptos" w:cs="Times New Roman"/>
+          <w:color w:val="000000"/>
+          <w:sz w:val="28"/>
+          <w:szCs w:val="28"/>
+        </w:rPr>
+        <w:lastRenderedPageBreak/>
+        <w:t>ενημερώνεται η βάση δεδομένων.</w:t>
+      </w:r>
+      <w:r>
+        <w:rPr>
+          <w:rFonts w:ascii="Aptos" w:eastAsia="Times New Roman" w:hAnsi="Aptos" w:cs="Times New Roman"/>
+          <w:color w:val="000000"/>
+          <w:sz w:val="28"/>
+          <w:szCs w:val="28"/>
+        </w:rPr>
+        <w:br/>
+      </w:r>
+      <w:r>
+        <w:rPr>
+          <w:rFonts w:ascii="Aptos" w:eastAsia="Times New Roman" w:hAnsi="Aptos" w:cs="Times New Roman"/>
+          <w:color w:val="000000"/>
+          <w:sz w:val="28"/>
+          <w:szCs w:val="28"/>
+        </w:rPr>
+        <w:br/>
       </w:r>
     </w:p>
     <w:p>
@@ -9142,97 +9811,83 @@
           <w:szCs w:val="28"/>
         </w:rPr>
       </w:pPr>
-      <w:r>
-        <w:rPr>
-          <w:rFonts w:ascii="Aptos" w:eastAsia="Times New Roman" w:hAnsi="Aptos" w:cs="Times New Roman"/>
-          <w:color w:val="000000"/>
-          <w:sz w:val="28"/>
-          <w:szCs w:val="28"/>
-        </w:rPr>
-        <w:t>5. Ο πολίτης επιλέγει να αγοράσει νέο εισιτήριο.</w:t>
-      </w:r>
-      <w:r>
-        <w:rPr>
-          <w:rFonts w:ascii="Aptos" w:eastAsia="Times New Roman" w:hAnsi="Aptos" w:cs="Times New Roman"/>
-          <w:color w:val="000000"/>
-          <w:sz w:val="28"/>
-          <w:szCs w:val="28"/>
-        </w:rPr>
-        <w:br/>
-        <w:t xml:space="preserve">6.Το σύστημα εμφανίζει τις κατηγορίες χρονικών επιλογών(μιας </w:t>
-      </w:r>
-      <w:r>
-        <w:rPr>
-          <w:rFonts w:ascii="Aptos" w:eastAsia="Times New Roman" w:hAnsi="Aptos" w:cs="Times New Roman"/>
-          <w:color w:val="000000"/>
-          <w:sz w:val="28"/>
-          <w:szCs w:val="28"/>
-        </w:rPr>
-        <w:t>ώρας</w:t>
-      </w:r>
-      <w:r>
-        <w:rPr>
-          <w:rFonts w:ascii="Aptos" w:eastAsia="Times New Roman" w:hAnsi="Aptos" w:cs="Times New Roman"/>
-          <w:color w:val="000000"/>
-          <w:sz w:val="28"/>
-          <w:szCs w:val="28"/>
-        </w:rPr>
-        <w:t xml:space="preserve"> στάθμευσης,3ωρών στάθμευσης,</w:t>
-      </w:r>
-      <w:r>
-        <w:rPr>
-          <w:rFonts w:ascii="Aptos" w:eastAsia="Times New Roman" w:hAnsi="Aptos" w:cs="Times New Roman"/>
-          <w:color w:val="000000"/>
-          <w:sz w:val="28"/>
-          <w:szCs w:val="28"/>
-        </w:rPr>
-        <w:t xml:space="preserve"> </w:t>
-      </w:r>
-      <w:r>
-        <w:rPr>
-          <w:rFonts w:ascii="Aptos" w:eastAsia="Times New Roman" w:hAnsi="Aptos" w:cs="Times New Roman"/>
-          <w:color w:val="000000"/>
-          <w:sz w:val="28"/>
-          <w:szCs w:val="28"/>
-        </w:rPr>
-        <w:t>ημερήσια στάθμευση,</w:t>
-      </w:r>
-      <w:r>
-        <w:rPr>
-          <w:rFonts w:ascii="Aptos" w:eastAsia="Times New Roman" w:hAnsi="Aptos" w:cs="Times New Roman"/>
-          <w:color w:val="000000"/>
-          <w:sz w:val="28"/>
-          <w:szCs w:val="28"/>
-        </w:rPr>
-        <w:t xml:space="preserve"> </w:t>
-      </w:r>
-      <w:r>
-        <w:rPr>
-          <w:rFonts w:ascii="Aptos" w:eastAsia="Times New Roman" w:hAnsi="Aptos" w:cs="Times New Roman"/>
-          <w:color w:val="000000"/>
-          <w:sz w:val="28"/>
-          <w:szCs w:val="28"/>
-        </w:rPr>
-        <w:t>εβδομαδιαία στάθμευση,</w:t>
-      </w:r>
-      <w:r>
-        <w:rPr>
-          <w:rFonts w:ascii="Aptos" w:eastAsia="Times New Roman" w:hAnsi="Aptos" w:cs="Times New Roman"/>
-          <w:color w:val="000000"/>
-          <w:sz w:val="28"/>
-          <w:szCs w:val="28"/>
-        </w:rPr>
-        <w:t xml:space="preserve"> </w:t>
-      </w:r>
-      <w:r>
-        <w:rPr>
-          <w:rFonts w:ascii="Aptos" w:eastAsia="Times New Roman" w:hAnsi="Aptos" w:cs="Times New Roman"/>
-          <w:color w:val="000000"/>
-          <w:sz w:val="28"/>
-          <w:szCs w:val="28"/>
-        </w:rPr>
-        <w:t xml:space="preserve">μηνιαία) </w:t>
-      </w:r>
+    </w:p>
+    <w:p>
+      <w:pPr>
+        <w:spacing w:line="240" w:lineRule="auto"/>
+        <w:rPr>
+          <w:rFonts w:ascii="Aptos" w:eastAsia="Times New Roman" w:hAnsi="Aptos" w:cs="Times New Roman"/>
+          <w:color w:val="000000"/>
+          <w:sz w:val="28"/>
+          <w:szCs w:val="28"/>
+        </w:rPr>
+      </w:pPr>
+    </w:p>
+    <w:p>
+      <w:pPr>
+        <w:spacing w:line="240" w:lineRule="auto"/>
+        <w:rPr>
+          <w:rFonts w:ascii="Aptos" w:eastAsia="Times New Roman" w:hAnsi="Aptos" w:cs="Times New Roman"/>
+          <w:color w:val="000000"/>
+          <w:sz w:val="28"/>
+          <w:szCs w:val="28"/>
+        </w:rPr>
+      </w:pPr>
+    </w:p>
+    <w:p>
+      <w:pPr>
+        <w:spacing w:line="240" w:lineRule="auto"/>
+        <w:rPr>
+          <w:rFonts w:ascii="Aptos" w:eastAsia="Times New Roman" w:hAnsi="Aptos" w:cs="Times New Roman"/>
+          <w:color w:val="000000"/>
+          <w:sz w:val="28"/>
+          <w:szCs w:val="28"/>
+        </w:rPr>
+      </w:pPr>
+    </w:p>
+    <w:p>
+      <w:pPr>
+        <w:spacing w:line="240" w:lineRule="auto"/>
+        <w:rPr>
+          <w:rFonts w:ascii="Aptos" w:eastAsia="Times New Roman" w:hAnsi="Aptos" w:cs="Times New Roman"/>
+          <w:color w:val="000000"/>
+          <w:sz w:val="28"/>
+          <w:szCs w:val="28"/>
+        </w:rPr>
+      </w:pPr>
+    </w:p>
+    <w:p>
+      <w:pPr>
+        <w:spacing w:line="240" w:lineRule="auto"/>
+        <w:rPr>
+          <w:rFonts w:ascii="Aptos" w:eastAsia="Times New Roman" w:hAnsi="Aptos" w:cs="Times New Roman"/>
+          <w:color w:val="000000"/>
+          <w:sz w:val="28"/>
+          <w:szCs w:val="28"/>
+        </w:rPr>
+      </w:pPr>
+    </w:p>
+    <w:p>
+      <w:pPr>
+        <w:spacing w:line="240" w:lineRule="auto"/>
+        <w:rPr>
+          <w:rFonts w:ascii="Aptos" w:eastAsia="Times New Roman" w:hAnsi="Aptos" w:cs="Times New Roman"/>
+          <w:color w:val="000000"/>
+          <w:sz w:val="28"/>
+          <w:szCs w:val="28"/>
+        </w:rPr>
+      </w:pPr>
+    </w:p>
+    <w:p>
+      <w:pPr>
+        <w:spacing w:line="240" w:lineRule="auto"/>
+        <w:rPr>
+          <w:rFonts w:ascii="Aptos" w:eastAsia="Times New Roman" w:hAnsi="Aptos" w:cs="Times New Roman"/>
+          <w:color w:val="000000"/>
+          <w:sz w:val="28"/>
+          <w:szCs w:val="28"/>
+        </w:rPr>
+      </w:pPr>
     </w:p>
     <w:p>
       <w:pPr>
@@ -9250,7 +9905,65 @@
           <w:sz w:val="28"/>
           <w:szCs w:val="28"/>
         </w:rPr>
-        <w:t xml:space="preserve"> 6. Ο πολίτης επιλέγει την κατηγορία και τον αριθμό εισιτηρίων που επιθυμεί να αγοράσει.</w:t>
+        <w:t>Εναλλακτική Ροή 1</w:t>
+      </w:r>
+    </w:p>
+    <w:p>
+      <w:pPr>
+        <w:spacing w:line="240" w:lineRule="auto"/>
+        <w:rPr>
+          <w:rFonts w:ascii="Aptos" w:eastAsia="Times New Roman" w:hAnsi="Aptos" w:cs="Times New Roman"/>
+          <w:sz w:val="28"/>
+          <w:szCs w:val="28"/>
+        </w:rPr>
+      </w:pPr>
+      <w:r>
+        <w:rPr>
+          <w:rFonts w:ascii="Aptos" w:eastAsia="Times New Roman" w:hAnsi="Aptos" w:cs="Times New Roman"/>
+          <w:color w:val="000000"/>
+          <w:sz w:val="28"/>
+          <w:szCs w:val="28"/>
+        </w:rPr>
+        <w:t>11</w:t>
+      </w:r>
+      <w:r>
+        <w:rPr>
+          <w:rFonts w:ascii="Aptos" w:eastAsia="Times New Roman" w:hAnsi="Aptos" w:cs="Times New Roman"/>
+          <w:color w:val="000000"/>
+          <w:sz w:val="28"/>
+          <w:szCs w:val="28"/>
+        </w:rPr>
+        <w:t xml:space="preserve">.α.1.Ο πολίτης επέλεξε </w:t>
+      </w:r>
+      <w:r>
+        <w:rPr>
+          <w:rFonts w:ascii="Aptos" w:eastAsia="Times New Roman" w:hAnsi="Aptos" w:cs="Times New Roman"/>
+          <w:color w:val="000000"/>
+          <w:sz w:val="28"/>
+          <w:szCs w:val="28"/>
+        </w:rPr>
+        <w:t xml:space="preserve">πληρωμή μέσω αγορασμένου </w:t>
+      </w:r>
+      <w:proofErr w:type="spellStart"/>
+      <w:r>
+        <w:rPr>
+          <w:rFonts w:ascii="Aptos" w:eastAsia="Times New Roman" w:hAnsi="Aptos" w:cs="Times New Roman"/>
+          <w:color w:val="000000"/>
+          <w:sz w:val="28"/>
+          <w:szCs w:val="28"/>
+          <w:lang w:val="en-US"/>
+        </w:rPr>
+        <w:t>vaucher</w:t>
+      </w:r>
+      <w:proofErr w:type="spellEnd"/>
+      <w:r>
+        <w:rPr>
+          <w:rFonts w:ascii="Aptos" w:eastAsia="Times New Roman" w:hAnsi="Aptos" w:cs="Times New Roman"/>
+          <w:color w:val="000000"/>
+          <w:sz w:val="28"/>
+          <w:szCs w:val="28"/>
+        </w:rPr>
+        <w:t>.</w:t>
       </w:r>
       <w:r>
         <w:rPr>
@@ -9268,8 +9981,186 @@
           <w:sz w:val="28"/>
           <w:szCs w:val="28"/>
         </w:rPr>
+        <w:t>11.</w:t>
+      </w:r>
+      <w:r>
+        <w:rPr>
+          <w:rFonts w:ascii="Aptos" w:eastAsia="Times New Roman" w:hAnsi="Aptos" w:cs="Times New Roman"/>
+          <w:color w:val="000000"/>
+          <w:sz w:val="28"/>
+          <w:szCs w:val="28"/>
+        </w:rPr>
+        <w:t xml:space="preserve">α.2. </w:t>
+      </w:r>
+      <w:r>
+        <w:rPr>
+          <w:rFonts w:ascii="Aptos" w:eastAsia="Times New Roman" w:hAnsi="Aptos" w:cs="Times New Roman"/>
+          <w:color w:val="000000"/>
+          <w:sz w:val="28"/>
+          <w:szCs w:val="28"/>
+        </w:rPr>
+        <w:t xml:space="preserve">Το σύστημα φορτώνει την σελίδα πληρωμών με </w:t>
+      </w:r>
+      <w:proofErr w:type="spellStart"/>
+      <w:r>
+        <w:rPr>
+          <w:rFonts w:ascii="Aptos" w:eastAsia="Times New Roman" w:hAnsi="Aptos" w:cs="Times New Roman"/>
+          <w:color w:val="000000"/>
+          <w:sz w:val="28"/>
+          <w:szCs w:val="28"/>
+          <w:lang w:val="en-US"/>
+        </w:rPr>
+        <w:t>vaucher</w:t>
+      </w:r>
+      <w:proofErr w:type="spellEnd"/>
+      <w:r>
+        <w:rPr>
+          <w:rFonts w:ascii="Aptos" w:eastAsia="Times New Roman" w:hAnsi="Aptos" w:cs="Times New Roman"/>
+          <w:color w:val="000000"/>
+          <w:sz w:val="28"/>
+          <w:szCs w:val="28"/>
+        </w:rPr>
         <w:br/>
-        <w:t>7.Το σύστημα εμφανίζει το συνολικό ποσό  και επιλογές πληρωμής του.</w:t>
+      </w:r>
+    </w:p>
+    <w:p>
+      <w:pPr>
+        <w:spacing w:before="240" w:after="240" w:line="240" w:lineRule="auto"/>
+        <w:rPr>
+          <w:rFonts w:ascii="Aptos" w:eastAsia="Times New Roman" w:hAnsi="Aptos" w:cs="Times New Roman"/>
+          <w:sz w:val="28"/>
+          <w:szCs w:val="28"/>
+        </w:rPr>
+      </w:pPr>
+      <w:r>
+        <w:rPr>
+          <w:rFonts w:ascii="Aptos" w:eastAsia="Times New Roman" w:hAnsi="Aptos" w:cs="Times New Roman"/>
+          <w:color w:val="000000"/>
+          <w:sz w:val="28"/>
+          <w:szCs w:val="28"/>
+        </w:rPr>
+        <w:t>Εναλλακτική Ροή 2</w:t>
+      </w:r>
+    </w:p>
+    <w:p>
+      <w:pPr>
+        <w:spacing w:before="240" w:after="240" w:line="240" w:lineRule="auto"/>
+        <w:rPr>
+          <w:rFonts w:ascii="Aptos" w:eastAsia="Times New Roman" w:hAnsi="Aptos" w:cs="Times New Roman"/>
+          <w:sz w:val="28"/>
+          <w:szCs w:val="28"/>
+        </w:rPr>
+      </w:pPr>
+      <w:r>
+        <w:rPr>
+          <w:rFonts w:ascii="Aptos" w:eastAsia="Times New Roman" w:hAnsi="Aptos" w:cs="Times New Roman"/>
+          <w:color w:val="000000"/>
+          <w:sz w:val="28"/>
+          <w:szCs w:val="28"/>
+        </w:rPr>
+        <w:t>15</w:t>
+      </w:r>
+      <w:r>
+        <w:rPr>
+          <w:rFonts w:ascii="Aptos" w:eastAsia="Times New Roman" w:hAnsi="Aptos" w:cs="Times New Roman"/>
+          <w:color w:val="000000"/>
+          <w:sz w:val="28"/>
+          <w:szCs w:val="28"/>
+        </w:rPr>
+        <w:t xml:space="preserve">.α.1. </w:t>
+      </w:r>
+      <w:r>
+        <w:rPr>
+          <w:rFonts w:ascii="Aptos" w:eastAsia="Times New Roman" w:hAnsi="Aptos" w:cs="Times New Roman"/>
+          <w:color w:val="000000"/>
+          <w:sz w:val="28"/>
+          <w:szCs w:val="28"/>
+        </w:rPr>
+        <w:t>Τα στοιχεία ήταν λάθος και το σύστημα εμφανίζει μήνυμα στον πολίτη και ταυτόχρονα να συμπληρώσει ξανά τα στοιχεία</w:t>
+      </w:r>
+    </w:p>
+    <w:p>
+      <w:pPr>
+        <w:spacing w:before="240" w:after="240" w:line="240" w:lineRule="auto"/>
+        <w:rPr>
+          <w:rFonts w:ascii="Aptos" w:eastAsia="Times New Roman" w:hAnsi="Aptos" w:cs="Times New Roman"/>
+          <w:sz w:val="28"/>
+          <w:szCs w:val="28"/>
+        </w:rPr>
+      </w:pPr>
+      <w:r>
+        <w:rPr>
+          <w:rFonts w:ascii="Aptos" w:eastAsia="Times New Roman" w:hAnsi="Aptos" w:cs="Times New Roman"/>
+          <w:color w:val="000000"/>
+          <w:sz w:val="28"/>
+          <w:szCs w:val="28"/>
+        </w:rPr>
+        <w:t> </w:t>
+      </w:r>
+    </w:p>
+    <w:p>
+      <w:pPr>
+        <w:spacing w:before="240" w:after="240" w:line="240" w:lineRule="auto"/>
+        <w:rPr>
+          <w:rFonts w:ascii="Aptos" w:eastAsia="Times New Roman" w:hAnsi="Aptos" w:cs="Times New Roman"/>
+          <w:sz w:val="28"/>
+          <w:szCs w:val="28"/>
+        </w:rPr>
+      </w:pPr>
+      <w:r>
+        <w:rPr>
+          <w:rFonts w:ascii="Aptos" w:eastAsia="Times New Roman" w:hAnsi="Aptos" w:cs="Times New Roman"/>
+          <w:color w:val="000000"/>
+          <w:sz w:val="28"/>
+          <w:szCs w:val="28"/>
+        </w:rPr>
+        <w:t>Εναλλακτική Ροή 3</w:t>
+      </w:r>
+    </w:p>
+    <w:p>
+      <w:pPr>
+        <w:spacing w:before="240" w:after="240" w:line="240" w:lineRule="auto"/>
+        <w:rPr>
+          <w:rFonts w:ascii="Aptos" w:eastAsia="Times New Roman" w:hAnsi="Aptos" w:cs="Times New Roman"/>
+          <w:sz w:val="28"/>
+          <w:szCs w:val="28"/>
+        </w:rPr>
+      </w:pPr>
+      <w:r>
+        <w:rPr>
+          <w:rFonts w:ascii="Aptos" w:eastAsia="Times New Roman" w:hAnsi="Aptos" w:cs="Times New Roman"/>
+          <w:color w:val="000000"/>
+          <w:sz w:val="28"/>
+          <w:szCs w:val="28"/>
+        </w:rPr>
+        <w:t>1</w:t>
+      </w:r>
+      <w:r>
+        <w:rPr>
+          <w:rFonts w:ascii="Aptos" w:eastAsia="Times New Roman" w:hAnsi="Aptos" w:cs="Times New Roman"/>
+          <w:color w:val="000000"/>
+          <w:sz w:val="28"/>
+          <w:szCs w:val="28"/>
+        </w:rPr>
+        <w:t>6</w:t>
+      </w:r>
+      <w:r>
+        <w:rPr>
+          <w:rFonts w:ascii="Aptos" w:eastAsia="Times New Roman" w:hAnsi="Aptos" w:cs="Times New Roman"/>
+          <w:color w:val="000000"/>
+          <w:sz w:val="28"/>
+          <w:szCs w:val="28"/>
+        </w:rPr>
+        <w:t>.α.1. Το υπόλοιπο του πολίτη δεν επαρκεί για να ολοκληρωθεί η πληρωμή</w:t>
+      </w:r>
+      <w:r>
+        <w:rPr>
+          <w:rFonts w:ascii="Aptos" w:eastAsia="Times New Roman" w:hAnsi="Aptos" w:cs="Times New Roman"/>
+          <w:color w:val="000000"/>
+          <w:sz w:val="28"/>
+          <w:szCs w:val="28"/>
+        </w:rPr>
+        <w:t xml:space="preserve"> και η αγορά δεν ολοκληρώνεται</w:t>
       </w:r>
       <w:r>
         <w:rPr>
@@ -9279,12 +10170,222 @@
           <w:szCs w:val="28"/>
         </w:rPr>
         <w:br/>
-        <w:t>8. Ο πολίτης επιλέγει τον τρόπο πληρωμής.</w:t>
-      </w:r>
-    </w:p>
-    <w:p>
-      <w:pPr>
-        <w:spacing w:before="240" w:after="240" w:line="240" w:lineRule="auto"/>
+        <w:t>14.α.2. Το σύστημα εμφανίζει μήνυμα στο πολίτη.</w:t>
+      </w:r>
+    </w:p>
+    <w:p>
+      <w:pPr>
+        <w:rPr>
+          <w:rFonts w:ascii="Aptos" w:hAnsi="Aptos"/>
+        </w:rPr>
+      </w:pPr>
+    </w:p>
+    <w:p>
+      <w:pPr>
+        <w:spacing w:line="240" w:lineRule="auto"/>
+        <w:rPr>
+          <w:rFonts w:ascii="Aptos" w:eastAsia="Times New Roman" w:hAnsi="Aptos" w:cs="Times New Roman"/>
+          <w:b/>
+          <w:bCs/>
+          <w:color w:val="000000"/>
+          <w:sz w:val="32"/>
+          <w:szCs w:val="32"/>
+        </w:rPr>
+      </w:pPr>
+    </w:p>
+    <w:p>
+      <w:pPr>
+        <w:spacing w:line="240" w:lineRule="auto"/>
+        <w:rPr>
+          <w:rFonts w:ascii="Aptos" w:eastAsia="Times New Roman" w:hAnsi="Aptos" w:cs="Times New Roman"/>
+          <w:b/>
+          <w:bCs/>
+          <w:color w:val="000000"/>
+          <w:sz w:val="32"/>
+          <w:szCs w:val="32"/>
+        </w:rPr>
+      </w:pPr>
+    </w:p>
+    <w:p>
+      <w:pPr>
+        <w:spacing w:line="240" w:lineRule="auto"/>
+        <w:rPr>
+          <w:rFonts w:ascii="Aptos" w:eastAsia="Times New Roman" w:hAnsi="Aptos" w:cs="Times New Roman"/>
+          <w:b/>
+          <w:bCs/>
+          <w:color w:val="000000"/>
+          <w:sz w:val="32"/>
+          <w:szCs w:val="32"/>
+        </w:rPr>
+      </w:pPr>
+    </w:p>
+    <w:p>
+      <w:pPr>
+        <w:spacing w:line="240" w:lineRule="auto"/>
+        <w:rPr>
+          <w:rFonts w:ascii="Aptos" w:eastAsia="Times New Roman" w:hAnsi="Aptos" w:cs="Times New Roman"/>
+          <w:b/>
+          <w:bCs/>
+          <w:color w:val="000000"/>
+          <w:sz w:val="32"/>
+          <w:szCs w:val="32"/>
+        </w:rPr>
+      </w:pPr>
+    </w:p>
+    <w:p>
+      <w:pPr>
+        <w:spacing w:line="240" w:lineRule="auto"/>
+        <w:rPr>
+          <w:rFonts w:ascii="Aptos" w:eastAsia="Times New Roman" w:hAnsi="Aptos" w:cs="Times New Roman"/>
+          <w:b/>
+          <w:bCs/>
+          <w:color w:val="000000"/>
+          <w:sz w:val="32"/>
+          <w:szCs w:val="32"/>
+        </w:rPr>
+      </w:pPr>
+    </w:p>
+    <w:p>
+      <w:pPr>
+        <w:spacing w:line="240" w:lineRule="auto"/>
+        <w:rPr>
+          <w:rFonts w:ascii="Aptos" w:eastAsia="Times New Roman" w:hAnsi="Aptos" w:cs="Times New Roman"/>
+          <w:b/>
+          <w:bCs/>
+          <w:color w:val="000000"/>
+          <w:sz w:val="32"/>
+          <w:szCs w:val="32"/>
+        </w:rPr>
+      </w:pPr>
+    </w:p>
+    <w:p>
+      <w:pPr>
+        <w:spacing w:line="240" w:lineRule="auto"/>
+        <w:rPr>
+          <w:rFonts w:ascii="Aptos" w:eastAsia="Times New Roman" w:hAnsi="Aptos" w:cs="Times New Roman"/>
+          <w:b/>
+          <w:bCs/>
+          <w:color w:val="000000"/>
+          <w:sz w:val="32"/>
+          <w:szCs w:val="32"/>
+        </w:rPr>
+      </w:pPr>
+    </w:p>
+    <w:p>
+      <w:pPr>
+        <w:spacing w:line="240" w:lineRule="auto"/>
+        <w:rPr>
+          <w:rFonts w:ascii="Aptos" w:eastAsia="Times New Roman" w:hAnsi="Aptos" w:cs="Times New Roman"/>
+          <w:b/>
+          <w:bCs/>
+          <w:color w:val="000000"/>
+          <w:sz w:val="32"/>
+          <w:szCs w:val="32"/>
+        </w:rPr>
+      </w:pPr>
+    </w:p>
+    <w:p>
+      <w:pPr>
+        <w:spacing w:line="240" w:lineRule="auto"/>
+        <w:rPr>
+          <w:rFonts w:ascii="Aptos" w:eastAsia="Times New Roman" w:hAnsi="Aptos" w:cs="Times New Roman"/>
+          <w:b/>
+          <w:bCs/>
+          <w:color w:val="000000"/>
+          <w:sz w:val="32"/>
+          <w:szCs w:val="32"/>
+        </w:rPr>
+      </w:pPr>
+    </w:p>
+    <w:p>
+      <w:pPr>
+        <w:spacing w:line="240" w:lineRule="auto"/>
+        <w:rPr>
+          <w:rFonts w:ascii="Aptos" w:eastAsia="Times New Roman" w:hAnsi="Aptos" w:cs="Times New Roman"/>
+          <w:b/>
+          <w:bCs/>
+          <w:color w:val="000000"/>
+          <w:sz w:val="32"/>
+          <w:szCs w:val="32"/>
+        </w:rPr>
+      </w:pPr>
+    </w:p>
+    <w:p>
+      <w:pPr>
+        <w:spacing w:line="240" w:lineRule="auto"/>
+        <w:rPr>
+          <w:rFonts w:ascii="Aptos" w:eastAsia="Times New Roman" w:hAnsi="Aptos" w:cs="Times New Roman"/>
+          <w:b/>
+          <w:bCs/>
+          <w:color w:val="000000"/>
+          <w:sz w:val="32"/>
+          <w:szCs w:val="32"/>
+        </w:rPr>
+      </w:pPr>
+    </w:p>
+    <w:p>
+      <w:pPr>
+        <w:spacing w:line="240" w:lineRule="auto"/>
+        <w:rPr>
+          <w:rFonts w:ascii="Aptos" w:eastAsia="Times New Roman" w:hAnsi="Aptos" w:cs="Times New Roman"/>
+          <w:b/>
+          <w:bCs/>
+          <w:color w:val="000000"/>
+          <w:sz w:val="32"/>
+          <w:szCs w:val="32"/>
+        </w:rPr>
+      </w:pPr>
+    </w:p>
+    <w:p>
+      <w:pPr>
+        <w:spacing w:line="240" w:lineRule="auto"/>
+        <w:rPr>
+          <w:rFonts w:ascii="Aptos" w:eastAsia="Times New Roman" w:hAnsi="Aptos" w:cs="Times New Roman"/>
+          <w:b/>
+          <w:bCs/>
+          <w:color w:val="000000"/>
+          <w:sz w:val="32"/>
+          <w:szCs w:val="32"/>
+        </w:rPr>
+      </w:pPr>
+    </w:p>
+    <w:p>
+      <w:pPr>
+        <w:spacing w:line="240" w:lineRule="auto"/>
+        <w:rPr>
+          <w:rFonts w:ascii="Aptos" w:eastAsia="Times New Roman" w:hAnsi="Aptos" w:cs="Times New Roman"/>
+          <w:b/>
+          <w:bCs/>
+          <w:color w:val="000000"/>
+          <w:sz w:val="32"/>
+          <w:szCs w:val="32"/>
+        </w:rPr>
+      </w:pPr>
+    </w:p>
+    <w:p>
+      <w:pPr>
+        <w:spacing w:line="240" w:lineRule="auto"/>
+        <w:rPr>
+          <w:rFonts w:ascii="Aptos" w:eastAsia="Times New Roman" w:hAnsi="Aptos" w:cs="Times New Roman"/>
+          <w:sz w:val="24"/>
+          <w:szCs w:val="24"/>
+        </w:rPr>
+      </w:pPr>
+      <w:r>
+        <w:rPr>
+          <w:rFonts w:ascii="Aptos" w:eastAsia="Times New Roman" w:hAnsi="Aptos" w:cs="Times New Roman"/>
+          <w:b/>
+          <w:bCs/>
+          <w:color w:val="000000"/>
+          <w:sz w:val="32"/>
+          <w:szCs w:val="32"/>
+        </w:rPr>
+        <w:t xml:space="preserve">Βασική Ροή «Αγορά εισιτηρίου λεωφορείων» </w:t>
+      </w:r>
+    </w:p>
+    <w:p>
+      <w:pPr>
+        <w:spacing w:line="240" w:lineRule="auto"/>
         <w:rPr>
           <w:rFonts w:ascii="Aptos" w:eastAsia="Times New Roman" w:hAnsi="Aptos" w:cs="Times New Roman"/>
           <w:sz w:val="36"/>
@@ -9298,594 +10399,785 @@
           <w:sz w:val="28"/>
           <w:szCs w:val="28"/>
         </w:rPr>
-        <w:t>9</w:t>
-      </w:r>
-      <w:r>
-        <w:rPr>
-          <w:rFonts w:ascii="Aptos" w:eastAsia="Times New Roman" w:hAnsi="Aptos" w:cs="Times New Roman"/>
-          <w:color w:val="000000"/>
-          <w:sz w:val="28"/>
-          <w:szCs w:val="28"/>
-        </w:rPr>
-        <w:t xml:space="preserve">. Το σύστημα </w:t>
-      </w:r>
-      <w:r>
-        <w:rPr>
-          <w:rFonts w:ascii="Aptos" w:eastAsia="Times New Roman" w:hAnsi="Aptos" w:cs="Times New Roman"/>
-          <w:color w:val="000000"/>
-          <w:sz w:val="28"/>
-          <w:szCs w:val="28"/>
-        </w:rPr>
-        <w:t xml:space="preserve">μεταφέρετε στην σελίδα εξόφλησης και έπειτα </w:t>
-      </w:r>
-      <w:r>
-        <w:rPr>
-          <w:rFonts w:ascii="Aptos" w:eastAsia="Times New Roman" w:hAnsi="Aptos" w:cs="Times New Roman"/>
-          <w:color w:val="000000"/>
-          <w:sz w:val="28"/>
-          <w:szCs w:val="28"/>
-        </w:rPr>
-        <w:t xml:space="preserve">ελέγχει </w:t>
-      </w:r>
-      <w:r>
-        <w:rPr>
-          <w:rFonts w:ascii="Aptos" w:eastAsia="Times New Roman" w:hAnsi="Aptos" w:cs="Times New Roman"/>
-          <w:color w:val="000000"/>
-          <w:sz w:val="28"/>
-          <w:szCs w:val="28"/>
-        </w:rPr>
-        <w:t>εάν η συναλλαγή ήταν επιτυχής</w:t>
-      </w:r>
-      <w:r>
-        <w:rPr>
-          <w:rFonts w:ascii="Aptos" w:eastAsia="Times New Roman" w:hAnsi="Aptos" w:cs="Times New Roman"/>
-          <w:color w:val="000000"/>
-          <w:sz w:val="28"/>
-          <w:szCs w:val="28"/>
-        </w:rPr>
-        <w:t>.</w:t>
-      </w:r>
-    </w:p>
-    <w:p>
-      <w:pPr>
-        <w:spacing w:before="240" w:after="240" w:line="240" w:lineRule="auto"/>
-        <w:rPr>
-          <w:rFonts w:ascii="Aptos" w:eastAsia="Times New Roman" w:hAnsi="Aptos" w:cs="Times New Roman"/>
-          <w:color w:val="000000"/>
-          <w:sz w:val="28"/>
-          <w:szCs w:val="28"/>
-        </w:rPr>
-      </w:pPr>
-      <w:r>
-        <w:rPr>
-          <w:rFonts w:ascii="Aptos" w:eastAsia="Times New Roman" w:hAnsi="Aptos" w:cs="Times New Roman"/>
-          <w:color w:val="000000"/>
-          <w:sz w:val="28"/>
-          <w:szCs w:val="28"/>
-        </w:rPr>
-        <w:t>1</w:t>
-      </w:r>
-      <w:r>
-        <w:rPr>
-          <w:rFonts w:ascii="Aptos" w:eastAsia="Times New Roman" w:hAnsi="Aptos" w:cs="Times New Roman"/>
-          <w:color w:val="000000"/>
-          <w:sz w:val="28"/>
-          <w:szCs w:val="28"/>
-        </w:rPr>
-        <w:t>0</w:t>
-      </w:r>
-      <w:r>
-        <w:rPr>
-          <w:rFonts w:ascii="Aptos" w:eastAsia="Times New Roman" w:hAnsi="Aptos" w:cs="Times New Roman"/>
-          <w:color w:val="000000"/>
-          <w:sz w:val="28"/>
-          <w:szCs w:val="28"/>
-        </w:rPr>
-        <w:t>. Ο πολίτης επιλέγει επιβεβαίωση πληρωμής και ολοκληρώνεται η διαδικασία πληρωμής .</w:t>
-      </w:r>
-    </w:p>
-    <w:p>
-      <w:pPr>
-        <w:spacing w:before="240" w:after="240" w:line="240" w:lineRule="auto"/>
-        <w:rPr>
-          <w:rFonts w:ascii="Aptos" w:eastAsia="Times New Roman" w:hAnsi="Aptos" w:cs="Times New Roman"/>
-          <w:sz w:val="36"/>
-          <w:szCs w:val="36"/>
-        </w:rPr>
-      </w:pPr>
-      <w:r>
-        <w:rPr>
-          <w:rFonts w:ascii="Aptos" w:eastAsia="Times New Roman" w:hAnsi="Aptos" w:cs="Times New Roman"/>
-          <w:color w:val="000000"/>
-          <w:sz w:val="28"/>
-          <w:szCs w:val="28"/>
-        </w:rPr>
-        <w:t>11. Το σύστημα επιβεβαιώνει την πληρωμή, τον ενημερώνει για την διάρκεια και χρήση του εισιτηρίου και αποθηκεύει το εισιτήριο.</w:t>
-      </w:r>
-    </w:p>
-    <w:p>
-      <w:pPr>
-        <w:rPr>
-          <w:rFonts w:ascii="Aptos" w:hAnsi="Aptos"/>
-        </w:rPr>
-      </w:pPr>
-    </w:p>
-    <w:p>
-      <w:pPr>
-        <w:rPr>
-          <w:rFonts w:ascii="Aptos" w:hAnsi="Aptos"/>
-        </w:rPr>
-      </w:pPr>
-    </w:p>
-    <w:p>
-      <w:pPr>
-        <w:pStyle w:val="NormalWeb"/>
-        <w:spacing w:before="240" w:beforeAutospacing="0" w:after="240" w:afterAutospacing="0"/>
-        <w:rPr>
-          <w:rFonts w:ascii="Aptos" w:hAnsi="Aptos"/>
-          <w:sz w:val="36"/>
-          <w:szCs w:val="36"/>
-        </w:rPr>
-      </w:pPr>
-      <w:r>
-        <w:rPr>
-          <w:rFonts w:ascii="Aptos" w:hAnsi="Aptos"/>
-          <w:color w:val="000000"/>
-          <w:sz w:val="28"/>
-          <w:szCs w:val="28"/>
-        </w:rPr>
-        <w:t>Εναλλακτική Ροή 1</w:t>
-      </w:r>
-    </w:p>
-    <w:p>
-      <w:pPr>
-        <w:pStyle w:val="NormalWeb"/>
-        <w:spacing w:before="0" w:beforeAutospacing="0" w:after="160" w:afterAutospacing="0"/>
-        <w:rPr>
-          <w:rFonts w:ascii="Aptos" w:hAnsi="Aptos"/>
-          <w:sz w:val="36"/>
-          <w:szCs w:val="36"/>
-        </w:rPr>
-      </w:pPr>
-      <w:r>
-        <w:rPr>
-          <w:rFonts w:ascii="Aptos" w:hAnsi="Aptos"/>
-          <w:color w:val="000000"/>
-          <w:sz w:val="28"/>
-          <w:szCs w:val="28"/>
-        </w:rPr>
-        <w:t>5.α.1. Ο πολίτης επέλεξε την προβολή διαθέσιμων αγορασμένων εισιτηρίων.</w:t>
-      </w:r>
-      <w:r>
-        <w:rPr>
-          <w:rFonts w:ascii="Aptos" w:hAnsi="Aptos"/>
-          <w:color w:val="000000"/>
+        <w:t xml:space="preserve">1. O πολίτης επιλέγει να εισέλθει στο </w:t>
+      </w:r>
+      <w:proofErr w:type="spellStart"/>
+      <w:r>
+        <w:rPr>
+          <w:rFonts w:ascii="Aptos" w:eastAsia="Times New Roman" w:hAnsi="Aptos" w:cs="Times New Roman"/>
+          <w:color w:val="000000"/>
+          <w:sz w:val="28"/>
+          <w:szCs w:val="28"/>
+        </w:rPr>
+        <w:t>menu</w:t>
+      </w:r>
+      <w:proofErr w:type="spellEnd"/>
+      <w:r>
+        <w:rPr>
+          <w:rFonts w:ascii="Aptos" w:eastAsia="Times New Roman" w:hAnsi="Aptos" w:cs="Times New Roman"/>
+          <w:color w:val="000000"/>
+          <w:sz w:val="28"/>
+          <w:szCs w:val="28"/>
+        </w:rPr>
+        <w:t xml:space="preserve"> αγοράς εισιτηρίων για λεωφορεία.</w:t>
+      </w:r>
+      <w:r>
+        <w:rPr>
+          <w:rFonts w:ascii="Aptos" w:eastAsia="Times New Roman" w:hAnsi="Aptos" w:cs="Times New Roman"/>
+          <w:color w:val="0070C0"/>
           <w:sz w:val="28"/>
           <w:szCs w:val="28"/>
         </w:rPr>
         <w:br/>
-        <w:t xml:space="preserve">5.α.2. Το σύστημα εμφανίζει τα διαθέσιμα μη εξαργυρωμένα </w:t>
-      </w:r>
-      <w:r>
-        <w:rPr>
-          <w:rFonts w:ascii="Aptos" w:hAnsi="Aptos"/>
-          <w:color w:val="000000"/>
-          <w:sz w:val="28"/>
-          <w:szCs w:val="28"/>
-        </w:rPr>
-        <w:t>εισιτήρια</w:t>
-      </w:r>
-      <w:r>
-        <w:rPr>
-          <w:rFonts w:ascii="Aptos" w:hAnsi="Aptos"/>
-          <w:color w:val="000000"/>
-          <w:sz w:val="28"/>
-          <w:szCs w:val="28"/>
-        </w:rPr>
-        <w:t xml:space="preserve"> </w:t>
-      </w:r>
-      <w:r>
-        <w:rPr>
-          <w:rFonts w:ascii="Aptos" w:hAnsi="Aptos"/>
-          <w:color w:val="000000"/>
-          <w:sz w:val="28"/>
-          <w:szCs w:val="28"/>
-        </w:rPr>
-        <w:lastRenderedPageBreak/>
-        <w:t xml:space="preserve">καθώς και </w:t>
-      </w:r>
-      <w:r>
-        <w:rPr>
-          <w:rFonts w:ascii="Aptos" w:hAnsi="Aptos"/>
-          <w:color w:val="000000"/>
-          <w:sz w:val="28"/>
-          <w:szCs w:val="28"/>
-        </w:rPr>
-        <w:t>εξαργυρωμένα</w:t>
-      </w:r>
-      <w:r>
-        <w:rPr>
-          <w:rFonts w:ascii="Aptos" w:hAnsi="Aptos"/>
-          <w:color w:val="000000"/>
-          <w:sz w:val="28"/>
-          <w:szCs w:val="28"/>
-        </w:rPr>
-        <w:t xml:space="preserve"> </w:t>
-      </w:r>
-      <w:r>
-        <w:rPr>
-          <w:rFonts w:ascii="Aptos" w:hAnsi="Aptos"/>
-          <w:color w:val="000000"/>
-          <w:sz w:val="28"/>
-          <w:szCs w:val="28"/>
-        </w:rPr>
-        <w:t>εισιτήρια</w:t>
-      </w:r>
-      <w:r>
-        <w:rPr>
-          <w:rFonts w:ascii="Aptos" w:hAnsi="Aptos"/>
-          <w:color w:val="000000"/>
-          <w:sz w:val="28"/>
-          <w:szCs w:val="28"/>
-        </w:rPr>
-        <w:t xml:space="preserve"> με διάρκεια ισχύς μέχρι την παρούσα χρονική στιγμή.</w:t>
-      </w:r>
-      <w:r>
-        <w:rPr>
-          <w:rFonts w:ascii="Aptos" w:hAnsi="Aptos"/>
-          <w:color w:val="000000"/>
+      </w:r>
+      <w:r>
+        <w:rPr>
+          <w:rFonts w:ascii="Aptos" w:eastAsia="Times New Roman" w:hAnsi="Aptos" w:cs="Times New Roman"/>
+          <w:sz w:val="28"/>
+          <w:szCs w:val="28"/>
+        </w:rPr>
+        <w:t>2. Το σύστημα ελέγχει την οικονομικό/ηλικιακή κατάσταση του πολίτη και εμφανίζει την τιμή της επιλεγμένης κατηγορίας.</w:t>
+      </w:r>
+      <w:r>
+        <w:rPr>
+          <w:rFonts w:ascii="Aptos" w:eastAsia="Times New Roman" w:hAnsi="Aptos" w:cs="Times New Roman"/>
           <w:sz w:val="28"/>
           <w:szCs w:val="28"/>
         </w:rPr>
         <w:br/>
-      </w:r>
-      <w:r>
-        <w:rPr>
-          <w:rFonts w:ascii="Aptos" w:hAnsi="Aptos"/>
-          <w:color w:val="000000"/>
-          <w:sz w:val="28"/>
-          <w:szCs w:val="28"/>
-        </w:rPr>
-        <w:br/>
-      </w:r>
-    </w:p>
-    <w:p>
-      <w:pPr>
-        <w:pStyle w:val="NormalWeb"/>
-        <w:spacing w:before="0" w:beforeAutospacing="0" w:after="160" w:afterAutospacing="0"/>
-        <w:rPr>
-          <w:rFonts w:ascii="Aptos" w:hAnsi="Aptos"/>
-          <w:sz w:val="36"/>
-          <w:szCs w:val="36"/>
-        </w:rPr>
-      </w:pPr>
-    </w:p>
-    <w:p>
-      <w:pPr>
-        <w:pStyle w:val="NormalWeb"/>
-        <w:spacing w:before="240" w:beforeAutospacing="0" w:after="240" w:afterAutospacing="0"/>
-        <w:rPr>
-          <w:rFonts w:ascii="Aptos" w:hAnsi="Aptos"/>
-          <w:sz w:val="36"/>
-          <w:szCs w:val="36"/>
-        </w:rPr>
-      </w:pPr>
-      <w:r>
-        <w:rPr>
-          <w:rFonts w:ascii="Aptos" w:hAnsi="Aptos"/>
-          <w:color w:val="000000"/>
-          <w:sz w:val="28"/>
-          <w:szCs w:val="28"/>
-        </w:rPr>
-        <w:t>Εναλλακτική Ροή 2</w:t>
-      </w:r>
-    </w:p>
-    <w:p>
-      <w:pPr>
-        <w:pStyle w:val="NormalWeb"/>
-        <w:spacing w:before="240" w:beforeAutospacing="0" w:after="240" w:afterAutospacing="0"/>
-        <w:rPr>
-          <w:rFonts w:ascii="Aptos" w:hAnsi="Aptos"/>
-          <w:sz w:val="36"/>
-          <w:szCs w:val="36"/>
-        </w:rPr>
-      </w:pPr>
-      <w:r>
-        <w:rPr>
-          <w:rFonts w:ascii="Aptos" w:hAnsi="Aptos"/>
-          <w:color w:val="000000"/>
-          <w:sz w:val="28"/>
-          <w:szCs w:val="28"/>
-        </w:rPr>
-        <w:t>9.α.1. Ο πολίτης επιλέγει να πληρώσει δια ζώσης.</w:t>
-      </w:r>
-    </w:p>
-    <w:p>
-      <w:pPr>
-        <w:pStyle w:val="NormalWeb"/>
-        <w:spacing w:before="240" w:beforeAutospacing="0" w:after="240" w:afterAutospacing="0"/>
-        <w:rPr>
-          <w:rFonts w:ascii="Aptos" w:hAnsi="Aptos"/>
-          <w:sz w:val="36"/>
-          <w:szCs w:val="36"/>
-        </w:rPr>
-      </w:pPr>
-      <w:r>
-        <w:rPr>
-          <w:rFonts w:ascii="Aptos" w:hAnsi="Aptos"/>
-          <w:color w:val="000000"/>
-          <w:sz w:val="28"/>
-          <w:szCs w:val="28"/>
-        </w:rPr>
-        <w:t>9.a.2. Το σύστημα του δίνει την επιλογή να κλείσει ραντεβού παραθέτοντας τις διαθέσιμες ημερομηνίες.</w:t>
-      </w:r>
-    </w:p>
-    <w:p>
-      <w:pPr>
-        <w:pStyle w:val="NormalWeb"/>
-        <w:spacing w:before="240" w:beforeAutospacing="0" w:after="240" w:afterAutospacing="0"/>
-        <w:rPr>
-          <w:rFonts w:ascii="Aptos" w:hAnsi="Aptos"/>
-          <w:sz w:val="36"/>
-          <w:szCs w:val="36"/>
-        </w:rPr>
-      </w:pPr>
-      <w:r>
-        <w:rPr>
-          <w:rFonts w:ascii="Aptos" w:hAnsi="Aptos"/>
-          <w:color w:val="000000"/>
-          <w:sz w:val="28"/>
-          <w:szCs w:val="28"/>
-        </w:rPr>
-        <w:t>9.α.3. Ο πολίτης κλείνει ραντεβού και πληρώνει.</w:t>
-      </w:r>
-    </w:p>
-    <w:p>
-      <w:pPr>
-        <w:pStyle w:val="NormalWeb"/>
-        <w:spacing w:before="240" w:beforeAutospacing="0" w:after="240" w:afterAutospacing="0"/>
-        <w:rPr>
-          <w:rFonts w:ascii="Aptos" w:hAnsi="Aptos"/>
-          <w:sz w:val="36"/>
-          <w:szCs w:val="36"/>
-        </w:rPr>
-      </w:pPr>
-      <w:r>
-        <w:rPr>
-          <w:rFonts w:ascii="Aptos" w:hAnsi="Aptos"/>
-          <w:color w:val="000000"/>
-          <w:sz w:val="28"/>
-          <w:szCs w:val="28"/>
-        </w:rPr>
-        <w:t> </w:t>
-      </w:r>
-    </w:p>
-    <w:p>
-      <w:pPr>
-        <w:pStyle w:val="NormalWeb"/>
-        <w:spacing w:before="240" w:beforeAutospacing="0" w:after="240" w:afterAutospacing="0"/>
-        <w:rPr>
-          <w:rFonts w:ascii="Aptos" w:hAnsi="Aptos"/>
-          <w:sz w:val="36"/>
-          <w:szCs w:val="36"/>
-        </w:rPr>
-      </w:pPr>
-      <w:r>
-        <w:rPr>
-          <w:rFonts w:ascii="Aptos" w:hAnsi="Aptos"/>
-          <w:color w:val="000000"/>
-          <w:sz w:val="28"/>
-          <w:szCs w:val="28"/>
-        </w:rPr>
-        <w:t>Εναλλακτική Ροή 3</w:t>
-      </w:r>
-    </w:p>
-    <w:p>
-      <w:pPr>
-        <w:pStyle w:val="NormalWeb"/>
-        <w:spacing w:before="240" w:beforeAutospacing="0" w:after="240" w:afterAutospacing="0"/>
-        <w:rPr>
-          <w:rFonts w:ascii="Aptos" w:hAnsi="Aptos"/>
-          <w:sz w:val="36"/>
-          <w:szCs w:val="36"/>
-        </w:rPr>
-      </w:pPr>
-      <w:r>
-        <w:rPr>
-          <w:rFonts w:ascii="Aptos" w:hAnsi="Aptos"/>
-          <w:color w:val="000000"/>
-          <w:sz w:val="28"/>
-          <w:szCs w:val="28"/>
-        </w:rPr>
-        <w:t>10.α.1. Το υπόλοιπο του πολίτη δεν επαρκεί για να ολοκληρωθεί η πληρωμή.</w:t>
-      </w:r>
-    </w:p>
-    <w:p>
-      <w:pPr>
-        <w:pStyle w:val="NormalWeb"/>
-        <w:spacing w:before="240" w:beforeAutospacing="0" w:after="240" w:afterAutospacing="0"/>
-        <w:rPr>
-          <w:rFonts w:ascii="Aptos" w:hAnsi="Aptos"/>
-          <w:sz w:val="36"/>
-          <w:szCs w:val="36"/>
-        </w:rPr>
-      </w:pPr>
-      <w:r>
-        <w:rPr>
-          <w:rFonts w:ascii="Aptos" w:hAnsi="Aptos"/>
-          <w:color w:val="000000"/>
-          <w:sz w:val="28"/>
-          <w:szCs w:val="28"/>
-        </w:rPr>
-        <w:t>10.α.2. Το σύστημα τον παραπέμπει να φορτώσει χρήματα στον λογαριασμό του. Του επιτρέπει να επιλέξει τρόπο φόρτωσης και ποσό.</w:t>
-      </w:r>
-    </w:p>
-    <w:p>
-      <w:pPr>
-        <w:pStyle w:val="NormalWeb"/>
-        <w:spacing w:before="240" w:beforeAutospacing="0" w:after="240" w:afterAutospacing="0"/>
-        <w:rPr>
-          <w:rFonts w:ascii="Aptos" w:hAnsi="Aptos"/>
-          <w:sz w:val="36"/>
-          <w:szCs w:val="36"/>
-        </w:rPr>
-      </w:pPr>
-      <w:r>
-        <w:rPr>
-          <w:rFonts w:ascii="Aptos" w:hAnsi="Aptos"/>
-          <w:color w:val="000000"/>
-          <w:sz w:val="28"/>
-          <w:szCs w:val="28"/>
-        </w:rPr>
-        <w:t>10.α.3. Επιλέγοντάς τα, ο πολίτης φορτώνει χρήματα στον λογαριασμό του.</w:t>
-      </w:r>
-    </w:p>
-    <w:p>
-      <w:pPr>
-        <w:rPr>
-          <w:rFonts w:ascii="Aptos" w:hAnsi="Aptos"/>
-          <w:sz w:val="28"/>
-          <w:szCs w:val="28"/>
-        </w:rPr>
-      </w:pPr>
-      <w:r>
-        <w:rPr>
-          <w:rFonts w:ascii="Aptos" w:hAnsi="Aptos"/>
-          <w:sz w:val="28"/>
-          <w:szCs w:val="28"/>
-        </w:rPr>
-        <w:t xml:space="preserve">10.α.3. </w:t>
-      </w:r>
-      <w:r>
-        <w:rPr>
-          <w:rFonts w:ascii="Aptos" w:hAnsi="Aptos"/>
-          <w:sz w:val="28"/>
-          <w:szCs w:val="28"/>
-        </w:rPr>
-        <w:t>Το σύστημα ελέγχει αν το νέο υπόλοιπο επαρκεί για την πληρωμή των τελών.</w:t>
-      </w:r>
-    </w:p>
-    <w:p>
-      <w:pPr>
-        <w:rPr>
-          <w:rFonts w:ascii="Aptos" w:hAnsi="Aptos"/>
-          <w:sz w:val="28"/>
-          <w:szCs w:val="28"/>
-        </w:rPr>
-      </w:pPr>
-    </w:p>
-    <w:p>
-      <w:pPr>
-        <w:rPr>
-          <w:rFonts w:ascii="Aptos" w:hAnsi="Aptos"/>
-          <w:sz w:val="28"/>
-          <w:szCs w:val="28"/>
-        </w:rPr>
-      </w:pPr>
-    </w:p>
-    <w:p>
-      <w:pPr>
-        <w:rPr>
-          <w:rFonts w:ascii="Aptos" w:hAnsi="Aptos"/>
-          <w:sz w:val="28"/>
-          <w:szCs w:val="28"/>
-        </w:rPr>
-      </w:pPr>
-    </w:p>
-    <w:p>
-      <w:pPr>
-        <w:rPr>
-          <w:rFonts w:ascii="Aptos" w:hAnsi="Aptos"/>
-          <w:sz w:val="28"/>
-          <w:szCs w:val="28"/>
-        </w:rPr>
-      </w:pPr>
-    </w:p>
-    <w:p>
-      <w:pPr>
-        <w:rPr>
-          <w:rFonts w:ascii="Aptos" w:hAnsi="Aptos"/>
-          <w:sz w:val="28"/>
-          <w:szCs w:val="28"/>
-        </w:rPr>
-      </w:pPr>
-    </w:p>
-    <w:p>
-      <w:pPr>
-        <w:rPr>
-          <w:rFonts w:ascii="Aptos" w:hAnsi="Aptos"/>
-          <w:sz w:val="28"/>
-          <w:szCs w:val="28"/>
-        </w:rPr>
-      </w:pPr>
-    </w:p>
-    <w:p>
-      <w:pPr>
-        <w:rPr>
-          <w:rFonts w:ascii="Aptos" w:hAnsi="Aptos"/>
-          <w:sz w:val="28"/>
-          <w:szCs w:val="28"/>
-        </w:rPr>
-      </w:pPr>
-    </w:p>
-    <w:p>
-      <w:pPr>
-        <w:rPr>
-          <w:rFonts w:ascii="Aptos" w:hAnsi="Aptos"/>
-          <w:sz w:val="28"/>
-          <w:szCs w:val="28"/>
-        </w:rPr>
-      </w:pPr>
-    </w:p>
-    <w:p>
-      <w:pPr>
-        <w:rPr>
-          <w:rFonts w:ascii="Aptos" w:hAnsi="Aptos"/>
-          <w:sz w:val="28"/>
-          <w:szCs w:val="28"/>
-        </w:rPr>
-      </w:pPr>
-    </w:p>
-    <w:p>
-      <w:pPr>
-        <w:rPr>
-          <w:rFonts w:ascii="Aptos" w:hAnsi="Aptos"/>
-          <w:sz w:val="28"/>
-          <w:szCs w:val="28"/>
-        </w:rPr>
-      </w:pPr>
-    </w:p>
-    <w:p>
-      <w:pPr>
-        <w:rPr>
-          <w:rFonts w:ascii="Aptos" w:hAnsi="Aptos"/>
-          <w:sz w:val="28"/>
-          <w:szCs w:val="28"/>
-        </w:rPr>
-      </w:pPr>
-    </w:p>
-    <w:p>
-      <w:pPr>
-        <w:rPr>
-          <w:rFonts w:ascii="Aptos" w:hAnsi="Aptos"/>
-        </w:rPr>
-      </w:pPr>
-    </w:p>
-    <w:p>
-      <w:pPr>
-        <w:rPr>
-          <w:rFonts w:ascii="Aptos" w:hAnsi="Aptos"/>
-        </w:rPr>
-      </w:pPr>
-    </w:p>
-    <w:p>
-      <w:pPr>
-        <w:spacing w:line="240" w:lineRule="auto"/>
+        <w:t>3. Το σύστημα εμφανίζει την σελίδα αγοράς εισιτηρίων για την επιλεγμένη κατηγορία</w:t>
+      </w:r>
+      <w:r>
         <w:rPr>
           <w:rFonts w:ascii="Aptos" w:eastAsia="Times New Roman" w:hAnsi="Aptos" w:cs="Times New Roman"/>
           <w:sz w:val="24"/>
           <w:szCs w:val="24"/>
         </w:rPr>
+        <w:t>.</w:t>
+      </w:r>
+      <w:r>
+        <w:rPr>
+          <w:rFonts w:ascii="Aptos" w:eastAsia="Times New Roman" w:hAnsi="Aptos" w:cs="Times New Roman"/>
+          <w:sz w:val="28"/>
+          <w:szCs w:val="28"/>
+        </w:rPr>
+        <w:br/>
+      </w:r>
+      <w:r>
+        <w:rPr>
+          <w:rFonts w:ascii="Aptos" w:eastAsia="Times New Roman" w:hAnsi="Aptos" w:cs="Times New Roman"/>
+          <w:color w:val="000000"/>
+          <w:sz w:val="28"/>
+          <w:szCs w:val="28"/>
+        </w:rPr>
+        <w:t>4. Το σύστημα εμφανίζει τις κατηγορίες εισιτηρίων(μονής διαδρομής,</w:t>
+      </w:r>
+      <w:r>
+        <w:rPr>
+          <w:rFonts w:ascii="Aptos" w:eastAsia="Times New Roman" w:hAnsi="Aptos" w:cs="Times New Roman"/>
+          <w:color w:val="000000"/>
+          <w:sz w:val="28"/>
+          <w:szCs w:val="28"/>
+        </w:rPr>
+        <w:t xml:space="preserve"> </w:t>
+      </w:r>
+      <w:r>
+        <w:rPr>
+          <w:rFonts w:ascii="Aptos" w:eastAsia="Times New Roman" w:hAnsi="Aptos" w:cs="Times New Roman"/>
+          <w:color w:val="000000"/>
+          <w:sz w:val="28"/>
+          <w:szCs w:val="28"/>
+        </w:rPr>
+        <w:t>ημερήσιο,</w:t>
+      </w:r>
+      <w:r>
+        <w:rPr>
+          <w:rFonts w:ascii="Aptos" w:eastAsia="Times New Roman" w:hAnsi="Aptos" w:cs="Times New Roman"/>
+          <w:color w:val="000000"/>
+          <w:sz w:val="28"/>
+          <w:szCs w:val="28"/>
+        </w:rPr>
+        <w:t xml:space="preserve"> </w:t>
+      </w:r>
+      <w:r>
+        <w:rPr>
+          <w:rFonts w:ascii="Aptos" w:eastAsia="Times New Roman" w:hAnsi="Aptos" w:cs="Times New Roman"/>
+          <w:color w:val="000000"/>
+          <w:sz w:val="28"/>
+          <w:szCs w:val="28"/>
+        </w:rPr>
+        <w:t>εβδομαδιαίο,</w:t>
+      </w:r>
+      <w:r>
+        <w:rPr>
+          <w:rFonts w:ascii="Aptos" w:eastAsia="Times New Roman" w:hAnsi="Aptos" w:cs="Times New Roman"/>
+          <w:color w:val="000000"/>
+          <w:sz w:val="28"/>
+          <w:szCs w:val="28"/>
+        </w:rPr>
+        <w:t xml:space="preserve"> </w:t>
+      </w:r>
+      <w:r>
+        <w:rPr>
+          <w:rFonts w:ascii="Aptos" w:eastAsia="Times New Roman" w:hAnsi="Aptos" w:cs="Times New Roman"/>
+          <w:color w:val="000000"/>
+          <w:sz w:val="28"/>
+          <w:szCs w:val="28"/>
+        </w:rPr>
+        <w:t>μηνιαίο)</w:t>
+      </w:r>
+      <w:r>
+        <w:rPr>
+          <w:rFonts w:ascii="Aptos" w:eastAsia="Times New Roman" w:hAnsi="Aptos" w:cs="Times New Roman"/>
+          <w:color w:val="000000"/>
+          <w:sz w:val="28"/>
+          <w:szCs w:val="28"/>
+        </w:rPr>
+        <w:t xml:space="preserve"> καθώς και τις τιμές τους.</w:t>
+      </w:r>
+      <w:r>
+        <w:rPr>
+          <w:rFonts w:ascii="Aptos" w:eastAsia="Times New Roman" w:hAnsi="Aptos" w:cs="Times New Roman"/>
+          <w:color w:val="000000"/>
+          <w:sz w:val="28"/>
+          <w:szCs w:val="28"/>
+        </w:rPr>
+        <w:br/>
+      </w:r>
+      <w:r>
+        <w:rPr>
+          <w:rFonts w:ascii="Aptos" w:eastAsia="Times New Roman" w:hAnsi="Aptos" w:cs="Times New Roman"/>
+          <w:color w:val="000000"/>
+          <w:sz w:val="28"/>
+          <w:szCs w:val="28"/>
+        </w:rPr>
+        <w:t>5</w:t>
+      </w:r>
+      <w:r>
+        <w:rPr>
+          <w:rFonts w:ascii="Aptos" w:eastAsia="Times New Roman" w:hAnsi="Aptos" w:cs="Times New Roman"/>
+          <w:color w:val="000000"/>
+          <w:sz w:val="28"/>
+          <w:szCs w:val="28"/>
+        </w:rPr>
+        <w:t>. O πολίτης επιλέγει τον αριθμό εισιτήριών που επιθυμεί να αγοράσει</w:t>
+      </w:r>
+      <w:r>
+        <w:rPr>
+          <w:rFonts w:ascii="Aptos" w:eastAsia="Times New Roman" w:hAnsi="Aptos" w:cs="Times New Roman"/>
+          <w:color w:val="000000"/>
+          <w:sz w:val="28"/>
+          <w:szCs w:val="28"/>
+        </w:rPr>
+        <w:t xml:space="preserve"> για κάθε κατηγορία</w:t>
+      </w:r>
+      <w:r>
+        <w:rPr>
+          <w:rFonts w:ascii="Aptos" w:eastAsia="Times New Roman" w:hAnsi="Aptos" w:cs="Times New Roman"/>
+          <w:color w:val="000000"/>
+          <w:sz w:val="28"/>
+          <w:szCs w:val="28"/>
+        </w:rPr>
+        <w:t>.</w:t>
+      </w:r>
+      <w:r>
+        <w:rPr>
+          <w:rFonts w:ascii="Aptos" w:eastAsia="Times New Roman" w:hAnsi="Aptos" w:cs="Times New Roman"/>
+          <w:color w:val="000000"/>
+          <w:sz w:val="28"/>
+          <w:szCs w:val="28"/>
+        </w:rPr>
+        <w:br/>
+      </w:r>
+      <w:r>
+        <w:rPr>
+          <w:rFonts w:ascii="Aptos" w:eastAsia="Times New Roman" w:hAnsi="Aptos" w:cs="Times New Roman"/>
+          <w:color w:val="000000"/>
+          <w:sz w:val="28"/>
+          <w:szCs w:val="28"/>
+        </w:rPr>
+        <w:t>6</w:t>
+      </w:r>
+      <w:r>
+        <w:rPr>
+          <w:rFonts w:ascii="Aptos" w:eastAsia="Times New Roman" w:hAnsi="Aptos" w:cs="Times New Roman"/>
+          <w:color w:val="000000"/>
+          <w:sz w:val="28"/>
+          <w:szCs w:val="28"/>
+        </w:rPr>
+        <w:t xml:space="preserve">. Το σύστημα εμφανίζει το συνολικό ποσό  </w:t>
+      </w:r>
+      <w:r>
+        <w:rPr>
+          <w:rFonts w:ascii="Aptos" w:eastAsia="Times New Roman" w:hAnsi="Aptos" w:cs="Times New Roman"/>
+          <w:color w:val="000000"/>
+          <w:sz w:val="28"/>
+          <w:szCs w:val="28"/>
+        </w:rPr>
+        <w:t>καθώς και το κουμπί επιλογής πληρωμής</w:t>
+      </w:r>
+      <w:r>
+        <w:rPr>
+          <w:rFonts w:ascii="Aptos" w:eastAsia="Times New Roman" w:hAnsi="Aptos" w:cs="Times New Roman"/>
+          <w:color w:val="000000"/>
+          <w:sz w:val="28"/>
+          <w:szCs w:val="28"/>
+        </w:rPr>
+        <w:t>.</w:t>
+      </w:r>
+      <w:r>
+        <w:rPr>
+          <w:rFonts w:ascii="Aptos" w:eastAsia="Times New Roman" w:hAnsi="Aptos" w:cs="Times New Roman"/>
+          <w:color w:val="000000"/>
+          <w:sz w:val="28"/>
+          <w:szCs w:val="28"/>
+        </w:rPr>
+        <w:br/>
+        <w:t>7.Ο πολίτης επιλέγει να πληρώσει.</w:t>
+      </w:r>
+      <w:r>
+        <w:rPr>
+          <w:rFonts w:ascii="Aptos" w:eastAsia="Times New Roman" w:hAnsi="Aptos" w:cs="Times New Roman"/>
+          <w:color w:val="000000"/>
+          <w:sz w:val="28"/>
+          <w:szCs w:val="28"/>
+        </w:rPr>
+        <w:br/>
+        <w:t>8.Το σύστημα φορτώνει την σελίδα πληρωμών.</w:t>
+      </w:r>
+      <w:r>
+        <w:rPr>
+          <w:rFonts w:ascii="Aptos" w:eastAsia="Times New Roman" w:hAnsi="Aptos" w:cs="Times New Roman"/>
+          <w:color w:val="0070C0"/>
+          <w:sz w:val="24"/>
+          <w:szCs w:val="24"/>
+        </w:rPr>
+        <w:br/>
+      </w:r>
+      <w:r>
+        <w:rPr>
+          <w:rFonts w:ascii="Aptos" w:eastAsia="Times New Roman" w:hAnsi="Aptos" w:cs="Times New Roman"/>
+          <w:color w:val="000000"/>
+          <w:sz w:val="28"/>
+          <w:szCs w:val="28"/>
+        </w:rPr>
+        <w:t>9. Ο πολίτης επιλέγει τον τρόπο πληρωμής</w:t>
+      </w:r>
+      <w:r>
+        <w:rPr>
+          <w:rFonts w:ascii="Aptos" w:eastAsia="Times New Roman" w:hAnsi="Aptos" w:cs="Times New Roman"/>
+          <w:color w:val="000000"/>
+          <w:sz w:val="28"/>
+          <w:szCs w:val="28"/>
+        </w:rPr>
+        <w:t>- πληρωμή με κάρτα</w:t>
+      </w:r>
+      <w:r>
+        <w:rPr>
+          <w:rFonts w:ascii="Aptos" w:eastAsia="Times New Roman" w:hAnsi="Aptos" w:cs="Times New Roman"/>
+          <w:color w:val="000000"/>
+          <w:sz w:val="28"/>
+          <w:szCs w:val="28"/>
+        </w:rPr>
+        <w:t>.</w:t>
+      </w:r>
+      <w:r>
+        <w:rPr>
+          <w:rFonts w:ascii="Aptos" w:eastAsia="Times New Roman" w:hAnsi="Aptos" w:cs="Times New Roman"/>
+          <w:color w:val="000000"/>
+          <w:sz w:val="28"/>
+          <w:szCs w:val="28"/>
+        </w:rPr>
+        <w:br/>
+        <w:t>10.Το σύστημα φορτώνει την σελίδα πληρωμών με κάρτα</w:t>
+      </w:r>
+      <w:r>
+        <w:rPr>
+          <w:rFonts w:ascii="Aptos" w:eastAsia="Times New Roman" w:hAnsi="Aptos" w:cs="Times New Roman"/>
+          <w:color w:val="000000"/>
+          <w:sz w:val="28"/>
+          <w:szCs w:val="28"/>
+        </w:rPr>
+        <w:br/>
+        <w:t xml:space="preserve">11.Ο πολίτης συμπληρώνει τα στοιχεία </w:t>
+      </w:r>
+      <w:r>
+        <w:rPr>
+          <w:rFonts w:ascii="Aptos" w:eastAsia="Times New Roman" w:hAnsi="Aptos" w:cs="Times New Roman"/>
+          <w:color w:val="000000"/>
+          <w:sz w:val="28"/>
+          <w:szCs w:val="28"/>
+        </w:rPr>
+        <w:br/>
+        <w:t>12.Το σύστημα ελέγχει αν τα στοιχεία είναι ορθά</w:t>
+      </w:r>
+      <w:r>
+        <w:rPr>
+          <w:rFonts w:ascii="Aptos" w:eastAsia="Times New Roman" w:hAnsi="Aptos" w:cs="Times New Roman"/>
+          <w:color w:val="000000"/>
+          <w:sz w:val="28"/>
+          <w:szCs w:val="28"/>
+        </w:rPr>
+        <w:br/>
+        <w:t>13.Εαν τα στοιχεία ήταν ορθά το σύστημα ελέγχει αν το υπόλοιπο είναι επαρκή</w:t>
+      </w:r>
+      <w:r>
+        <w:rPr>
+          <w:rFonts w:ascii="Aptos" w:eastAsia="Times New Roman" w:hAnsi="Aptos" w:cs="Times New Roman"/>
+          <w:color w:val="000000"/>
+          <w:sz w:val="28"/>
+          <w:szCs w:val="28"/>
+        </w:rPr>
+        <w:br/>
+        <w:t>14.Εαν το υπόλοιπο ήταν επαρκή η αγορά ολοκληρώνεται και ενημερώνεται η βάση δεδομένων.</w:t>
+      </w:r>
+      <w:r>
+        <w:rPr>
+          <w:rFonts w:ascii="Aptos" w:eastAsia="Times New Roman" w:hAnsi="Aptos" w:cs="Times New Roman"/>
+          <w:color w:val="000000"/>
+          <w:sz w:val="28"/>
+          <w:szCs w:val="28"/>
+        </w:rPr>
+        <w:br/>
+      </w:r>
+      <w:r>
+        <w:rPr>
+          <w:rFonts w:ascii="Aptos" w:eastAsia="Times New Roman" w:hAnsi="Aptos" w:cs="Times New Roman"/>
+          <w:color w:val="000000"/>
+          <w:sz w:val="28"/>
+          <w:szCs w:val="28"/>
+        </w:rPr>
+        <w:lastRenderedPageBreak/>
+        <w:br/>
+      </w:r>
+    </w:p>
+    <w:p>
+      <w:pPr>
+        <w:spacing w:line="240" w:lineRule="auto"/>
+        <w:rPr>
+          <w:rFonts w:ascii="Aptos" w:eastAsia="Times New Roman" w:hAnsi="Aptos" w:cs="Times New Roman"/>
+          <w:sz w:val="24"/>
+          <w:szCs w:val="24"/>
+        </w:rPr>
+      </w:pPr>
+    </w:p>
+    <w:p>
+      <w:pPr>
+        <w:spacing w:before="240" w:after="240" w:line="240" w:lineRule="auto"/>
+        <w:rPr>
+          <w:rFonts w:ascii="Aptos" w:eastAsia="Times New Roman" w:hAnsi="Aptos" w:cs="Times New Roman"/>
+          <w:color w:val="000000"/>
+          <w:sz w:val="24"/>
+          <w:szCs w:val="24"/>
+        </w:rPr>
+      </w:pPr>
+      <w:r>
+        <w:rPr>
+          <w:rFonts w:ascii="Aptos" w:eastAsia="Times New Roman" w:hAnsi="Aptos" w:cs="Times New Roman"/>
+          <w:color w:val="000000"/>
+          <w:sz w:val="24"/>
+          <w:szCs w:val="24"/>
+        </w:rPr>
+        <w:t> </w:t>
+      </w:r>
+    </w:p>
+    <w:p>
+      <w:pPr>
+        <w:spacing w:before="240" w:after="240" w:line="240" w:lineRule="auto"/>
+        <w:rPr>
+          <w:rFonts w:ascii="Aptos" w:eastAsia="Times New Roman" w:hAnsi="Aptos" w:cs="Times New Roman"/>
+          <w:sz w:val="24"/>
+          <w:szCs w:val="24"/>
+        </w:rPr>
+      </w:pPr>
+    </w:p>
+    <w:p>
+      <w:pPr>
+        <w:spacing w:after="240" w:line="240" w:lineRule="auto"/>
+        <w:rPr>
+          <w:rFonts w:ascii="Aptos" w:eastAsia="Times New Roman" w:hAnsi="Aptos" w:cs="Times New Roman"/>
+          <w:sz w:val="24"/>
+          <w:szCs w:val="24"/>
+        </w:rPr>
+      </w:pPr>
+    </w:p>
+    <w:p>
+      <w:pPr>
+        <w:spacing w:before="240" w:after="240" w:line="240" w:lineRule="auto"/>
+        <w:rPr>
+          <w:rFonts w:ascii="Aptos" w:eastAsia="Times New Roman" w:hAnsi="Aptos" w:cs="Times New Roman"/>
+          <w:sz w:val="28"/>
+          <w:szCs w:val="28"/>
+        </w:rPr>
+      </w:pPr>
+      <w:r>
+        <w:rPr>
+          <w:rFonts w:ascii="Aptos" w:eastAsia="Times New Roman" w:hAnsi="Aptos" w:cs="Times New Roman"/>
+          <w:color w:val="000000"/>
+          <w:sz w:val="28"/>
+          <w:szCs w:val="28"/>
+        </w:rPr>
+        <w:t>Εναλλακτική Ροή 1</w:t>
+      </w:r>
+    </w:p>
+    <w:p>
+      <w:pPr>
+        <w:spacing w:line="240" w:lineRule="auto"/>
+        <w:rPr>
+          <w:rFonts w:ascii="Aptos" w:eastAsia="Times New Roman" w:hAnsi="Aptos" w:cs="Times New Roman"/>
+          <w:sz w:val="28"/>
+          <w:szCs w:val="28"/>
+        </w:rPr>
+      </w:pPr>
+      <w:r>
+        <w:rPr>
+          <w:rFonts w:ascii="Aptos" w:eastAsia="Times New Roman" w:hAnsi="Aptos" w:cs="Times New Roman"/>
+          <w:color w:val="000000"/>
+          <w:sz w:val="28"/>
+          <w:szCs w:val="28"/>
+        </w:rPr>
+        <w:t>9</w:t>
+      </w:r>
+      <w:r>
+        <w:rPr>
+          <w:rFonts w:ascii="Aptos" w:eastAsia="Times New Roman" w:hAnsi="Aptos" w:cs="Times New Roman"/>
+          <w:color w:val="000000"/>
+          <w:sz w:val="28"/>
+          <w:szCs w:val="28"/>
+        </w:rPr>
+        <w:t xml:space="preserve">.α.1.Ο πολίτης επέλεξε </w:t>
+      </w:r>
+      <w:r>
+        <w:rPr>
+          <w:rFonts w:ascii="Aptos" w:eastAsia="Times New Roman" w:hAnsi="Aptos" w:cs="Times New Roman"/>
+          <w:color w:val="000000"/>
+          <w:sz w:val="28"/>
+          <w:szCs w:val="28"/>
+        </w:rPr>
+        <w:t xml:space="preserve">πληρωμή μέσω αγορασμένου </w:t>
+      </w:r>
+      <w:proofErr w:type="spellStart"/>
+      <w:r>
+        <w:rPr>
+          <w:rFonts w:ascii="Aptos" w:eastAsia="Times New Roman" w:hAnsi="Aptos" w:cs="Times New Roman"/>
+          <w:color w:val="000000"/>
+          <w:sz w:val="28"/>
+          <w:szCs w:val="28"/>
+          <w:lang w:val="en-US"/>
+        </w:rPr>
+        <w:t>vaucher</w:t>
+      </w:r>
+      <w:proofErr w:type="spellEnd"/>
+      <w:r>
+        <w:rPr>
+          <w:rFonts w:ascii="Aptos" w:eastAsia="Times New Roman" w:hAnsi="Aptos" w:cs="Times New Roman"/>
+          <w:color w:val="000000"/>
+          <w:sz w:val="28"/>
+          <w:szCs w:val="28"/>
+        </w:rPr>
+        <w:t>.</w:t>
+      </w:r>
+      <w:r>
+        <w:rPr>
+          <w:rFonts w:ascii="Aptos" w:eastAsia="Times New Roman" w:hAnsi="Aptos" w:cs="Times New Roman"/>
+          <w:color w:val="000000"/>
+          <w:sz w:val="28"/>
+          <w:szCs w:val="28"/>
+        </w:rPr>
+        <w:br/>
+      </w:r>
+      <w:r>
+        <w:rPr>
+          <w:rFonts w:ascii="Aptos" w:eastAsia="Times New Roman" w:hAnsi="Aptos" w:cs="Times New Roman"/>
+          <w:color w:val="000000"/>
+          <w:sz w:val="28"/>
+          <w:szCs w:val="28"/>
+        </w:rPr>
+        <w:t>9</w:t>
+      </w:r>
+      <w:r>
+        <w:rPr>
+          <w:rFonts w:ascii="Aptos" w:eastAsia="Times New Roman" w:hAnsi="Aptos" w:cs="Times New Roman"/>
+          <w:color w:val="000000"/>
+          <w:sz w:val="28"/>
+          <w:szCs w:val="28"/>
+        </w:rPr>
+        <w:t xml:space="preserve">.α.2. </w:t>
+      </w:r>
+      <w:r>
+        <w:rPr>
+          <w:rFonts w:ascii="Aptos" w:eastAsia="Times New Roman" w:hAnsi="Aptos" w:cs="Times New Roman"/>
+          <w:color w:val="000000"/>
+          <w:sz w:val="28"/>
+          <w:szCs w:val="28"/>
+        </w:rPr>
+        <w:t xml:space="preserve">Το σύστημα φορτώνει την σελίδα πληρωμών με </w:t>
+      </w:r>
+      <w:proofErr w:type="spellStart"/>
+      <w:r>
+        <w:rPr>
+          <w:rFonts w:ascii="Aptos" w:eastAsia="Times New Roman" w:hAnsi="Aptos" w:cs="Times New Roman"/>
+          <w:color w:val="000000"/>
+          <w:sz w:val="28"/>
+          <w:szCs w:val="28"/>
+          <w:lang w:val="en-US"/>
+        </w:rPr>
+        <w:t>vaucher</w:t>
+      </w:r>
+      <w:proofErr w:type="spellEnd"/>
+      <w:r>
+        <w:rPr>
+          <w:rFonts w:ascii="Aptos" w:eastAsia="Times New Roman" w:hAnsi="Aptos" w:cs="Times New Roman"/>
+          <w:color w:val="000000"/>
+          <w:sz w:val="28"/>
+          <w:szCs w:val="28"/>
+        </w:rPr>
+        <w:br/>
+      </w:r>
+    </w:p>
+    <w:p>
+      <w:pPr>
+        <w:spacing w:before="240" w:after="240" w:line="240" w:lineRule="auto"/>
+        <w:rPr>
+          <w:rFonts w:ascii="Aptos" w:eastAsia="Times New Roman" w:hAnsi="Aptos" w:cs="Times New Roman"/>
+          <w:sz w:val="28"/>
+          <w:szCs w:val="28"/>
+        </w:rPr>
+      </w:pPr>
+      <w:r>
+        <w:rPr>
+          <w:rFonts w:ascii="Aptos" w:eastAsia="Times New Roman" w:hAnsi="Aptos" w:cs="Times New Roman"/>
+          <w:color w:val="000000"/>
+          <w:sz w:val="28"/>
+          <w:szCs w:val="28"/>
+        </w:rPr>
+        <w:t>Εναλλακτική Ροή 2</w:t>
+      </w:r>
+    </w:p>
+    <w:p>
+      <w:pPr>
+        <w:spacing w:before="240" w:after="240" w:line="240" w:lineRule="auto"/>
+        <w:rPr>
+          <w:rFonts w:ascii="Aptos" w:eastAsia="Times New Roman" w:hAnsi="Aptos" w:cs="Times New Roman"/>
+          <w:sz w:val="28"/>
+          <w:szCs w:val="28"/>
+        </w:rPr>
+      </w:pPr>
+      <w:r>
+        <w:rPr>
+          <w:rFonts w:ascii="Aptos" w:eastAsia="Times New Roman" w:hAnsi="Aptos" w:cs="Times New Roman"/>
+          <w:color w:val="000000"/>
+          <w:sz w:val="28"/>
+          <w:szCs w:val="28"/>
+        </w:rPr>
+        <w:t>13</w:t>
+      </w:r>
+      <w:r>
+        <w:rPr>
+          <w:rFonts w:ascii="Aptos" w:eastAsia="Times New Roman" w:hAnsi="Aptos" w:cs="Times New Roman"/>
+          <w:color w:val="000000"/>
+          <w:sz w:val="28"/>
+          <w:szCs w:val="28"/>
+        </w:rPr>
+        <w:t xml:space="preserve">.α.1. </w:t>
+      </w:r>
+      <w:r>
+        <w:rPr>
+          <w:rFonts w:ascii="Aptos" w:eastAsia="Times New Roman" w:hAnsi="Aptos" w:cs="Times New Roman"/>
+          <w:color w:val="000000"/>
+          <w:sz w:val="28"/>
+          <w:szCs w:val="28"/>
+        </w:rPr>
+        <w:t>Τα στοιχεία ήταν λάθος και το σύστημα εμφανίζει μήνυμα στον πολίτη και ταυτόχρονα να συμπληρώσει ξανά τα στοιχεία</w:t>
+      </w:r>
+    </w:p>
+    <w:p>
+      <w:pPr>
+        <w:spacing w:before="240" w:after="240" w:line="240" w:lineRule="auto"/>
+        <w:rPr>
+          <w:rFonts w:ascii="Aptos" w:eastAsia="Times New Roman" w:hAnsi="Aptos" w:cs="Times New Roman"/>
+          <w:sz w:val="28"/>
+          <w:szCs w:val="28"/>
+        </w:rPr>
+      </w:pPr>
+      <w:r>
+        <w:rPr>
+          <w:rFonts w:ascii="Aptos" w:eastAsia="Times New Roman" w:hAnsi="Aptos" w:cs="Times New Roman"/>
+          <w:color w:val="000000"/>
+          <w:sz w:val="28"/>
+          <w:szCs w:val="28"/>
+        </w:rPr>
+        <w:t> </w:t>
+      </w:r>
+    </w:p>
+    <w:p>
+      <w:pPr>
+        <w:spacing w:before="240" w:after="240" w:line="240" w:lineRule="auto"/>
+        <w:rPr>
+          <w:rFonts w:ascii="Aptos" w:eastAsia="Times New Roman" w:hAnsi="Aptos" w:cs="Times New Roman"/>
+          <w:sz w:val="28"/>
+          <w:szCs w:val="28"/>
+        </w:rPr>
+      </w:pPr>
+      <w:r>
+        <w:rPr>
+          <w:rFonts w:ascii="Aptos" w:eastAsia="Times New Roman" w:hAnsi="Aptos" w:cs="Times New Roman"/>
+          <w:color w:val="000000"/>
+          <w:sz w:val="28"/>
+          <w:szCs w:val="28"/>
+        </w:rPr>
+        <w:t>Εναλλακτική Ροή 3</w:t>
+      </w:r>
+    </w:p>
+    <w:p>
+      <w:pPr>
+        <w:spacing w:before="240" w:after="240" w:line="240" w:lineRule="auto"/>
+        <w:rPr>
+          <w:rFonts w:ascii="Aptos" w:eastAsia="Times New Roman" w:hAnsi="Aptos" w:cs="Times New Roman"/>
+          <w:sz w:val="28"/>
+          <w:szCs w:val="28"/>
+        </w:rPr>
+      </w:pPr>
+      <w:r>
+        <w:rPr>
+          <w:rFonts w:ascii="Aptos" w:eastAsia="Times New Roman" w:hAnsi="Aptos" w:cs="Times New Roman"/>
+          <w:color w:val="000000"/>
+          <w:sz w:val="28"/>
+          <w:szCs w:val="28"/>
+        </w:rPr>
+        <w:t>1</w:t>
+      </w:r>
+      <w:r>
+        <w:rPr>
+          <w:rFonts w:ascii="Aptos" w:eastAsia="Times New Roman" w:hAnsi="Aptos" w:cs="Times New Roman"/>
+          <w:color w:val="000000"/>
+          <w:sz w:val="28"/>
+          <w:szCs w:val="28"/>
+        </w:rPr>
+        <w:t>4</w:t>
+      </w:r>
+      <w:r>
+        <w:rPr>
+          <w:rFonts w:ascii="Aptos" w:eastAsia="Times New Roman" w:hAnsi="Aptos" w:cs="Times New Roman"/>
+          <w:color w:val="000000"/>
+          <w:sz w:val="28"/>
+          <w:szCs w:val="28"/>
+        </w:rPr>
+        <w:t>.α.1. Το υπόλοιπο του πολίτη δεν επαρκεί για να ολοκληρωθεί η πληρωμή</w:t>
+      </w:r>
+      <w:r>
+        <w:rPr>
+          <w:rFonts w:ascii="Aptos" w:eastAsia="Times New Roman" w:hAnsi="Aptos" w:cs="Times New Roman"/>
+          <w:color w:val="000000"/>
+          <w:sz w:val="28"/>
+          <w:szCs w:val="28"/>
+        </w:rPr>
+        <w:t xml:space="preserve"> και η αγορά δεν ολοκληρώνεται</w:t>
+      </w:r>
+      <w:r>
+        <w:rPr>
+          <w:rFonts w:ascii="Aptos" w:eastAsia="Times New Roman" w:hAnsi="Aptos" w:cs="Times New Roman"/>
+          <w:color w:val="000000"/>
+          <w:sz w:val="28"/>
+          <w:szCs w:val="28"/>
+        </w:rPr>
+        <w:br/>
+        <w:t>14.α.2. Το σύστημα εμφανίζει μήνυμα στο πολίτη.</w:t>
+      </w:r>
+    </w:p>
+    <w:p>
+      <w:pPr>
+        <w:rPr>
+          <w:rFonts w:ascii="Aptos" w:hAnsi="Aptos"/>
+          <w:sz w:val="28"/>
+          <w:szCs w:val="28"/>
+        </w:rPr>
+      </w:pPr>
+    </w:p>
+    <w:p>
+      <w:pPr>
+        <w:rPr>
+          <w:rFonts w:ascii="Aptos" w:hAnsi="Aptos"/>
+          <w:sz w:val="28"/>
+          <w:szCs w:val="28"/>
+        </w:rPr>
+      </w:pPr>
+    </w:p>
+    <w:p>
+      <w:pPr>
+        <w:rPr>
+          <w:rFonts w:ascii="Aptos" w:hAnsi="Aptos"/>
+          <w:sz w:val="28"/>
+          <w:szCs w:val="28"/>
+        </w:rPr>
+      </w:pPr>
+    </w:p>
+    <w:p>
+      <w:pPr>
+        <w:rPr>
+          <w:rFonts w:ascii="Aptos" w:hAnsi="Aptos"/>
+          <w:sz w:val="28"/>
+          <w:szCs w:val="28"/>
+        </w:rPr>
+      </w:pPr>
+    </w:p>
+    <w:p>
+      <w:pPr>
+        <w:pStyle w:val="Web"/>
+        <w:spacing w:before="240" w:beforeAutospacing="0" w:after="240" w:afterAutospacing="0"/>
+        <w:rPr>
+          <w:rFonts w:ascii="Aptos" w:hAnsi="Aptos"/>
+        </w:rPr>
+      </w:pPr>
+    </w:p>
+    <w:p>
+      <w:pPr>
+        <w:rPr>
+          <w:rFonts w:ascii="Aptos" w:hAnsi="Aptos"/>
+          <w:lang w:val="en-US"/>
+        </w:rPr>
+      </w:pPr>
+    </w:p>
+    <w:p>
+      <w:pPr>
+        <w:rPr>
+          <w:rFonts w:ascii="Aptos" w:hAnsi="Aptos"/>
+          <w:lang w:val="en-US"/>
+        </w:rPr>
+      </w:pPr>
+    </w:p>
+    <w:p>
+      <w:pPr>
+        <w:rPr>
+          <w:rFonts w:ascii="Aptos" w:hAnsi="Aptos"/>
+          <w:lang w:val="en-US"/>
+        </w:rPr>
+      </w:pPr>
+    </w:p>
+    <w:p>
+      <w:pPr>
+        <w:rPr>
+          <w:rFonts w:ascii="Aptos" w:hAnsi="Aptos"/>
+          <w:lang w:val="en-US"/>
+        </w:rPr>
+      </w:pPr>
+    </w:p>
+    <w:p>
+      <w:pPr>
+        <w:rPr>
+          <w:rFonts w:ascii="Aptos" w:hAnsi="Aptos"/>
+          <w:lang w:val="en-US"/>
+        </w:rPr>
+      </w:pPr>
+    </w:p>
+    <w:p>
+      <w:pPr>
+        <w:spacing w:line="240" w:lineRule="auto"/>
+        <w:rPr>
+          <w:rFonts w:ascii="Aptos" w:eastAsia="Times New Roman" w:hAnsi="Aptos" w:cs="Times New Roman"/>
+          <w:sz w:val="24"/>
+          <w:szCs w:val="24"/>
+        </w:rPr>
       </w:pPr>
       <w:r>
         <w:rPr>
@@ -9896,7 +11188,8 @@
           <w:sz w:val="32"/>
           <w:szCs w:val="32"/>
         </w:rPr>
-        <w:t xml:space="preserve">Βασική Ροή «Αγορά εισιτηρίου λεωφορείων» </w:t>
+        <w:lastRenderedPageBreak/>
+        <w:t xml:space="preserve">Βασική Ροή «Χρήση λεωφορείων» </w:t>
       </w:r>
     </w:p>
     <w:p>
@@ -9915,721 +11208,8 @@
           <w:sz w:val="28"/>
           <w:szCs w:val="28"/>
         </w:rPr>
-        <w:t>1. O πολίτης επιλέγει να εισέλθει στο menu αγοράς εισιτηρίων για λεωφορεία.</w:t>
-      </w:r>
-      <w:r>
-        <w:rPr>
-          <w:rFonts w:ascii="Aptos" w:eastAsia="Times New Roman" w:hAnsi="Aptos" w:cs="Times New Roman"/>
-          <w:color w:val="000000"/>
-          <w:sz w:val="28"/>
-          <w:szCs w:val="28"/>
-        </w:rPr>
-        <w:br/>
-        <w:t xml:space="preserve">2. Το σύστημα εμφανίζει menu επιλογής ανάμεσα </w:t>
-      </w:r>
-      <w:r>
-        <w:rPr>
-          <w:rFonts w:ascii="Aptos" w:eastAsia="Times New Roman" w:hAnsi="Aptos" w:cs="Times New Roman"/>
-          <w:color w:val="000000"/>
-          <w:sz w:val="28"/>
-          <w:szCs w:val="28"/>
-        </w:rPr>
-        <w:br/>
-        <w:t>σε αγορά εισιτηρίων και προβολή  των διαθέσιμων αγορασμένων.</w:t>
-      </w:r>
-    </w:p>
-    <w:p>
-      <w:pPr>
-        <w:spacing w:line="240" w:lineRule="auto"/>
-        <w:rPr>
-          <w:rFonts w:ascii="Aptos" w:eastAsia="Times New Roman" w:hAnsi="Aptos" w:cs="Times New Roman"/>
-          <w:color w:val="000000"/>
-          <w:sz w:val="28"/>
-          <w:szCs w:val="28"/>
-        </w:rPr>
-      </w:pPr>
-      <w:r>
-        <w:rPr>
-          <w:rFonts w:ascii="Aptos" w:eastAsia="Times New Roman" w:hAnsi="Aptos" w:cs="Times New Roman"/>
-          <w:color w:val="000000"/>
-          <w:sz w:val="28"/>
-          <w:szCs w:val="28"/>
-        </w:rPr>
-        <w:t>3. Ο πολίτης επιλέγει να αγοράσει νέο εισιτήριο.</w:t>
-      </w:r>
-      <w:r>
-        <w:rPr>
-          <w:rFonts w:ascii="Aptos" w:eastAsia="Times New Roman" w:hAnsi="Aptos" w:cs="Times New Roman"/>
-          <w:color w:val="000000"/>
-          <w:sz w:val="28"/>
-          <w:szCs w:val="28"/>
-        </w:rPr>
-        <w:br/>
-        <w:t>4. Το σύστημα εμφανίζει τις κατηγορίες εισιτηρίων(μονής διαδρομής,</w:t>
-      </w:r>
-      <w:r>
-        <w:rPr>
-          <w:rFonts w:ascii="Aptos" w:eastAsia="Times New Roman" w:hAnsi="Aptos" w:cs="Times New Roman"/>
-          <w:color w:val="000000"/>
-          <w:sz w:val="28"/>
-          <w:szCs w:val="28"/>
-        </w:rPr>
-        <w:t xml:space="preserve"> </w:t>
-      </w:r>
-      <w:r>
-        <w:rPr>
-          <w:rFonts w:ascii="Aptos" w:eastAsia="Times New Roman" w:hAnsi="Aptos" w:cs="Times New Roman"/>
-          <w:color w:val="000000"/>
-          <w:sz w:val="28"/>
-          <w:szCs w:val="28"/>
-        </w:rPr>
-        <w:t>ημερήσιο,</w:t>
-      </w:r>
-      <w:r>
-        <w:rPr>
-          <w:rFonts w:ascii="Aptos" w:eastAsia="Times New Roman" w:hAnsi="Aptos" w:cs="Times New Roman"/>
-          <w:color w:val="000000"/>
-          <w:sz w:val="28"/>
-          <w:szCs w:val="28"/>
-        </w:rPr>
-        <w:t xml:space="preserve"> </w:t>
-      </w:r>
-      <w:r>
-        <w:rPr>
-          <w:rFonts w:ascii="Aptos" w:eastAsia="Times New Roman" w:hAnsi="Aptos" w:cs="Times New Roman"/>
-          <w:color w:val="000000"/>
-          <w:sz w:val="28"/>
-          <w:szCs w:val="28"/>
-        </w:rPr>
-        <w:t>εβδομαδιαίο,</w:t>
-      </w:r>
-      <w:r>
-        <w:rPr>
-          <w:rFonts w:ascii="Aptos" w:eastAsia="Times New Roman" w:hAnsi="Aptos" w:cs="Times New Roman"/>
-          <w:color w:val="000000"/>
-          <w:sz w:val="28"/>
-          <w:szCs w:val="28"/>
-        </w:rPr>
-        <w:t xml:space="preserve"> </w:t>
-      </w:r>
-      <w:r>
-        <w:rPr>
-          <w:rFonts w:ascii="Aptos" w:eastAsia="Times New Roman" w:hAnsi="Aptos" w:cs="Times New Roman"/>
-          <w:color w:val="000000"/>
-          <w:sz w:val="28"/>
-          <w:szCs w:val="28"/>
-        </w:rPr>
-        <w:t>μηνιαίο).</w:t>
-      </w:r>
-    </w:p>
-    <w:p>
-      <w:pPr>
-        <w:spacing w:before="240" w:after="240" w:line="240" w:lineRule="auto"/>
-        <w:rPr>
-          <w:rFonts w:ascii="Aptos" w:eastAsia="Times New Roman" w:hAnsi="Aptos" w:cs="Times New Roman"/>
-          <w:color w:val="000000"/>
-          <w:sz w:val="28"/>
-          <w:szCs w:val="28"/>
-        </w:rPr>
-      </w:pPr>
-      <w:r>
-        <w:rPr>
-          <w:rFonts w:ascii="Aptos" w:eastAsia="Times New Roman" w:hAnsi="Aptos" w:cs="Times New Roman"/>
-          <w:color w:val="000000"/>
-          <w:sz w:val="28"/>
-          <w:szCs w:val="28"/>
-        </w:rPr>
-        <w:t>5. Ο πολίτης επιλέγει την κατηγορία</w:t>
-      </w:r>
-      <w:r>
-        <w:rPr>
-          <w:rFonts w:ascii="Aptos" w:eastAsia="Times New Roman" w:hAnsi="Aptos" w:cs="Times New Roman"/>
-          <w:color w:val="000000"/>
-          <w:sz w:val="28"/>
-          <w:szCs w:val="28"/>
-        </w:rPr>
-        <w:br/>
-        <w:t>6. Το σύστημα ελέγχει την οικονομικό/ηλικιακή κατάσταση του πολίτη και εμφανίζει την τιμή της επιλεγμένης κατηγορίας.</w:t>
-      </w:r>
-      <w:r>
-        <w:rPr>
-          <w:rFonts w:ascii="Aptos" w:eastAsia="Times New Roman" w:hAnsi="Aptos" w:cs="Times New Roman"/>
-          <w:color w:val="000000"/>
-          <w:sz w:val="28"/>
-          <w:szCs w:val="28"/>
-        </w:rPr>
-        <w:br/>
-        <w:t xml:space="preserve">7. O πολίτης επιλέγει τον αριθμό </w:t>
-      </w:r>
-      <w:r>
-        <w:rPr>
-          <w:rFonts w:ascii="Aptos" w:eastAsia="Times New Roman" w:hAnsi="Aptos" w:cs="Times New Roman"/>
-          <w:color w:val="000000"/>
-          <w:sz w:val="28"/>
-          <w:szCs w:val="28"/>
-        </w:rPr>
-        <w:t>εισιτήριών</w:t>
-      </w:r>
-      <w:r>
-        <w:rPr>
-          <w:rFonts w:ascii="Aptos" w:eastAsia="Times New Roman" w:hAnsi="Aptos" w:cs="Times New Roman"/>
-          <w:color w:val="000000"/>
-          <w:sz w:val="28"/>
-          <w:szCs w:val="28"/>
-        </w:rPr>
-        <w:t xml:space="preserve"> που </w:t>
-      </w:r>
-      <w:r>
-        <w:rPr>
-          <w:rFonts w:ascii="Aptos" w:eastAsia="Times New Roman" w:hAnsi="Aptos" w:cs="Times New Roman"/>
-          <w:color w:val="000000"/>
-          <w:sz w:val="28"/>
-          <w:szCs w:val="28"/>
-        </w:rPr>
-        <w:t>επιθυμεί</w:t>
-      </w:r>
-      <w:r>
-        <w:rPr>
-          <w:rFonts w:ascii="Aptos" w:eastAsia="Times New Roman" w:hAnsi="Aptos" w:cs="Times New Roman"/>
-          <w:color w:val="000000"/>
-          <w:sz w:val="28"/>
-          <w:szCs w:val="28"/>
-        </w:rPr>
-        <w:t xml:space="preserve"> να αγοράσει.</w:t>
-      </w:r>
-      <w:r>
-        <w:rPr>
-          <w:rFonts w:ascii="Aptos" w:eastAsia="Times New Roman" w:hAnsi="Aptos" w:cs="Times New Roman"/>
-          <w:color w:val="000000"/>
-          <w:sz w:val="28"/>
-          <w:szCs w:val="28"/>
-        </w:rPr>
-        <w:br/>
-        <w:t>8. Το σύστημα εμφανίζει το συνολικό ποσό  και τις διάφορες επιλογές πληρωμής.</w:t>
-      </w:r>
-    </w:p>
-    <w:p>
-      <w:pPr>
-        <w:spacing w:before="240" w:after="240" w:line="240" w:lineRule="auto"/>
-        <w:rPr>
-          <w:rFonts w:ascii="Aptos" w:eastAsia="Times New Roman" w:hAnsi="Aptos" w:cs="Times New Roman"/>
-          <w:color w:val="000000"/>
-          <w:sz w:val="28"/>
-          <w:szCs w:val="28"/>
-        </w:rPr>
-      </w:pPr>
-      <w:r>
-        <w:rPr>
-          <w:rFonts w:ascii="Aptos" w:eastAsia="Times New Roman" w:hAnsi="Aptos" w:cs="Times New Roman"/>
-          <w:color w:val="000000"/>
-          <w:sz w:val="28"/>
-          <w:szCs w:val="28"/>
-        </w:rPr>
-        <w:t>9. Ο πολίτης επιλέγει τον τρόπο πληρωμής.</w:t>
-      </w:r>
-      <w:r>
-        <w:rPr>
-          <w:rFonts w:ascii="Aptos" w:eastAsia="Times New Roman" w:hAnsi="Aptos" w:cs="Times New Roman"/>
-          <w:color w:val="000000"/>
-          <w:sz w:val="28"/>
-          <w:szCs w:val="28"/>
-        </w:rPr>
-        <w:br/>
-        <w:t>10. Το σύστημα μεταφέρετε στην σελίδα εξόφλησης και έπειτα ελέγχει εάν η συναλλαγή ήταν επιτυχής.</w:t>
-      </w:r>
-    </w:p>
-    <w:p>
-      <w:pPr>
-        <w:spacing w:before="240" w:after="240" w:line="240" w:lineRule="auto"/>
-        <w:rPr>
-          <w:rFonts w:ascii="Aptos" w:eastAsia="Times New Roman" w:hAnsi="Aptos" w:cs="Times New Roman"/>
-          <w:color w:val="000000"/>
-          <w:sz w:val="28"/>
-          <w:szCs w:val="28"/>
-        </w:rPr>
-      </w:pPr>
-      <w:r>
-        <w:rPr>
-          <w:rFonts w:ascii="Aptos" w:eastAsia="Times New Roman" w:hAnsi="Aptos" w:cs="Times New Roman"/>
-          <w:color w:val="000000"/>
-          <w:sz w:val="28"/>
-          <w:szCs w:val="28"/>
-        </w:rPr>
-        <w:t>11. Ο πολίτης επιλέγει επιβεβαίωση πληρωμής και ολοκληρώνεται η διαδικασία πληρωμής .</w:t>
-      </w:r>
-    </w:p>
-    <w:p>
-      <w:pPr>
-        <w:spacing w:before="240" w:after="240" w:line="240" w:lineRule="auto"/>
-        <w:rPr>
-          <w:rFonts w:ascii="Aptos" w:eastAsia="Times New Roman" w:hAnsi="Aptos" w:cs="Times New Roman"/>
-          <w:sz w:val="36"/>
-          <w:szCs w:val="36"/>
-        </w:rPr>
-      </w:pPr>
-      <w:r>
-        <w:rPr>
-          <w:rFonts w:ascii="Aptos" w:eastAsia="Times New Roman" w:hAnsi="Aptos" w:cs="Times New Roman"/>
-          <w:color w:val="000000"/>
-          <w:sz w:val="28"/>
-          <w:szCs w:val="28"/>
-        </w:rPr>
-        <w:t>12. Το σύστημα επιβεβαιώνει την πληρωμή, τον ενημερώνει για την διάρκεια και χρήση του εισιτηρίου και αποθηκεύει το εισιτήριο.</w:t>
-      </w:r>
-    </w:p>
-    <w:p>
-      <w:pPr>
-        <w:spacing w:before="240" w:after="240" w:line="240" w:lineRule="auto"/>
-        <w:rPr>
-          <w:rFonts w:ascii="Aptos" w:eastAsia="Times New Roman" w:hAnsi="Aptos" w:cs="Times New Roman"/>
-          <w:sz w:val="36"/>
-          <w:szCs w:val="36"/>
-        </w:rPr>
-      </w:pPr>
-    </w:p>
-    <w:p>
-      <w:pPr>
-        <w:spacing w:before="240" w:after="240" w:line="240" w:lineRule="auto"/>
-        <w:rPr>
-          <w:rFonts w:ascii="Aptos" w:eastAsia="Times New Roman" w:hAnsi="Aptos" w:cs="Times New Roman"/>
-          <w:sz w:val="28"/>
-          <w:szCs w:val="28"/>
-        </w:rPr>
-      </w:pPr>
-      <w:r>
-        <w:rPr>
-          <w:rFonts w:ascii="Aptos" w:eastAsia="Times New Roman" w:hAnsi="Aptos" w:cs="Times New Roman"/>
-          <w:color w:val="000000"/>
-          <w:sz w:val="28"/>
-          <w:szCs w:val="28"/>
-        </w:rPr>
-        <w:t>Εναλλακτική Ροή 1</w:t>
-      </w:r>
-    </w:p>
-    <w:p>
-      <w:pPr>
-        <w:spacing w:line="240" w:lineRule="auto"/>
-        <w:rPr>
-          <w:rFonts w:ascii="Aptos" w:eastAsia="Times New Roman" w:hAnsi="Aptos" w:cs="Times New Roman"/>
-          <w:color w:val="000000"/>
-          <w:sz w:val="28"/>
-          <w:szCs w:val="28"/>
-        </w:rPr>
-      </w:pPr>
-      <w:r>
-        <w:rPr>
-          <w:rFonts w:ascii="Aptos" w:eastAsia="Times New Roman" w:hAnsi="Aptos" w:cs="Times New Roman"/>
-          <w:color w:val="000000"/>
-          <w:sz w:val="28"/>
-          <w:szCs w:val="28"/>
-        </w:rPr>
-        <w:t xml:space="preserve">3.α.1.Ο πολίτης επέλεξε την προβολή διαθέσιμων αγορασμένων </w:t>
-      </w:r>
-      <w:r>
-        <w:rPr>
-          <w:rFonts w:ascii="Aptos" w:eastAsia="Times New Roman" w:hAnsi="Aptos" w:cs="Times New Roman"/>
-          <w:color w:val="000000"/>
-          <w:sz w:val="28"/>
-          <w:szCs w:val="28"/>
-        </w:rPr>
-        <w:t>εισιτηρίων</w:t>
-      </w:r>
-      <w:r>
-        <w:rPr>
-          <w:rFonts w:ascii="Aptos" w:eastAsia="Times New Roman" w:hAnsi="Aptos" w:cs="Times New Roman"/>
-          <w:color w:val="000000"/>
-          <w:sz w:val="28"/>
-          <w:szCs w:val="28"/>
-        </w:rPr>
-        <w:t>.</w:t>
-      </w:r>
-      <w:r>
-        <w:rPr>
-          <w:rFonts w:ascii="Aptos" w:eastAsia="Times New Roman" w:hAnsi="Aptos" w:cs="Times New Roman"/>
-          <w:color w:val="000000"/>
-          <w:sz w:val="28"/>
-          <w:szCs w:val="28"/>
-        </w:rPr>
-        <w:br/>
-        <w:t xml:space="preserve">3.α.2. Το σύστημα εμφανίζει τα διαθέσιμα μη εξαργυρωμένα </w:t>
-      </w:r>
-      <w:r>
-        <w:rPr>
-          <w:rFonts w:ascii="Aptos" w:eastAsia="Times New Roman" w:hAnsi="Aptos" w:cs="Times New Roman"/>
-          <w:color w:val="000000"/>
-          <w:sz w:val="28"/>
-          <w:szCs w:val="28"/>
-        </w:rPr>
-        <w:t>εισιτήρια</w:t>
-      </w:r>
-      <w:r>
-        <w:rPr>
-          <w:rFonts w:ascii="Aptos" w:eastAsia="Times New Roman" w:hAnsi="Aptos" w:cs="Times New Roman"/>
-          <w:color w:val="000000"/>
-          <w:sz w:val="28"/>
-          <w:szCs w:val="28"/>
-        </w:rPr>
-        <w:t xml:space="preserve"> καθώς και </w:t>
-      </w:r>
-      <w:r>
-        <w:rPr>
-          <w:rFonts w:ascii="Aptos" w:eastAsia="Times New Roman" w:hAnsi="Aptos" w:cs="Times New Roman"/>
-          <w:color w:val="000000"/>
-          <w:sz w:val="28"/>
-          <w:szCs w:val="28"/>
-        </w:rPr>
-        <w:t>εξαργυρωμένα</w:t>
-      </w:r>
-      <w:r>
-        <w:rPr>
-          <w:rFonts w:ascii="Aptos" w:eastAsia="Times New Roman" w:hAnsi="Aptos" w:cs="Times New Roman"/>
-          <w:color w:val="000000"/>
-          <w:sz w:val="28"/>
-          <w:szCs w:val="28"/>
-        </w:rPr>
-        <w:t xml:space="preserve"> </w:t>
-      </w:r>
-      <w:r>
-        <w:rPr>
-          <w:rFonts w:ascii="Aptos" w:eastAsia="Times New Roman" w:hAnsi="Aptos" w:cs="Times New Roman"/>
-          <w:color w:val="000000"/>
-          <w:sz w:val="28"/>
-          <w:szCs w:val="28"/>
-        </w:rPr>
-        <w:t>εισιτήρια</w:t>
-      </w:r>
-      <w:r>
-        <w:rPr>
-          <w:rFonts w:ascii="Aptos" w:eastAsia="Times New Roman" w:hAnsi="Aptos" w:cs="Times New Roman"/>
-          <w:color w:val="000000"/>
-          <w:sz w:val="28"/>
-          <w:szCs w:val="28"/>
-        </w:rPr>
-        <w:t xml:space="preserve"> με διάρκεια ισχύς μέχρι την παρούσα </w:t>
-      </w:r>
-      <w:r>
-        <w:rPr>
-          <w:rFonts w:ascii="Aptos" w:eastAsia="Times New Roman" w:hAnsi="Aptos" w:cs="Times New Roman"/>
-          <w:color w:val="000000"/>
-          <w:sz w:val="28"/>
-          <w:szCs w:val="28"/>
-        </w:rPr>
-        <w:lastRenderedPageBreak/>
-        <w:t>χρονική στιγμή</w:t>
-      </w:r>
-      <w:r>
-        <w:rPr>
-          <w:rFonts w:ascii="Aptos" w:eastAsia="Times New Roman" w:hAnsi="Aptos" w:cs="Times New Roman"/>
-          <w:color w:val="000000"/>
-          <w:sz w:val="28"/>
-          <w:szCs w:val="28"/>
-        </w:rPr>
-        <w:br/>
-      </w:r>
-    </w:p>
-    <w:p>
-      <w:pPr>
-        <w:spacing w:line="240" w:lineRule="auto"/>
-        <w:rPr>
-          <w:rFonts w:ascii="Aptos" w:eastAsia="Times New Roman" w:hAnsi="Aptos" w:cs="Times New Roman"/>
-          <w:color w:val="000000"/>
-          <w:sz w:val="28"/>
-          <w:szCs w:val="28"/>
-        </w:rPr>
-      </w:pPr>
-    </w:p>
-    <w:p>
-      <w:pPr>
-        <w:spacing w:line="240" w:lineRule="auto"/>
-        <w:rPr>
-          <w:rFonts w:ascii="Aptos" w:eastAsia="Times New Roman" w:hAnsi="Aptos" w:cs="Times New Roman"/>
-          <w:sz w:val="28"/>
-          <w:szCs w:val="28"/>
-        </w:rPr>
-      </w:pPr>
-      <w:r>
-        <w:rPr>
-          <w:rFonts w:ascii="Aptos" w:eastAsia="Times New Roman" w:hAnsi="Aptos" w:cs="Times New Roman"/>
-          <w:color w:val="000000"/>
-          <w:sz w:val="28"/>
-          <w:szCs w:val="28"/>
-        </w:rPr>
-        <w:br/>
-      </w:r>
-    </w:p>
-    <w:p>
-      <w:pPr>
-        <w:spacing w:before="240" w:after="240" w:line="240" w:lineRule="auto"/>
-        <w:rPr>
-          <w:rFonts w:ascii="Aptos" w:eastAsia="Times New Roman" w:hAnsi="Aptos" w:cs="Times New Roman"/>
-          <w:sz w:val="28"/>
-          <w:szCs w:val="28"/>
-        </w:rPr>
-      </w:pPr>
-      <w:r>
-        <w:rPr>
-          <w:rFonts w:ascii="Aptos" w:eastAsia="Times New Roman" w:hAnsi="Aptos" w:cs="Times New Roman"/>
-          <w:color w:val="000000"/>
-          <w:sz w:val="28"/>
-          <w:szCs w:val="28"/>
-        </w:rPr>
-        <w:t>Εναλλακτική Ροή 2</w:t>
-      </w:r>
-    </w:p>
-    <w:p>
-      <w:pPr>
-        <w:spacing w:before="240" w:after="240" w:line="240" w:lineRule="auto"/>
-        <w:rPr>
-          <w:rFonts w:ascii="Aptos" w:eastAsia="Times New Roman" w:hAnsi="Aptos" w:cs="Times New Roman"/>
-          <w:sz w:val="28"/>
-          <w:szCs w:val="28"/>
-        </w:rPr>
-      </w:pPr>
-      <w:r>
-        <w:rPr>
-          <w:rFonts w:ascii="Aptos" w:eastAsia="Times New Roman" w:hAnsi="Aptos" w:cs="Times New Roman"/>
-          <w:color w:val="000000"/>
-          <w:sz w:val="28"/>
-          <w:szCs w:val="28"/>
-        </w:rPr>
-        <w:t>9.α.1. Ο πολίτης επιλέγει να πληρώσει δια ζώσης.</w:t>
-      </w:r>
-    </w:p>
-    <w:p>
-      <w:pPr>
-        <w:spacing w:before="240" w:after="240" w:line="240" w:lineRule="auto"/>
-        <w:rPr>
-          <w:rFonts w:ascii="Aptos" w:eastAsia="Times New Roman" w:hAnsi="Aptos" w:cs="Times New Roman"/>
-          <w:sz w:val="28"/>
-          <w:szCs w:val="28"/>
-        </w:rPr>
-      </w:pPr>
-      <w:r>
-        <w:rPr>
-          <w:rFonts w:ascii="Aptos" w:eastAsia="Times New Roman" w:hAnsi="Aptos" w:cs="Times New Roman"/>
-          <w:color w:val="000000"/>
-          <w:sz w:val="28"/>
-          <w:szCs w:val="28"/>
-        </w:rPr>
-        <w:t>9.a.2. Το σύστημα του δίνει την επιλογή να κλείσει ραντεβού παραθέτοντας τις διαθέσιμες ημερομηνίες.</w:t>
-      </w:r>
-    </w:p>
-    <w:p>
-      <w:pPr>
-        <w:spacing w:before="240" w:after="240" w:line="240" w:lineRule="auto"/>
-        <w:rPr>
-          <w:rFonts w:ascii="Aptos" w:eastAsia="Times New Roman" w:hAnsi="Aptos" w:cs="Times New Roman"/>
-          <w:sz w:val="28"/>
-          <w:szCs w:val="28"/>
-        </w:rPr>
-      </w:pPr>
-      <w:r>
-        <w:rPr>
-          <w:rFonts w:ascii="Aptos" w:eastAsia="Times New Roman" w:hAnsi="Aptos" w:cs="Times New Roman"/>
-          <w:color w:val="000000"/>
-          <w:sz w:val="28"/>
-          <w:szCs w:val="28"/>
-        </w:rPr>
-        <w:t>9.α.3. Ο πολίτης κλείνει ραντεβού και πληρώνει.</w:t>
-      </w:r>
-    </w:p>
-    <w:p>
-      <w:pPr>
-        <w:spacing w:before="240" w:after="240" w:line="240" w:lineRule="auto"/>
-        <w:rPr>
-          <w:rFonts w:ascii="Aptos" w:eastAsia="Times New Roman" w:hAnsi="Aptos" w:cs="Times New Roman"/>
-          <w:sz w:val="28"/>
-          <w:szCs w:val="28"/>
-        </w:rPr>
-      </w:pPr>
-      <w:r>
-        <w:rPr>
-          <w:rFonts w:ascii="Aptos" w:eastAsia="Times New Roman" w:hAnsi="Aptos" w:cs="Times New Roman"/>
-          <w:color w:val="000000"/>
-          <w:sz w:val="28"/>
-          <w:szCs w:val="28"/>
-        </w:rPr>
-        <w:t> </w:t>
-      </w:r>
-    </w:p>
-    <w:p>
-      <w:pPr>
-        <w:spacing w:before="240" w:after="240" w:line="240" w:lineRule="auto"/>
-        <w:rPr>
-          <w:rFonts w:ascii="Aptos" w:eastAsia="Times New Roman" w:hAnsi="Aptos" w:cs="Times New Roman"/>
-          <w:sz w:val="28"/>
-          <w:szCs w:val="28"/>
-        </w:rPr>
-      </w:pPr>
-      <w:r>
-        <w:rPr>
-          <w:rFonts w:ascii="Aptos" w:eastAsia="Times New Roman" w:hAnsi="Aptos" w:cs="Times New Roman"/>
-          <w:color w:val="000000"/>
-          <w:sz w:val="28"/>
-          <w:szCs w:val="28"/>
-        </w:rPr>
-        <w:t>Εναλλακτική Ροή 3</w:t>
-      </w:r>
-    </w:p>
-    <w:p>
-      <w:pPr>
-        <w:spacing w:before="240" w:after="240" w:line="240" w:lineRule="auto"/>
-        <w:rPr>
-          <w:rFonts w:ascii="Aptos" w:eastAsia="Times New Roman" w:hAnsi="Aptos" w:cs="Times New Roman"/>
-          <w:sz w:val="28"/>
-          <w:szCs w:val="28"/>
-        </w:rPr>
-      </w:pPr>
-      <w:r>
-        <w:rPr>
-          <w:rFonts w:ascii="Aptos" w:eastAsia="Times New Roman" w:hAnsi="Aptos" w:cs="Times New Roman"/>
-          <w:color w:val="000000"/>
-          <w:sz w:val="28"/>
-          <w:szCs w:val="28"/>
-        </w:rPr>
-        <w:t>11.α.1. Το υπόλοιπο του πολίτη δεν επαρκεί για να ολοκληρωθεί η πληρωμή.</w:t>
-      </w:r>
-    </w:p>
-    <w:p>
-      <w:pPr>
-        <w:spacing w:before="240" w:after="240" w:line="240" w:lineRule="auto"/>
-        <w:rPr>
-          <w:rFonts w:ascii="Aptos" w:eastAsia="Times New Roman" w:hAnsi="Aptos" w:cs="Times New Roman"/>
-          <w:sz w:val="28"/>
-          <w:szCs w:val="28"/>
-        </w:rPr>
-      </w:pPr>
-      <w:r>
-        <w:rPr>
-          <w:rFonts w:ascii="Aptos" w:eastAsia="Times New Roman" w:hAnsi="Aptos" w:cs="Times New Roman"/>
-          <w:color w:val="000000"/>
-          <w:sz w:val="28"/>
-          <w:szCs w:val="28"/>
-        </w:rPr>
-        <w:t>11.α.2. Το σύστημα τον παραπέμπει να φορτώσει χρήματα στον λογαριασμό του. Του επιτρέπει να επιλέξει τρόπο φόρτωσης και ποσό.</w:t>
-      </w:r>
-    </w:p>
-    <w:p>
-      <w:pPr>
-        <w:spacing w:before="240" w:after="240" w:line="240" w:lineRule="auto"/>
-        <w:rPr>
-          <w:rFonts w:ascii="Aptos" w:eastAsia="Times New Roman" w:hAnsi="Aptos" w:cs="Times New Roman"/>
-          <w:sz w:val="28"/>
-          <w:szCs w:val="28"/>
-        </w:rPr>
-      </w:pPr>
-      <w:r>
-        <w:rPr>
-          <w:rFonts w:ascii="Aptos" w:eastAsia="Times New Roman" w:hAnsi="Aptos" w:cs="Times New Roman"/>
-          <w:color w:val="000000"/>
-          <w:sz w:val="28"/>
-          <w:szCs w:val="28"/>
-        </w:rPr>
-        <w:t>11.α.3. Επιλέγοντάς τα, ο πολίτης φορτώνει χρήματα στον λογαριασμό του.</w:t>
-      </w:r>
-    </w:p>
-    <w:p>
-      <w:pPr>
-        <w:spacing w:before="240" w:after="240" w:line="240" w:lineRule="auto"/>
-        <w:rPr>
-          <w:rFonts w:ascii="Aptos" w:eastAsia="Times New Roman" w:hAnsi="Aptos" w:cs="Times New Roman"/>
-          <w:sz w:val="28"/>
-          <w:szCs w:val="28"/>
-        </w:rPr>
-      </w:pPr>
-      <w:r>
-        <w:rPr>
-          <w:rFonts w:ascii="Aptos" w:eastAsia="Times New Roman" w:hAnsi="Aptos" w:cs="Times New Roman"/>
-          <w:color w:val="000000"/>
-          <w:sz w:val="28"/>
-          <w:szCs w:val="28"/>
-        </w:rPr>
-        <w:t xml:space="preserve">11.α.4. </w:t>
-      </w:r>
-      <w:bookmarkStart w:id="1" w:name="_Hlk163214424"/>
-      <w:r>
-        <w:rPr>
-          <w:rFonts w:ascii="Aptos" w:eastAsia="Times New Roman" w:hAnsi="Aptos" w:cs="Times New Roman"/>
-          <w:color w:val="000000"/>
-          <w:sz w:val="28"/>
-          <w:szCs w:val="28"/>
-        </w:rPr>
-        <w:t>Το σύστημα ελέγχει αν το νέο υπόλοιπο επαρκεί για την πληρωμή των τελών.</w:t>
-      </w:r>
-    </w:p>
-    <w:bookmarkEnd w:id="1"/>
-    <w:p>
-      <w:pPr>
-        <w:rPr>
-          <w:rFonts w:ascii="Aptos" w:hAnsi="Aptos"/>
-          <w:sz w:val="28"/>
-          <w:szCs w:val="28"/>
-        </w:rPr>
-      </w:pPr>
-    </w:p>
-    <w:p>
-      <w:pPr>
-        <w:rPr>
-          <w:rFonts w:ascii="Aptos" w:hAnsi="Aptos"/>
-          <w:sz w:val="28"/>
-          <w:szCs w:val="28"/>
-        </w:rPr>
-      </w:pPr>
-    </w:p>
-    <w:p>
-      <w:pPr>
-        <w:rPr>
-          <w:rFonts w:ascii="Aptos" w:hAnsi="Aptos"/>
-          <w:sz w:val="28"/>
-          <w:szCs w:val="28"/>
-        </w:rPr>
-      </w:pPr>
-    </w:p>
-    <w:p>
-      <w:pPr>
-        <w:rPr>
-          <w:rFonts w:ascii="Aptos" w:hAnsi="Aptos"/>
-          <w:sz w:val="28"/>
-          <w:szCs w:val="28"/>
-        </w:rPr>
-      </w:pPr>
-    </w:p>
-    <w:p>
-      <w:pPr>
-        <w:rPr>
-          <w:rFonts w:ascii="Aptos" w:hAnsi="Aptos"/>
-          <w:sz w:val="28"/>
-          <w:szCs w:val="28"/>
-        </w:rPr>
-      </w:pPr>
-    </w:p>
-    <w:p>
-      <w:pPr>
-        <w:rPr>
-          <w:rFonts w:ascii="Aptos" w:hAnsi="Aptos"/>
-          <w:sz w:val="28"/>
-          <w:szCs w:val="28"/>
-        </w:rPr>
-      </w:pPr>
-    </w:p>
-    <w:p>
-      <w:pPr>
-        <w:rPr>
-          <w:rFonts w:ascii="Aptos" w:hAnsi="Aptos"/>
-          <w:sz w:val="28"/>
-          <w:szCs w:val="28"/>
-          <w:lang w:val="en-US"/>
-        </w:rPr>
-      </w:pPr>
-    </w:p>
-    <w:p>
-      <w:pPr>
-        <w:rPr>
-          <w:rFonts w:ascii="Aptos" w:hAnsi="Aptos"/>
-          <w:sz w:val="28"/>
-          <w:szCs w:val="28"/>
-        </w:rPr>
-      </w:pPr>
+        <w:t>1. Ο πολίτης επιλέγει να σκανάρει με την κάμερα του κινητού του το QR code στο λεωφορείο.</w:t>
+      </w:r>
     </w:p>
     <w:p>
       <w:pPr>
@@ -10643,14 +11223,11 @@
       <w:r>
         <w:rPr>
           <w:rFonts w:ascii="Aptos" w:eastAsia="Times New Roman" w:hAnsi="Aptos" w:cs="Times New Roman"/>
-          <w:b/>
-          <w:bCs/>
-          <w:color w:val="000000"/>
-          <w:sz w:val="32"/>
-          <w:szCs w:val="32"/>
-        </w:rPr>
-        <w:lastRenderedPageBreak/>
-        <w:t xml:space="preserve">Βασική Ροή «Χρήση λεωφορείων» </w:t>
+          <w:color w:val="000000"/>
+          <w:sz w:val="28"/>
+          <w:szCs w:val="28"/>
+        </w:rPr>
+        <w:t>2. Το σύστημα ανοίγει την μπροστινή κάμερα του κινητού και εμφανίζει στην οθόνη την εικόνα από την κάμερα με ένα πλαίσιο μέσα στο οποίο πρέπει να βρίσκεται το QR.</w:t>
       </w:r>
     </w:p>
     <w:p>
@@ -10669,7 +11246,7 @@
           <w:sz w:val="28"/>
           <w:szCs w:val="28"/>
         </w:rPr>
-        <w:t>1. Ο πολίτης επιλέγει να σκανάρει με την κάμερα του κινητού του το QR code στο λεωφορείο.</w:t>
+        <w:t>3. Ο πολίτης σκανάρει το QR.</w:t>
       </w:r>
     </w:p>
     <w:p>
@@ -10688,7 +11265,27 @@
           <w:sz w:val="28"/>
           <w:szCs w:val="28"/>
         </w:rPr>
-        <w:t>2. Το σύστημα ανοίγει την μπροστινή κάμερα του κινητού και εμφανίζει στην οθόνη την εικόνα από την κάμερα με ένα πλαίσιο μέσα στο οποίο πρέπει να βρίσκεται το QR.</w:t>
+        <w:t>4. Το σύστημα ελέγχει το υπόλοιπο των εισιτηρίων του πελάτη και εάν υπάρχει διαθέσιμο εισιτήριο το αφαιρεί από τα διαθέσιμα εισιτήρια.</w:t>
+      </w:r>
+    </w:p>
+    <w:p>
+      <w:pPr>
+        <w:spacing w:line="240" w:lineRule="auto"/>
+        <w:rPr>
+          <w:rFonts w:ascii="Aptos" w:eastAsia="Times New Roman" w:hAnsi="Aptos" w:cs="Times New Roman"/>
+          <w:color w:val="000000"/>
+          <w:sz w:val="28"/>
+          <w:szCs w:val="28"/>
+        </w:rPr>
+      </w:pPr>
+      <w:r>
+        <w:rPr>
+          <w:rFonts w:ascii="Aptos" w:eastAsia="Times New Roman" w:hAnsi="Aptos" w:cs="Times New Roman"/>
+          <w:color w:val="000000"/>
+          <w:sz w:val="28"/>
+          <w:szCs w:val="28"/>
+        </w:rPr>
+        <w:t>5. Το σύστημα διατηρεί το εισιτήριο ως ενεργό στις ειδοποιήσεις κατά τη διάρκεια της διαδρομής, για να μπορεί να το επιδείξει σε περίπτωση φυσικού ελέγχου.</w:t>
       </w:r>
     </w:p>
     <w:p>
@@ -10707,7 +11304,45 @@
           <w:sz w:val="28"/>
           <w:szCs w:val="28"/>
         </w:rPr>
-        <w:t>3. Ο πολίτης σκανάρει το QR.</w:t>
+        <w:t>6. Ο πολίτης επιλέγει το ενεργό εισιτήριο.</w:t>
+      </w:r>
+    </w:p>
+    <w:p>
+      <w:pPr>
+        <w:spacing w:before="240" w:after="240" w:line="240" w:lineRule="auto"/>
+        <w:rPr>
+          <w:rFonts w:ascii="Aptos" w:eastAsia="Times New Roman" w:hAnsi="Aptos" w:cs="Times New Roman"/>
+          <w:color w:val="000000"/>
+          <w:sz w:val="28"/>
+          <w:szCs w:val="28"/>
+        </w:rPr>
+      </w:pPr>
+      <w:r>
+        <w:rPr>
+          <w:rFonts w:ascii="Aptos" w:eastAsia="Times New Roman" w:hAnsi="Aptos" w:cs="Times New Roman"/>
+          <w:color w:val="000000"/>
+          <w:sz w:val="28"/>
+          <w:szCs w:val="28"/>
+        </w:rPr>
+        <w:t xml:space="preserve">7. Το σύστημα εμφανίζει τις πληροφορίες της διαδρομής όπως </w:t>
+      </w:r>
+      <w:r>
+        <w:rPr>
+          <w:rFonts w:ascii="Aptos" w:eastAsia="Times New Roman" w:hAnsi="Aptos" w:cs="Times New Roman"/>
+          <w:color w:val="000000"/>
+          <w:sz w:val="28"/>
+          <w:szCs w:val="28"/>
+        </w:rPr>
+        <w:t xml:space="preserve">συνολική </w:t>
+      </w:r>
+      <w:r>
+        <w:rPr>
+          <w:rFonts w:ascii="Aptos" w:eastAsia="Times New Roman" w:hAnsi="Aptos" w:cs="Times New Roman"/>
+          <w:color w:val="000000"/>
+          <w:sz w:val="28"/>
+          <w:szCs w:val="28"/>
+        </w:rPr>
+        <w:t>διάρκεια διαδρομής, καθώς και τη ζωντανή τοποθεσία του λεωφορείου.</w:t>
       </w:r>
     </w:p>
     <w:p>
@@ -10726,32 +11361,32 @@
           <w:sz w:val="28"/>
           <w:szCs w:val="28"/>
         </w:rPr>
-        <w:t>4. Το σύστημα ελέγχει το υπόλοιπο των εισιτηρίων του πελάτη και εάν υπάρχει διαθέσιμο εισιτήριο το αφαιρεί από τα διαθέσιμα εισιτήρια.</w:t>
-      </w:r>
-    </w:p>
-    <w:p>
-      <w:pPr>
-        <w:spacing w:line="240" w:lineRule="auto"/>
-        <w:rPr>
-          <w:rFonts w:ascii="Aptos" w:eastAsia="Times New Roman" w:hAnsi="Aptos" w:cs="Times New Roman"/>
-          <w:color w:val="000000"/>
-          <w:sz w:val="28"/>
-          <w:szCs w:val="28"/>
-        </w:rPr>
-      </w:pPr>
-      <w:r>
-        <w:rPr>
-          <w:rFonts w:ascii="Aptos" w:eastAsia="Times New Roman" w:hAnsi="Aptos" w:cs="Times New Roman"/>
-          <w:color w:val="000000"/>
-          <w:sz w:val="28"/>
-          <w:szCs w:val="28"/>
-        </w:rPr>
-        <w:t>5. Το σύστημα διατηρεί το εισιτήριο ως ενεργό στις ειδοποιήσεις κατά τη διάρκεια της διαδρομής, για να μπορεί να το επιδείξει σε περίπτωση φυσικού ελέγχου.</w:t>
-      </w:r>
-    </w:p>
-    <w:p>
-      <w:pPr>
-        <w:spacing w:line="240" w:lineRule="auto"/>
+        <w:t>7. Ο πολίτης επιλέγει τη στάση που θα κατεβεί.</w:t>
+      </w:r>
+    </w:p>
+    <w:p>
+      <w:pPr>
+        <w:spacing w:before="240" w:after="240" w:line="240" w:lineRule="auto"/>
+        <w:rPr>
+          <w:rFonts w:ascii="Aptos" w:eastAsia="Times New Roman" w:hAnsi="Aptos" w:cs="Times New Roman"/>
+          <w:color w:val="000000"/>
+          <w:sz w:val="28"/>
+          <w:szCs w:val="28"/>
+        </w:rPr>
+      </w:pPr>
+      <w:r>
+        <w:rPr>
+          <w:rFonts w:ascii="Aptos" w:eastAsia="Times New Roman" w:hAnsi="Aptos" w:cs="Times New Roman"/>
+          <w:color w:val="000000"/>
+          <w:sz w:val="28"/>
+          <w:szCs w:val="28"/>
+        </w:rPr>
+        <w:t>8. Το σύστημα υπολογίζει το χρόνο άφιξης με βάση την ταχύτητα του λεωφορείου και την κίνηση στο δρόμο.</w:t>
+      </w:r>
+    </w:p>
+    <w:p>
+      <w:pPr>
+        <w:spacing w:before="240" w:after="240" w:line="240" w:lineRule="auto"/>
         <w:rPr>
           <w:rFonts w:ascii="Aptos" w:eastAsia="Times New Roman" w:hAnsi="Aptos" w:cs="Times New Roman"/>
           <w:sz w:val="24"/>
@@ -10765,102 +11400,6 @@
           <w:sz w:val="28"/>
           <w:szCs w:val="28"/>
         </w:rPr>
-        <w:t>6. Ο πολίτης επιλέγει το ενεργό εισιτήριο.</w:t>
-      </w:r>
-    </w:p>
-    <w:p>
-      <w:pPr>
-        <w:spacing w:before="240" w:after="240" w:line="240" w:lineRule="auto"/>
-        <w:rPr>
-          <w:rFonts w:ascii="Aptos" w:eastAsia="Times New Roman" w:hAnsi="Aptos" w:cs="Times New Roman"/>
-          <w:color w:val="000000"/>
-          <w:sz w:val="28"/>
-          <w:szCs w:val="28"/>
-        </w:rPr>
-      </w:pPr>
-      <w:r>
-        <w:rPr>
-          <w:rFonts w:ascii="Aptos" w:eastAsia="Times New Roman" w:hAnsi="Aptos" w:cs="Times New Roman"/>
-          <w:color w:val="000000"/>
-          <w:sz w:val="28"/>
-          <w:szCs w:val="28"/>
-        </w:rPr>
-        <w:t xml:space="preserve">7. Το σύστημα εμφανίζει τις πληροφορίες της διαδρομής όπως </w:t>
-      </w:r>
-      <w:r>
-        <w:rPr>
-          <w:rFonts w:ascii="Aptos" w:eastAsia="Times New Roman" w:hAnsi="Aptos" w:cs="Times New Roman"/>
-          <w:color w:val="000000"/>
-          <w:sz w:val="28"/>
-          <w:szCs w:val="28"/>
-        </w:rPr>
-        <w:t xml:space="preserve">συνολική </w:t>
-      </w:r>
-      <w:r>
-        <w:rPr>
-          <w:rFonts w:ascii="Aptos" w:eastAsia="Times New Roman" w:hAnsi="Aptos" w:cs="Times New Roman"/>
-          <w:color w:val="000000"/>
-          <w:sz w:val="28"/>
-          <w:szCs w:val="28"/>
-        </w:rPr>
-        <w:t>διάρκεια διαδρομής, καθώς και τη ζωντανή τοποθεσία του λεωφορείου.</w:t>
-      </w:r>
-    </w:p>
-    <w:p>
-      <w:pPr>
-        <w:spacing w:line="240" w:lineRule="auto"/>
-        <w:rPr>
-          <w:rFonts w:ascii="Aptos" w:eastAsia="Times New Roman" w:hAnsi="Aptos" w:cs="Times New Roman"/>
-          <w:sz w:val="24"/>
-          <w:szCs w:val="24"/>
-        </w:rPr>
-      </w:pPr>
-      <w:r>
-        <w:rPr>
-          <w:rFonts w:ascii="Aptos" w:eastAsia="Times New Roman" w:hAnsi="Aptos" w:cs="Times New Roman"/>
-          <w:color w:val="000000"/>
-          <w:sz w:val="28"/>
-          <w:szCs w:val="28"/>
-        </w:rPr>
-        <w:t>7. Ο πολίτης επιλέγει τη στάση που θα κατεβεί.</w:t>
-      </w:r>
-    </w:p>
-    <w:p>
-      <w:pPr>
-        <w:spacing w:before="240" w:after="240" w:line="240" w:lineRule="auto"/>
-        <w:rPr>
-          <w:rFonts w:ascii="Aptos" w:eastAsia="Times New Roman" w:hAnsi="Aptos" w:cs="Times New Roman"/>
-          <w:color w:val="000000"/>
-          <w:sz w:val="28"/>
-          <w:szCs w:val="28"/>
-        </w:rPr>
-      </w:pPr>
-      <w:r>
-        <w:rPr>
-          <w:rFonts w:ascii="Aptos" w:eastAsia="Times New Roman" w:hAnsi="Aptos" w:cs="Times New Roman"/>
-          <w:color w:val="000000"/>
-          <w:sz w:val="28"/>
-          <w:szCs w:val="28"/>
-        </w:rPr>
-        <w:t>8. Το σύστημα υπολογίζει το χρόνο άφιξης με βάση την ταχύτητα του λεωφορείου και την κίνηση στο δρόμο.</w:t>
-      </w:r>
-    </w:p>
-    <w:p>
-      <w:pPr>
-        <w:spacing w:before="240" w:after="240" w:line="240" w:lineRule="auto"/>
-        <w:rPr>
-          <w:rFonts w:ascii="Aptos" w:eastAsia="Times New Roman" w:hAnsi="Aptos" w:cs="Times New Roman"/>
-          <w:sz w:val="24"/>
-          <w:szCs w:val="24"/>
-        </w:rPr>
-      </w:pPr>
-      <w:r>
-        <w:rPr>
-          <w:rFonts w:ascii="Aptos" w:eastAsia="Times New Roman" w:hAnsi="Aptos" w:cs="Times New Roman"/>
-          <w:color w:val="000000"/>
-          <w:sz w:val="28"/>
-          <w:szCs w:val="28"/>
-        </w:rPr>
         <w:t>9</w:t>
       </w:r>
       <w:r>
@@ -10898,7 +11437,6 @@
           <w:rFonts w:ascii="Aptos" w:eastAsia="Times New Roman" w:hAnsi="Aptos" w:cs="Times New Roman"/>
           <w:sz w:val="28"/>
           <w:szCs w:val="28"/>
-          <w:lang w:val="en-US"/>
         </w:rPr>
       </w:pPr>
       <w:r>
@@ -10917,7 +11455,6 @@
           <w:rFonts w:ascii="Aptos" w:eastAsia="Times New Roman" w:hAnsi="Aptos" w:cs="Times New Roman"/>
           <w:sz w:val="28"/>
           <w:szCs w:val="28"/>
-          <w:lang w:val="en-US"/>
         </w:rPr>
       </w:pPr>
       <w:r>
@@ -10936,7 +11473,6 @@
           <w:rFonts w:ascii="Aptos" w:eastAsia="Times New Roman" w:hAnsi="Aptos" w:cs="Times New Roman"/>
           <w:sz w:val="28"/>
           <w:szCs w:val="28"/>
-          <w:lang w:val="en-US"/>
         </w:rPr>
       </w:pPr>
     </w:p>
@@ -12135,7 +12671,6 @@
           <w:color w:val="000000"/>
           <w:sz w:val="28"/>
           <w:szCs w:val="28"/>
-          <w:lang w:val="en-US"/>
         </w:rPr>
       </w:pPr>
     </w:p>
@@ -12147,7 +12682,6 @@
           <w:color w:val="000000"/>
           <w:sz w:val="28"/>
           <w:szCs w:val="28"/>
-          <w:lang w:val="en-US"/>
         </w:rPr>
       </w:pPr>
     </w:p>
@@ -12159,7 +12693,6 @@
           <w:color w:val="000000"/>
           <w:sz w:val="28"/>
           <w:szCs w:val="28"/>
-          <w:lang w:val="en-US"/>
         </w:rPr>
       </w:pPr>
       <w:r>
@@ -12387,23 +12920,7 @@
           <w:sz w:val="28"/>
           <w:szCs w:val="28"/>
         </w:rPr>
-        <w:t>«</w:t>
-      </w:r>
-      <w:r>
-        <w:rPr>
-          <w:rFonts w:ascii="Aptos" w:hAnsi="Aptos"/>
-          <w:sz w:val="28"/>
-          <w:szCs w:val="28"/>
-        </w:rPr>
-        <w:t>Ανανέωση</w:t>
-      </w:r>
-      <w:r>
-        <w:rPr>
-          <w:rFonts w:ascii="Aptos" w:hAnsi="Aptos"/>
-          <w:sz w:val="28"/>
-          <w:szCs w:val="28"/>
-        </w:rPr>
-        <w:t>»</w:t>
+        <w:t>«Ανανέωση»</w:t>
       </w:r>
     </w:p>
     <w:p>
@@ -12423,25 +12940,7 @@
           <w:sz w:val="28"/>
           <w:szCs w:val="28"/>
         </w:rPr>
-        <w:t>11.α.</w:t>
-      </w:r>
-      <w:r>
-        <w:rPr>
-          <w:rFonts w:ascii="Aptos" w:eastAsia="Times New Roman" w:hAnsi="Aptos" w:cs="Times New Roman"/>
-          <w:color w:val="000000"/>
-          <w:sz w:val="28"/>
-          <w:szCs w:val="28"/>
-        </w:rPr>
-        <w:t>6</w:t>
-      </w:r>
-      <w:r>
-        <w:rPr>
-          <w:rFonts w:ascii="Aptos" w:eastAsia="Times New Roman" w:hAnsi="Aptos" w:cs="Times New Roman"/>
-          <w:color w:val="000000"/>
-          <w:sz w:val="28"/>
-          <w:szCs w:val="28"/>
-        </w:rPr>
-        <w:t xml:space="preserve">. </w:t>
+        <w:t xml:space="preserve">11.α.6. </w:t>
       </w:r>
       <w:r>
         <w:rPr>
@@ -12561,7 +13060,7 @@
     </w:p>
     <w:p>
       <w:pPr>
-        <w:pStyle w:val="NormalWeb"/>
+        <w:pStyle w:val="Web"/>
         <w:spacing w:before="0" w:beforeAutospacing="0" w:after="160" w:afterAutospacing="0"/>
         <w:rPr>
           <w:rFonts w:ascii="Aptos" w:hAnsi="Aptos"/>
@@ -12575,7 +13074,7 @@
     </w:p>
     <w:p>
       <w:pPr>
-        <w:pStyle w:val="NormalWeb"/>
+        <w:pStyle w:val="Web"/>
         <w:spacing w:before="0" w:beforeAutospacing="0" w:after="160" w:afterAutospacing="0"/>
         <w:rPr>
           <w:rFonts w:ascii="Aptos" w:hAnsi="Aptos"/>
@@ -12617,7 +13116,7 @@
     </w:p>
     <w:p>
       <w:pPr>
-        <w:pStyle w:val="NormalWeb"/>
+        <w:pStyle w:val="Web"/>
         <w:spacing w:before="240" w:beforeAutospacing="0" w:after="240" w:afterAutospacing="0"/>
         <w:rPr>
           <w:rFonts w:ascii="Aptos" w:hAnsi="Aptos"/>
@@ -12635,7 +13134,7 @@
     </w:p>
     <w:p>
       <w:pPr>
-        <w:pStyle w:val="NormalWeb"/>
+        <w:pStyle w:val="Web"/>
         <w:spacing w:before="240" w:beforeAutospacing="0" w:after="240" w:afterAutospacing="0"/>
         <w:rPr>
           <w:rFonts w:ascii="Aptos" w:hAnsi="Aptos"/>
@@ -12653,7 +13152,7 @@
     </w:p>
     <w:p>
       <w:pPr>
-        <w:pStyle w:val="NormalWeb"/>
+        <w:pStyle w:val="Web"/>
         <w:spacing w:before="240" w:beforeAutospacing="0" w:after="240" w:afterAutospacing="0"/>
         <w:rPr>
           <w:rFonts w:ascii="Aptos" w:hAnsi="Aptos"/>
@@ -12671,7 +13170,7 @@
     </w:p>
     <w:p>
       <w:pPr>
-        <w:pStyle w:val="NormalWeb"/>
+        <w:pStyle w:val="Web"/>
         <w:spacing w:before="240" w:beforeAutospacing="0" w:after="240" w:afterAutospacing="0"/>
         <w:rPr>
           <w:rFonts w:ascii="Aptos" w:hAnsi="Aptos"/>
@@ -12689,7 +13188,7 @@
     </w:p>
     <w:p>
       <w:pPr>
-        <w:pStyle w:val="NormalWeb"/>
+        <w:pStyle w:val="Web"/>
         <w:spacing w:before="240" w:beforeAutospacing="0" w:after="240" w:afterAutospacing="0"/>
         <w:rPr>
           <w:rFonts w:ascii="Aptos" w:hAnsi="Aptos"/>
@@ -12707,7 +13206,7 @@
     </w:p>
     <w:p>
       <w:pPr>
-        <w:pStyle w:val="NormalWeb"/>
+        <w:pStyle w:val="Web"/>
         <w:spacing w:before="240" w:beforeAutospacing="0" w:after="240" w:afterAutospacing="0"/>
         <w:rPr>
           <w:rFonts w:ascii="Aptos" w:hAnsi="Aptos"/>
@@ -12726,7 +13225,7 @@
     </w:p>
     <w:p>
       <w:pPr>
-        <w:pStyle w:val="NormalWeb"/>
+        <w:pStyle w:val="Web"/>
         <w:spacing w:before="240" w:beforeAutospacing="0" w:after="240" w:afterAutospacing="0"/>
         <w:rPr>
           <w:rFonts w:ascii="Aptos" w:hAnsi="Aptos"/>
@@ -12744,7 +13243,7 @@
     </w:p>
     <w:p>
       <w:pPr>
-        <w:pStyle w:val="NormalWeb"/>
+        <w:pStyle w:val="Web"/>
         <w:spacing w:before="240" w:beforeAutospacing="0" w:after="240" w:afterAutospacing="0"/>
         <w:rPr>
           <w:rFonts w:ascii="Aptos" w:hAnsi="Aptos"/>
@@ -12762,7 +13261,7 @@
     </w:p>
     <w:p>
       <w:pPr>
-        <w:pStyle w:val="NormalWeb"/>
+        <w:pStyle w:val="Web"/>
         <w:spacing w:before="240" w:beforeAutospacing="0" w:after="240" w:afterAutospacing="0"/>
         <w:rPr>
           <w:rFonts w:ascii="Aptos" w:hAnsi="Aptos"/>
@@ -12780,7 +13279,7 @@
     </w:p>
     <w:p>
       <w:pPr>
-        <w:pStyle w:val="NormalWeb"/>
+        <w:pStyle w:val="Web"/>
         <w:spacing w:before="240" w:beforeAutospacing="0" w:after="240" w:afterAutospacing="0"/>
         <w:rPr>
           <w:rFonts w:ascii="Aptos" w:hAnsi="Aptos"/>
@@ -12798,7 +13297,7 @@
     </w:p>
     <w:p>
       <w:pPr>
-        <w:pStyle w:val="NormalWeb"/>
+        <w:pStyle w:val="Web"/>
         <w:spacing w:before="240" w:beforeAutospacing="0" w:after="240" w:afterAutospacing="0"/>
         <w:rPr>
           <w:rFonts w:ascii="Aptos" w:hAnsi="Aptos"/>
@@ -12816,7 +13315,7 @@
     </w:p>
     <w:p>
       <w:pPr>
-        <w:pStyle w:val="NormalWeb"/>
+        <w:pStyle w:val="Web"/>
         <w:spacing w:before="240" w:beforeAutospacing="0" w:after="240" w:afterAutospacing="0"/>
         <w:rPr>
           <w:rFonts w:ascii="Aptos" w:hAnsi="Aptos"/>
@@ -12834,7 +13333,7 @@
     </w:p>
     <w:p>
       <w:pPr>
-        <w:pStyle w:val="NormalWeb"/>
+        <w:pStyle w:val="Web"/>
         <w:spacing w:before="240" w:beforeAutospacing="0" w:after="240" w:afterAutospacing="0"/>
         <w:rPr>
           <w:rFonts w:ascii="Aptos" w:hAnsi="Aptos"/>
@@ -12852,7 +13351,7 @@
     </w:p>
     <w:p>
       <w:pPr>
-        <w:pStyle w:val="NormalWeb"/>
+        <w:pStyle w:val="Web"/>
         <w:spacing w:before="240" w:beforeAutospacing="0" w:after="240" w:afterAutospacing="0"/>
         <w:rPr>
           <w:rFonts w:ascii="Aptos" w:hAnsi="Aptos"/>
@@ -12870,7 +13369,7 @@
     </w:p>
     <w:p>
       <w:pPr>
-        <w:pStyle w:val="NormalWeb"/>
+        <w:pStyle w:val="Web"/>
         <w:spacing w:before="240" w:beforeAutospacing="0" w:after="240" w:afterAutospacing="0"/>
         <w:rPr>
           <w:rFonts w:ascii="Aptos" w:hAnsi="Aptos"/>
@@ -12888,7 +13387,7 @@
     </w:p>
     <w:p>
       <w:pPr>
-        <w:pStyle w:val="NormalWeb"/>
+        <w:pStyle w:val="Web"/>
         <w:spacing w:before="240" w:beforeAutospacing="0" w:after="240" w:afterAutospacing="0"/>
         <w:rPr>
           <w:rFonts w:ascii="Aptos" w:hAnsi="Aptos"/>
@@ -12906,7 +13405,7 @@
     </w:p>
     <w:p>
       <w:pPr>
-        <w:pStyle w:val="NormalWeb"/>
+        <w:pStyle w:val="Web"/>
         <w:spacing w:before="240" w:beforeAutospacing="0" w:after="240" w:afterAutospacing="0"/>
         <w:rPr>
           <w:rFonts w:ascii="Aptos" w:hAnsi="Aptos"/>
@@ -12927,7 +13426,7 @@
     </w:p>
     <w:p>
       <w:pPr>
-        <w:pStyle w:val="NormalWeb"/>
+        <w:pStyle w:val="Web"/>
         <w:spacing w:before="240" w:beforeAutospacing="0" w:after="240" w:afterAutospacing="0"/>
         <w:rPr>
           <w:rFonts w:ascii="Aptos" w:hAnsi="Aptos"/>
@@ -12936,7 +13435,7 @@
     </w:p>
     <w:p>
       <w:pPr>
-        <w:pStyle w:val="NormalWeb"/>
+        <w:pStyle w:val="Web"/>
         <w:spacing w:before="0" w:beforeAutospacing="0" w:after="160" w:afterAutospacing="0"/>
         <w:rPr>
           <w:rFonts w:ascii="Aptos" w:hAnsi="Aptos"/>
@@ -12956,7 +13455,7 @@
     </w:p>
     <w:p>
       <w:pPr>
-        <w:pStyle w:val="NormalWeb"/>
+        <w:pStyle w:val="Web"/>
         <w:spacing w:before="240" w:beforeAutospacing="0" w:after="240" w:afterAutospacing="0"/>
         <w:rPr>
           <w:rFonts w:ascii="Aptos" w:hAnsi="Aptos"/>
@@ -12974,7 +13473,7 @@
     </w:p>
     <w:p>
       <w:pPr>
-        <w:pStyle w:val="NormalWeb"/>
+        <w:pStyle w:val="Web"/>
         <w:spacing w:before="240" w:beforeAutospacing="0" w:after="240" w:afterAutospacing="0"/>
         <w:rPr>
           <w:rFonts w:ascii="Aptos" w:hAnsi="Aptos"/>
@@ -12992,7 +13491,7 @@
     </w:p>
     <w:p>
       <w:pPr>
-        <w:pStyle w:val="NormalWeb"/>
+        <w:pStyle w:val="Web"/>
         <w:spacing w:before="240" w:beforeAutospacing="0" w:after="240" w:afterAutospacing="0"/>
         <w:rPr>
           <w:rFonts w:ascii="Aptos" w:hAnsi="Aptos"/>
@@ -13010,7 +13509,7 @@
     </w:p>
     <w:p>
       <w:pPr>
-        <w:pStyle w:val="NormalWeb"/>
+        <w:pStyle w:val="Web"/>
         <w:spacing w:before="240" w:beforeAutospacing="0" w:after="240" w:afterAutospacing="0"/>
         <w:rPr>
           <w:rFonts w:ascii="Aptos" w:hAnsi="Aptos"/>
@@ -13028,7 +13527,7 @@
     </w:p>
     <w:p>
       <w:pPr>
-        <w:pStyle w:val="NormalWeb"/>
+        <w:pStyle w:val="Web"/>
         <w:spacing w:before="240" w:beforeAutospacing="0" w:after="240" w:afterAutospacing="0"/>
         <w:rPr>
           <w:rFonts w:ascii="Aptos" w:hAnsi="Aptos"/>
@@ -13046,7 +13545,7 @@
     </w:p>
     <w:p>
       <w:pPr>
-        <w:pStyle w:val="NormalWeb"/>
+        <w:pStyle w:val="Web"/>
         <w:spacing w:before="240" w:beforeAutospacing="0" w:after="240" w:afterAutospacing="0"/>
         <w:rPr>
           <w:rFonts w:ascii="Aptos" w:hAnsi="Aptos"/>
@@ -13065,7 +13564,7 @@
     </w:p>
     <w:p>
       <w:pPr>
-        <w:pStyle w:val="NormalWeb"/>
+        <w:pStyle w:val="Web"/>
         <w:spacing w:before="240" w:beforeAutospacing="0" w:after="240" w:afterAutospacing="0"/>
         <w:rPr>
           <w:rFonts w:ascii="Aptos" w:hAnsi="Aptos"/>
@@ -13083,7 +13582,7 @@
     </w:p>
     <w:p>
       <w:pPr>
-        <w:pStyle w:val="NormalWeb"/>
+        <w:pStyle w:val="Web"/>
         <w:spacing w:before="240" w:beforeAutospacing="0" w:after="240" w:afterAutospacing="0"/>
         <w:rPr>
           <w:rFonts w:ascii="Aptos" w:hAnsi="Aptos"/>
@@ -13101,7 +13600,7 @@
     </w:p>
     <w:p>
       <w:pPr>
-        <w:pStyle w:val="NormalWeb"/>
+        <w:pStyle w:val="Web"/>
         <w:spacing w:before="240" w:beforeAutospacing="0" w:after="240" w:afterAutospacing="0"/>
         <w:rPr>
           <w:rFonts w:ascii="Aptos" w:hAnsi="Aptos"/>
@@ -13119,7 +13618,7 @@
     </w:p>
     <w:p>
       <w:pPr>
-        <w:pStyle w:val="NormalWeb"/>
+        <w:pStyle w:val="Web"/>
         <w:spacing w:before="240" w:beforeAutospacing="0" w:after="240" w:afterAutospacing="0"/>
         <w:rPr>
           <w:rFonts w:ascii="Aptos" w:hAnsi="Aptos"/>
@@ -13137,7 +13636,7 @@
     </w:p>
     <w:p>
       <w:pPr>
-        <w:pStyle w:val="NormalWeb"/>
+        <w:pStyle w:val="Web"/>
         <w:spacing w:before="240" w:beforeAutospacing="0" w:after="240" w:afterAutospacing="0"/>
         <w:rPr>
           <w:rFonts w:ascii="Aptos" w:hAnsi="Aptos"/>
@@ -13155,7 +13654,7 @@
     </w:p>
     <w:p>
       <w:pPr>
-        <w:pStyle w:val="NormalWeb"/>
+        <w:pStyle w:val="Web"/>
         <w:spacing w:before="240" w:beforeAutospacing="0" w:after="240" w:afterAutospacing="0"/>
         <w:rPr>
           <w:rFonts w:ascii="Aptos" w:hAnsi="Aptos"/>
@@ -13173,7 +13672,7 @@
     </w:p>
     <w:p>
       <w:pPr>
-        <w:pStyle w:val="NormalWeb"/>
+        <w:pStyle w:val="Web"/>
         <w:spacing w:before="240" w:beforeAutospacing="0" w:after="240" w:afterAutospacing="0"/>
         <w:rPr>
           <w:rFonts w:ascii="Aptos" w:hAnsi="Aptos"/>
@@ -13191,7 +13690,7 @@
     </w:p>
     <w:p>
       <w:pPr>
-        <w:pStyle w:val="NormalWeb"/>
+        <w:pStyle w:val="Web"/>
         <w:spacing w:before="240" w:beforeAutospacing="0" w:after="240" w:afterAutospacing="0"/>
         <w:rPr>
           <w:rFonts w:ascii="Aptos" w:hAnsi="Aptos"/>
@@ -13209,7 +13708,7 @@
     </w:p>
     <w:p>
       <w:pPr>
-        <w:pStyle w:val="NormalWeb"/>
+        <w:pStyle w:val="Web"/>
         <w:spacing w:before="240" w:beforeAutospacing="0" w:after="240" w:afterAutospacing="0"/>
         <w:rPr>
           <w:rFonts w:ascii="Aptos" w:hAnsi="Aptos"/>
@@ -13227,7 +13726,7 @@
     </w:p>
     <w:p>
       <w:pPr>
-        <w:pStyle w:val="NormalWeb"/>
+        <w:pStyle w:val="Web"/>
         <w:spacing w:before="240" w:beforeAutospacing="0" w:after="240" w:afterAutospacing="0"/>
         <w:rPr>
           <w:rFonts w:ascii="Aptos" w:hAnsi="Aptos"/>
@@ -13245,7 +13744,7 @@
     </w:p>
     <w:p>
       <w:pPr>
-        <w:pStyle w:val="NormalWeb"/>
+        <w:pStyle w:val="Web"/>
         <w:spacing w:before="240" w:beforeAutospacing="0" w:after="240" w:afterAutospacing="0"/>
         <w:rPr>
           <w:rFonts w:ascii="Aptos" w:hAnsi="Aptos"/>
@@ -13263,7 +13762,7 @@
     </w:p>
     <w:p>
       <w:pPr>
-        <w:pStyle w:val="NormalWeb"/>
+        <w:pStyle w:val="Web"/>
         <w:spacing w:before="240" w:beforeAutospacing="0" w:after="240" w:afterAutospacing="0"/>
         <w:rPr>
           <w:rFonts w:ascii="Aptos" w:hAnsi="Aptos"/>
@@ -13275,7 +13774,7 @@
     </w:p>
     <w:p>
       <w:pPr>
-        <w:pStyle w:val="NormalWeb"/>
+        <w:pStyle w:val="Web"/>
         <w:spacing w:before="240" w:beforeAutospacing="0" w:after="240" w:afterAutospacing="0"/>
         <w:rPr>
           <w:rFonts w:ascii="Aptos" w:hAnsi="Aptos"/>
@@ -13293,7 +13792,7 @@
     </w:p>
     <w:p>
       <w:pPr>
-        <w:pStyle w:val="NormalWeb"/>
+        <w:pStyle w:val="Web"/>
         <w:spacing w:before="240" w:beforeAutospacing="0" w:after="240" w:afterAutospacing="0"/>
         <w:rPr>
           <w:rFonts w:ascii="Aptos" w:hAnsi="Aptos"/>
@@ -13311,7 +13810,7 @@
     </w:p>
     <w:p>
       <w:pPr>
-        <w:pStyle w:val="NormalWeb"/>
+        <w:pStyle w:val="Web"/>
         <w:spacing w:before="240" w:beforeAutospacing="0" w:after="240" w:afterAutospacing="0"/>
         <w:rPr>
           <w:rFonts w:ascii="Aptos" w:hAnsi="Aptos"/>
@@ -13329,7 +13828,7 @@
     </w:p>
     <w:p>
       <w:pPr>
-        <w:pStyle w:val="NormalWeb"/>
+        <w:pStyle w:val="Web"/>
         <w:spacing w:before="240" w:beforeAutospacing="0" w:after="240" w:afterAutospacing="0"/>
         <w:rPr>
           <w:rFonts w:ascii="Aptos" w:hAnsi="Aptos"/>
@@ -13347,7 +13846,7 @@
     </w:p>
     <w:p>
       <w:pPr>
-        <w:pStyle w:val="NormalWeb"/>
+        <w:pStyle w:val="Web"/>
         <w:spacing w:before="240" w:beforeAutospacing="0" w:after="240" w:afterAutospacing="0"/>
         <w:rPr>
           <w:rFonts w:ascii="Aptos" w:hAnsi="Aptos"/>
@@ -13365,7 +13864,7 @@
     </w:p>
     <w:p>
       <w:pPr>
-        <w:pStyle w:val="NormalWeb"/>
+        <w:pStyle w:val="Web"/>
         <w:spacing w:before="240" w:beforeAutospacing="0" w:after="240" w:afterAutospacing="0"/>
         <w:rPr>
           <w:rFonts w:ascii="Aptos" w:hAnsi="Aptos"/>
@@ -13383,7 +13882,7 @@
     </w:p>
     <w:p>
       <w:pPr>
-        <w:pStyle w:val="NormalWeb"/>
+        <w:pStyle w:val="Web"/>
         <w:spacing w:before="240" w:beforeAutospacing="0" w:after="240" w:afterAutospacing="0"/>
         <w:rPr>
           <w:rFonts w:ascii="Aptos" w:hAnsi="Aptos"/>
@@ -13402,7 +13901,7 @@
     </w:p>
     <w:p>
       <w:pPr>
-        <w:pStyle w:val="NormalWeb"/>
+        <w:pStyle w:val="Web"/>
         <w:spacing w:before="240" w:beforeAutospacing="0" w:after="240" w:afterAutospacing="0"/>
         <w:rPr>
           <w:rFonts w:ascii="Aptos" w:hAnsi="Aptos"/>
@@ -13420,7 +13919,7 @@
     </w:p>
     <w:p>
       <w:pPr>
-        <w:pStyle w:val="NormalWeb"/>
+        <w:pStyle w:val="Web"/>
         <w:spacing w:before="240" w:beforeAutospacing="0" w:after="240" w:afterAutospacing="0"/>
         <w:rPr>
           <w:rFonts w:ascii="Aptos" w:hAnsi="Aptos"/>
@@ -13438,7 +13937,7 @@
     </w:p>
     <w:p>
       <w:pPr>
-        <w:pStyle w:val="NormalWeb"/>
+        <w:pStyle w:val="Web"/>
         <w:spacing w:before="240" w:beforeAutospacing="0" w:after="240" w:afterAutospacing="0"/>
         <w:rPr>
           <w:rFonts w:ascii="Aptos" w:hAnsi="Aptos"/>
@@ -13456,7 +13955,7 @@
     </w:p>
     <w:p>
       <w:pPr>
-        <w:pStyle w:val="NormalWeb"/>
+        <w:pStyle w:val="Web"/>
         <w:spacing w:before="240" w:beforeAutospacing="0" w:after="240" w:afterAutospacing="0"/>
         <w:rPr>
           <w:rFonts w:ascii="Aptos" w:hAnsi="Aptos"/>
@@ -13474,7 +13973,7 @@
     </w:p>
     <w:p>
       <w:pPr>
-        <w:pStyle w:val="NormalWeb"/>
+        <w:pStyle w:val="Web"/>
         <w:spacing w:before="240" w:beforeAutospacing="0" w:after="240" w:afterAutospacing="0"/>
         <w:rPr>
           <w:rFonts w:ascii="Aptos" w:hAnsi="Aptos"/>
@@ -13492,7 +13991,7 @@
     </w:p>
     <w:p>
       <w:pPr>
-        <w:pStyle w:val="NormalWeb"/>
+        <w:pStyle w:val="Web"/>
         <w:spacing w:before="240" w:beforeAutospacing="0" w:after="240" w:afterAutospacing="0"/>
         <w:rPr>
           <w:rFonts w:ascii="Aptos" w:hAnsi="Aptos"/>
@@ -14559,7 +15058,7 @@
     <w:lsdException w:name="Unresolved Mention" w:semiHidden="1" w:unhideWhenUsed="1"/>
     <w:lsdException w:name="Smart Link" w:semiHidden="1" w:unhideWhenUsed="1"/>
   </w:latentStyles>
-  <w:style w:type="paragraph" w:default="1" w:styleId="Normal">
+  <w:style w:type="paragraph" w:default="1" w:styleId="a">
     <w:name w:val="Normal"/>
     <w:qFormat/>
     <w:rsid w:val="00843D5B"/>
@@ -14569,11 +15068,11 @@
       <w14:ligatures w14:val="none"/>
     </w:rPr>
   </w:style>
-  <w:style w:type="paragraph" w:styleId="Heading1">
+  <w:style w:type="paragraph" w:styleId="1">
     <w:name w:val="heading 1"/>
-    <w:basedOn w:val="Normal"/>
-    <w:next w:val="Normal"/>
-    <w:link w:val="Heading1Char"/>
+    <w:basedOn w:val="a"/>
+    <w:next w:val="a"/>
+    <w:link w:val="1Char"/>
     <w:uiPriority w:val="9"/>
     <w:qFormat/>
     <w:rsid w:val="00507696"/>
@@ -14593,11 +15092,11 @@
       <w14:ligatures w14:val="standardContextual"/>
     </w:rPr>
   </w:style>
-  <w:style w:type="paragraph" w:styleId="Heading2">
+  <w:style w:type="paragraph" w:styleId="2">
     <w:name w:val="heading 2"/>
-    <w:basedOn w:val="Normal"/>
-    <w:next w:val="Normal"/>
-    <w:link w:val="Heading2Char"/>
+    <w:basedOn w:val="a"/>
+    <w:next w:val="a"/>
+    <w:link w:val="2Char"/>
     <w:uiPriority w:val="9"/>
     <w:semiHidden/>
     <w:unhideWhenUsed/>
@@ -14619,11 +15118,11 @@
       <w14:ligatures w14:val="standardContextual"/>
     </w:rPr>
   </w:style>
-  <w:style w:type="paragraph" w:styleId="Heading3">
+  <w:style w:type="paragraph" w:styleId="3">
     <w:name w:val="heading 3"/>
-    <w:basedOn w:val="Normal"/>
-    <w:next w:val="Normal"/>
-    <w:link w:val="Heading3Char"/>
+    <w:basedOn w:val="a"/>
+    <w:next w:val="a"/>
+    <w:link w:val="3Char"/>
     <w:uiPriority w:val="9"/>
     <w:semiHidden/>
     <w:unhideWhenUsed/>
@@ -14645,11 +15144,11 @@
       <w14:ligatures w14:val="standardContextual"/>
     </w:rPr>
   </w:style>
-  <w:style w:type="paragraph" w:styleId="Heading4">
+  <w:style w:type="paragraph" w:styleId="4">
     <w:name w:val="heading 4"/>
-    <w:basedOn w:val="Normal"/>
-    <w:next w:val="Normal"/>
-    <w:link w:val="Heading4Char"/>
+    <w:basedOn w:val="a"/>
+    <w:next w:val="a"/>
+    <w:link w:val="4Char"/>
     <w:uiPriority w:val="9"/>
     <w:semiHidden/>
     <w:unhideWhenUsed/>
@@ -14671,11 +15170,11 @@
       <w14:ligatures w14:val="standardContextual"/>
     </w:rPr>
   </w:style>
-  <w:style w:type="paragraph" w:styleId="Heading5">
+  <w:style w:type="paragraph" w:styleId="5">
     <w:name w:val="heading 5"/>
-    <w:basedOn w:val="Normal"/>
-    <w:next w:val="Normal"/>
-    <w:link w:val="Heading5Char"/>
+    <w:basedOn w:val="a"/>
+    <w:next w:val="a"/>
+    <w:link w:val="5Char"/>
     <w:uiPriority w:val="9"/>
     <w:semiHidden/>
     <w:unhideWhenUsed/>
@@ -14695,11 +15194,11 @@
       <w14:ligatures w14:val="standardContextual"/>
     </w:rPr>
   </w:style>
-  <w:style w:type="paragraph" w:styleId="Heading6">
+  <w:style w:type="paragraph" w:styleId="6">
     <w:name w:val="heading 6"/>
-    <w:basedOn w:val="Normal"/>
-    <w:next w:val="Normal"/>
-    <w:link w:val="Heading6Char"/>
+    <w:basedOn w:val="a"/>
+    <w:next w:val="a"/>
+    <w:link w:val="6Char"/>
     <w:uiPriority w:val="9"/>
     <w:semiHidden/>
     <w:unhideWhenUsed/>
@@ -14721,11 +15220,11 @@
       <w14:ligatures w14:val="standardContextual"/>
     </w:rPr>
   </w:style>
-  <w:style w:type="paragraph" w:styleId="Heading7">
+  <w:style w:type="paragraph" w:styleId="7">
     <w:name w:val="heading 7"/>
-    <w:basedOn w:val="Normal"/>
-    <w:next w:val="Normal"/>
-    <w:link w:val="Heading7Char"/>
+    <w:basedOn w:val="a"/>
+    <w:next w:val="a"/>
+    <w:link w:val="7Char"/>
     <w:uiPriority w:val="9"/>
     <w:semiHidden/>
     <w:unhideWhenUsed/>
@@ -14745,11 +15244,11 @@
       <w14:ligatures w14:val="standardContextual"/>
     </w:rPr>
   </w:style>
-  <w:style w:type="paragraph" w:styleId="Heading8">
+  <w:style w:type="paragraph" w:styleId="8">
     <w:name w:val="heading 8"/>
-    <w:basedOn w:val="Normal"/>
-    <w:next w:val="Normal"/>
-    <w:link w:val="Heading8Char"/>
+    <w:basedOn w:val="a"/>
+    <w:next w:val="a"/>
+    <w:link w:val="8Char"/>
     <w:uiPriority w:val="9"/>
     <w:semiHidden/>
     <w:unhideWhenUsed/>
@@ -14771,11 +15270,11 @@
       <w14:ligatures w14:val="standardContextual"/>
     </w:rPr>
   </w:style>
-  <w:style w:type="paragraph" w:styleId="Heading9">
+  <w:style w:type="paragraph" w:styleId="9">
     <w:name w:val="heading 9"/>
-    <w:basedOn w:val="Normal"/>
-    <w:next w:val="Normal"/>
-    <w:link w:val="Heading9Char"/>
+    <w:basedOn w:val="a"/>
+    <w:next w:val="a"/>
+    <w:link w:val="9Char"/>
     <w:uiPriority w:val="9"/>
     <w:semiHidden/>
     <w:unhideWhenUsed/>
@@ -14795,13 +15294,13 @@
       <w14:ligatures w14:val="standardContextual"/>
     </w:rPr>
   </w:style>
-  <w:style w:type="character" w:default="1" w:styleId="DefaultParagraphFont">
+  <w:style w:type="character" w:default="1" w:styleId="a0">
     <w:name w:val="Default Paragraph Font"/>
     <w:uiPriority w:val="1"/>
     <w:semiHidden/>
     <w:unhideWhenUsed/>
   </w:style>
-  <w:style w:type="table" w:default="1" w:styleId="TableNormal">
+  <w:style w:type="table" w:default="1" w:styleId="a1">
     <w:name w:val="Normal Table"/>
     <w:uiPriority w:val="99"/>
     <w:semiHidden/>
@@ -14816,16 +15315,16 @@
       </w:tblCellMar>
     </w:tblPr>
   </w:style>
-  <w:style w:type="numbering" w:default="1" w:styleId="NoList">
+  <w:style w:type="numbering" w:default="1" w:styleId="a2">
     <w:name w:val="No List"/>
     <w:uiPriority w:val="99"/>
     <w:semiHidden/>
     <w:unhideWhenUsed/>
   </w:style>
-  <w:style w:type="character" w:customStyle="1" w:styleId="Heading1Char">
-    <w:name w:val="Heading 1 Char"/>
-    <w:basedOn w:val="DefaultParagraphFont"/>
-    <w:link w:val="Heading1"/>
+  <w:style w:type="character" w:customStyle="1" w:styleId="1Char">
+    <w:name w:val="Επικεφαλίδα 1 Char"/>
+    <w:basedOn w:val="a0"/>
+    <w:link w:val="1"/>
     <w:uiPriority w:val="9"/>
     <w:rsid w:val="00507696"/>
     <w:rPr>
@@ -14835,10 +15334,10 @@
       <w:szCs w:val="40"/>
     </w:rPr>
   </w:style>
-  <w:style w:type="character" w:customStyle="1" w:styleId="Heading2Char">
-    <w:name w:val="Heading 2 Char"/>
-    <w:basedOn w:val="DefaultParagraphFont"/>
-    <w:link w:val="Heading2"/>
+  <w:style w:type="character" w:customStyle="1" w:styleId="2Char">
+    <w:name w:val="Επικεφαλίδα 2 Char"/>
+    <w:basedOn w:val="a0"/>
+    <w:link w:val="2"/>
     <w:uiPriority w:val="9"/>
     <w:semiHidden/>
     <w:rsid w:val="00507696"/>
@@ -14849,10 +15348,10 @@
       <w:szCs w:val="32"/>
     </w:rPr>
   </w:style>
-  <w:style w:type="character" w:customStyle="1" w:styleId="Heading3Char">
-    <w:name w:val="Heading 3 Char"/>
-    <w:basedOn w:val="DefaultParagraphFont"/>
-    <w:link w:val="Heading3"/>
+  <w:style w:type="character" w:customStyle="1" w:styleId="3Char">
+    <w:name w:val="Επικεφαλίδα 3 Char"/>
+    <w:basedOn w:val="a0"/>
+    <w:link w:val="3"/>
     <w:uiPriority w:val="9"/>
     <w:semiHidden/>
     <w:rsid w:val="00507696"/>
@@ -14863,10 +15362,10 @@
       <w:szCs w:val="28"/>
     </w:rPr>
   </w:style>
-  <w:style w:type="character" w:customStyle="1" w:styleId="Heading4Char">
-    <w:name w:val="Heading 4 Char"/>
-    <w:basedOn w:val="DefaultParagraphFont"/>
-    <w:link w:val="Heading4"/>
+  <w:style w:type="character" w:customStyle="1" w:styleId="4Char">
+    <w:name w:val="Επικεφαλίδα 4 Char"/>
+    <w:basedOn w:val="a0"/>
+    <w:link w:val="4"/>
     <w:uiPriority w:val="9"/>
     <w:semiHidden/>
     <w:rsid w:val="00507696"/>
@@ -14877,10 +15376,10 @@
       <w:color w:val="0F4761" w:themeColor="accent1" w:themeShade="BF"/>
     </w:rPr>
   </w:style>
-  <w:style w:type="character" w:customStyle="1" w:styleId="Heading5Char">
-    <w:name w:val="Heading 5 Char"/>
-    <w:basedOn w:val="DefaultParagraphFont"/>
-    <w:link w:val="Heading5"/>
+  <w:style w:type="character" w:customStyle="1" w:styleId="5Char">
+    <w:name w:val="Επικεφαλίδα 5 Char"/>
+    <w:basedOn w:val="a0"/>
+    <w:link w:val="5"/>
     <w:uiPriority w:val="9"/>
     <w:semiHidden/>
     <w:rsid w:val="00507696"/>
@@ -14889,10 +15388,10 @@
       <w:color w:val="0F4761" w:themeColor="accent1" w:themeShade="BF"/>
     </w:rPr>
   </w:style>
-  <w:style w:type="character" w:customStyle="1" w:styleId="Heading6Char">
-    <w:name w:val="Heading 6 Char"/>
-    <w:basedOn w:val="DefaultParagraphFont"/>
-    <w:link w:val="Heading6"/>
+  <w:style w:type="character" w:customStyle="1" w:styleId="6Char">
+    <w:name w:val="Επικεφαλίδα 6 Char"/>
+    <w:basedOn w:val="a0"/>
+    <w:link w:val="6"/>
     <w:uiPriority w:val="9"/>
     <w:semiHidden/>
     <w:rsid w:val="00507696"/>
@@ -14903,10 +15402,10 @@
       <w:color w:val="595959" w:themeColor="text1" w:themeTint="A6"/>
     </w:rPr>
   </w:style>
-  <w:style w:type="character" w:customStyle="1" w:styleId="Heading7Char">
-    <w:name w:val="Heading 7 Char"/>
-    <w:basedOn w:val="DefaultParagraphFont"/>
-    <w:link w:val="Heading7"/>
+  <w:style w:type="character" w:customStyle="1" w:styleId="7Char">
+    <w:name w:val="Επικεφαλίδα 7 Char"/>
+    <w:basedOn w:val="a0"/>
+    <w:link w:val="7"/>
     <w:uiPriority w:val="9"/>
     <w:semiHidden/>
     <w:rsid w:val="00507696"/>
@@ -14915,10 +15414,10 @@
       <w:color w:val="595959" w:themeColor="text1" w:themeTint="A6"/>
     </w:rPr>
   </w:style>
-  <w:style w:type="character" w:customStyle="1" w:styleId="Heading8Char">
-    <w:name w:val="Heading 8 Char"/>
-    <w:basedOn w:val="DefaultParagraphFont"/>
-    <w:link w:val="Heading8"/>
+  <w:style w:type="character" w:customStyle="1" w:styleId="8Char">
+    <w:name w:val="Επικεφαλίδα 8 Char"/>
+    <w:basedOn w:val="a0"/>
+    <w:link w:val="8"/>
     <w:uiPriority w:val="9"/>
     <w:semiHidden/>
     <w:rsid w:val="00507696"/>
@@ -14929,10 +15428,10 @@
       <w:color w:val="272727" w:themeColor="text1" w:themeTint="D8"/>
     </w:rPr>
   </w:style>
-  <w:style w:type="character" w:customStyle="1" w:styleId="Heading9Char">
-    <w:name w:val="Heading 9 Char"/>
-    <w:basedOn w:val="DefaultParagraphFont"/>
-    <w:link w:val="Heading9"/>
+  <w:style w:type="character" w:customStyle="1" w:styleId="9Char">
+    <w:name w:val="Επικεφαλίδα 9 Char"/>
+    <w:basedOn w:val="a0"/>
+    <w:link w:val="9"/>
     <w:uiPriority w:val="9"/>
     <w:semiHidden/>
     <w:rsid w:val="00507696"/>
@@ -14941,11 +15440,11 @@
       <w:color w:val="272727" w:themeColor="text1" w:themeTint="D8"/>
     </w:rPr>
   </w:style>
-  <w:style w:type="paragraph" w:styleId="Title">
+  <w:style w:type="paragraph" w:styleId="a3">
     <w:name w:val="Title"/>
-    <w:basedOn w:val="Normal"/>
-    <w:next w:val="Normal"/>
-    <w:link w:val="TitleChar"/>
+    <w:basedOn w:val="a"/>
+    <w:next w:val="a"/>
+    <w:link w:val="Char"/>
     <w:uiPriority w:val="10"/>
     <w:qFormat/>
     <w:rsid w:val="00507696"/>
@@ -14963,10 +15462,10 @@
       <w14:ligatures w14:val="standardContextual"/>
     </w:rPr>
   </w:style>
-  <w:style w:type="character" w:customStyle="1" w:styleId="TitleChar">
-    <w:name w:val="Title Char"/>
-    <w:basedOn w:val="DefaultParagraphFont"/>
-    <w:link w:val="Title"/>
+  <w:style w:type="character" w:customStyle="1" w:styleId="Char">
+    <w:name w:val="Τίτλος Char"/>
+    <w:basedOn w:val="a0"/>
+    <w:link w:val="a3"/>
     <w:uiPriority w:val="10"/>
     <w:rsid w:val="00507696"/>
     <w:rPr>
@@ -14977,11 +15476,11 @@
       <w:szCs w:val="56"/>
     </w:rPr>
   </w:style>
-  <w:style w:type="paragraph" w:styleId="Subtitle">
+  <w:style w:type="paragraph" w:styleId="a4">
     <w:name w:val="Subtitle"/>
-    <w:basedOn w:val="Normal"/>
-    <w:next w:val="Normal"/>
-    <w:link w:val="SubtitleChar"/>
+    <w:basedOn w:val="a"/>
+    <w:next w:val="a"/>
+    <w:link w:val="Char0"/>
     <w:uiPriority w:val="11"/>
     <w:qFormat/>
     <w:rsid w:val="00507696"/>
@@ -15001,10 +15500,10 @@
       <w14:ligatures w14:val="standardContextual"/>
     </w:rPr>
   </w:style>
-  <w:style w:type="character" w:customStyle="1" w:styleId="SubtitleChar">
-    <w:name w:val="Subtitle Char"/>
-    <w:basedOn w:val="DefaultParagraphFont"/>
-    <w:link w:val="Subtitle"/>
+  <w:style w:type="character" w:customStyle="1" w:styleId="Char0">
+    <w:name w:val="Υπότιτλος Char"/>
+    <w:basedOn w:val="a0"/>
+    <w:link w:val="a4"/>
     <w:uiPriority w:val="11"/>
     <w:rsid w:val="00507696"/>
     <w:rPr>
@@ -15015,11 +15514,11 @@
       <w:szCs w:val="28"/>
     </w:rPr>
   </w:style>
-  <w:style w:type="paragraph" w:styleId="Quote">
+  <w:style w:type="paragraph" w:styleId="a5">
     <w:name w:val="Quote"/>
-    <w:basedOn w:val="Normal"/>
-    <w:next w:val="Normal"/>
-    <w:link w:val="QuoteChar"/>
+    <w:basedOn w:val="a"/>
+    <w:next w:val="a"/>
+    <w:link w:val="Char1"/>
     <w:uiPriority w:val="29"/>
     <w:qFormat/>
     <w:rsid w:val="00507696"/>
@@ -15036,10 +15535,10 @@
       <w14:ligatures w14:val="standardContextual"/>
     </w:rPr>
   </w:style>
-  <w:style w:type="character" w:customStyle="1" w:styleId="QuoteChar">
-    <w:name w:val="Quote Char"/>
-    <w:basedOn w:val="DefaultParagraphFont"/>
-    <w:link w:val="Quote"/>
+  <w:style w:type="character" w:customStyle="1" w:styleId="Char1">
+    <w:name w:val="Απόσπασμα Char"/>
+    <w:basedOn w:val="a0"/>
+    <w:link w:val="a5"/>
     <w:uiPriority w:val="29"/>
     <w:rsid w:val="00507696"/>
     <w:rPr>
@@ -15048,9 +15547,9 @@
       <w:color w:val="404040" w:themeColor="text1" w:themeTint="BF"/>
     </w:rPr>
   </w:style>
-  <w:style w:type="paragraph" w:styleId="ListParagraph">
+  <w:style w:type="paragraph" w:styleId="a6">
     <w:name w:val="List Paragraph"/>
-    <w:basedOn w:val="Normal"/>
+    <w:basedOn w:val="a"/>
     <w:uiPriority w:val="34"/>
     <w:qFormat/>
     <w:rsid w:val="00507696"/>
@@ -15064,9 +15563,9 @@
       <w14:ligatures w14:val="standardContextual"/>
     </w:rPr>
   </w:style>
-  <w:style w:type="character" w:styleId="IntenseEmphasis">
+  <w:style w:type="character" w:styleId="a7">
     <w:name w:val="Intense Emphasis"/>
-    <w:basedOn w:val="DefaultParagraphFont"/>
+    <w:basedOn w:val="a0"/>
     <w:uiPriority w:val="21"/>
     <w:qFormat/>
     <w:rsid w:val="00507696"/>
@@ -15076,11 +15575,11 @@
       <w:color w:val="0F4761" w:themeColor="accent1" w:themeShade="BF"/>
     </w:rPr>
   </w:style>
-  <w:style w:type="paragraph" w:styleId="IntenseQuote">
+  <w:style w:type="paragraph" w:styleId="a8">
     <w:name w:val="Intense Quote"/>
-    <w:basedOn w:val="Normal"/>
-    <w:next w:val="Normal"/>
-    <w:link w:val="IntenseQuoteChar"/>
+    <w:basedOn w:val="a"/>
+    <w:next w:val="a"/>
+    <w:link w:val="Char2"/>
     <w:uiPriority w:val="30"/>
     <w:qFormat/>
     <w:rsid w:val="00507696"/>
@@ -15102,10 +15601,10 @@
       <w14:ligatures w14:val="standardContextual"/>
     </w:rPr>
   </w:style>
-  <w:style w:type="character" w:customStyle="1" w:styleId="IntenseQuoteChar">
-    <w:name w:val="Intense Quote Char"/>
-    <w:basedOn w:val="DefaultParagraphFont"/>
-    <w:link w:val="IntenseQuote"/>
+  <w:style w:type="character" w:customStyle="1" w:styleId="Char2">
+    <w:name w:val="Έντονο απόσπ. Char"/>
+    <w:basedOn w:val="a0"/>
+    <w:link w:val="a8"/>
     <w:uiPriority w:val="30"/>
     <w:rsid w:val="00507696"/>
     <w:rPr>
@@ -15114,9 +15613,9 @@
       <w:color w:val="0F4761" w:themeColor="accent1" w:themeShade="BF"/>
     </w:rPr>
   </w:style>
-  <w:style w:type="character" w:styleId="IntenseReference">
+  <w:style w:type="character" w:styleId="a9">
     <w:name w:val="Intense Reference"/>
-    <w:basedOn w:val="DefaultParagraphFont"/>
+    <w:basedOn w:val="a0"/>
     <w:uiPriority w:val="32"/>
     <w:qFormat/>
     <w:rsid w:val="00507696"/>
@@ -15128,9 +15627,9 @@
       <w:spacing w:val="5"/>
     </w:rPr>
   </w:style>
-  <w:style w:type="paragraph" w:styleId="NormalWeb">
+  <w:style w:type="paragraph" w:styleId="Web">
     <w:name w:val="Normal (Web)"/>
-    <w:basedOn w:val="Normal"/>
+    <w:basedOn w:val="a"/>
     <w:uiPriority w:val="99"/>
     <w:unhideWhenUsed/>
     <w:rsid w:val="00AE458D"/>

</xml_diff>